<commit_message>
new products stickers - data collection progress
</commit_message>
<xml_diff>
--- a/climmob/products/forms/template/word_template.docx
+++ b/climmob/products/forms/template/word_template.docx
@@ -1377,7 +1377,7 @@
                 <wp:positionV relativeFrom="paragraph">
                   <wp:posOffset>91440</wp:posOffset>
                 </wp:positionV>
-                <wp:extent cx="151130" cy="151130"/>
+                <wp:extent cx="151765" cy="151765"/>
                 <wp:effectExtent l="0" t="0" r="0" b="0"/>
                 <wp:wrapNone/>
                 <wp:docPr id="8" name="Shape1_0"/>
@@ -1388,7 +1388,7 @@
                       <wps:spPr>
                         <a:xfrm>
                           <a:off x="0" y="0"/>
-                          <a:ext cx="150480" cy="150480"/>
+                          <a:ext cx="151200" cy="151200"/>
                         </a:xfrm>
                         <a:prstGeom prst="ellipse">
                           <a:avLst/>
@@ -1418,7 +1418,7 @@
           </mc:Choice>
           <mc:Fallback>
             <w:pict>
-              <v:oval id="shape_0" ID="Shape1_0" fillcolor="white" stroked="t" style="position:absolute;margin-left:2.9pt;margin-top:7.2pt;width:11.8pt;height:11.8pt">
+              <v:oval id="shape_0" ID="Shape1_0" fillcolor="white" stroked="t" style="position:absolute;margin-left:2.9pt;margin-top:7.2pt;width:11.85pt;height:11.85pt">
                 <w10:wrap type="none"/>
                 <v:fill o:detectmouseclick="t" type="solid" color2="black"/>
                 <v:stroke color="black" weight="9000" joinstyle="round" endcap="flat"/>
@@ -1598,7 +1598,7 @@
                 <wp:positionV relativeFrom="paragraph">
                   <wp:posOffset>91440</wp:posOffset>
                 </wp:positionV>
-                <wp:extent cx="133350" cy="133350"/>
+                <wp:extent cx="133985" cy="133985"/>
                 <wp:effectExtent l="0" t="0" r="0" b="0"/>
                 <wp:wrapNone/>
                 <wp:docPr id="9" name="Shape2"/>
@@ -1609,7 +1609,7 @@
                       <wps:spPr>
                         <a:xfrm>
                           <a:off x="0" y="0"/>
-                          <a:ext cx="132840" cy="132840"/>
+                          <a:ext cx="133200" cy="133200"/>
                         </a:xfrm>
                         <a:prstGeom prst="rect">
                           <a:avLst/>
@@ -1639,7 +1639,7 @@
           </mc:Choice>
           <mc:Fallback>
             <w:pict>
-              <v:rect id="shape_0" ID="Shape2" fillcolor="white" stroked="t" style="position:absolute;margin-left:2.9pt;margin-top:7.2pt;width:10.4pt;height:10.4pt">
+              <v:rect id="shape_0" ID="Shape2" fillcolor="white" stroked="t" style="position:absolute;margin-left:2.9pt;margin-top:7.2pt;width:10.45pt;height:10.45pt">
                 <w10:wrap type="none"/>
                 <v:fill o:detectmouseclick="t" type="solid" color2="black"/>
                 <v:stroke color="black" weight="9000" joinstyle="round" endcap="flat"/>
@@ -1893,7 +1893,7 @@
                 <wp:positionV relativeFrom="paragraph">
                   <wp:posOffset>91440</wp:posOffset>
                 </wp:positionV>
-                <wp:extent cx="151130" cy="151130"/>
+                <wp:extent cx="151765" cy="151765"/>
                 <wp:effectExtent l="0" t="0" r="0" b="0"/>
                 <wp:wrapNone/>
                 <wp:docPr id="10" name="Shape1_1"/>
@@ -1904,7 +1904,7 @@
                       <wps:spPr>
                         <a:xfrm>
                           <a:off x="0" y="0"/>
-                          <a:ext cx="150480" cy="150480"/>
+                          <a:ext cx="151200" cy="151200"/>
                         </a:xfrm>
                         <a:prstGeom prst="ellipse">
                           <a:avLst/>
@@ -1934,7 +1934,7 @@
           </mc:Choice>
           <mc:Fallback>
             <w:pict>
-              <v:oval id="shape_0" ID="Shape1_1" fillcolor="white" stroked="t" style="position:absolute;margin-left:2.9pt;margin-top:7.2pt;width:11.8pt;height:11.8pt">
+              <v:oval id="shape_0" ID="Shape1_1" fillcolor="white" stroked="t" style="position:absolute;margin-left:2.9pt;margin-top:7.2pt;width:11.85pt;height:11.85pt">
                 <w10:wrap type="none"/>
                 <v:fill o:detectmouseclick="t" type="solid" color2="black"/>
                 <v:stroke color="black" weight="9000" joinstyle="round" endcap="flat"/>
@@ -2022,7 +2022,7 @@
                 <wp:positionV relativeFrom="paragraph">
                   <wp:posOffset>91440</wp:posOffset>
                 </wp:positionV>
-                <wp:extent cx="151130" cy="151130"/>
+                <wp:extent cx="151765" cy="151765"/>
                 <wp:effectExtent l="0" t="0" r="0" b="0"/>
                 <wp:wrapNone/>
                 <wp:docPr id="11" name="Shape1_3"/>
@@ -2033,7 +2033,7 @@
                       <wps:spPr>
                         <a:xfrm>
                           <a:off x="0" y="0"/>
-                          <a:ext cx="150480" cy="150480"/>
+                          <a:ext cx="151200" cy="151200"/>
                         </a:xfrm>
                         <a:prstGeom prst="ellipse">
                           <a:avLst/>
@@ -2063,7 +2063,7 @@
           </mc:Choice>
           <mc:Fallback>
             <w:pict>
-              <v:oval id="shape_0" ID="Shape1_3" fillcolor="white" stroked="t" style="position:absolute;margin-left:2.9pt;margin-top:7.2pt;width:11.8pt;height:11.8pt">
+              <v:oval id="shape_0" ID="Shape1_3" fillcolor="white" stroked="t" style="position:absolute;margin-left:2.9pt;margin-top:7.2pt;width:11.85pt;height:11.85pt">
                 <w10:wrap type="none"/>
                 <v:fill o:detectmouseclick="t" type="solid" color2="black"/>
                 <v:stroke color="black" weight="9000" joinstyle="round" endcap="flat"/>
@@ -2130,7 +2130,7 @@
                 <wp:positionV relativeFrom="paragraph">
                   <wp:posOffset>91440</wp:posOffset>
                 </wp:positionV>
-                <wp:extent cx="151130" cy="151130"/>
+                <wp:extent cx="151765" cy="151765"/>
                 <wp:effectExtent l="0" t="0" r="0" b="0"/>
                 <wp:wrapNone/>
                 <wp:docPr id="12" name="Shape1_2"/>
@@ -2141,7 +2141,7 @@
                       <wps:spPr>
                         <a:xfrm>
                           <a:off x="0" y="0"/>
-                          <a:ext cx="150480" cy="150480"/>
+                          <a:ext cx="151200" cy="151200"/>
                         </a:xfrm>
                         <a:prstGeom prst="ellipse">
                           <a:avLst/>
@@ -2171,7 +2171,7 @@
           </mc:Choice>
           <mc:Fallback>
             <w:pict>
-              <v:oval id="shape_0" ID="Shape1_2" fillcolor="white" stroked="t" style="position:absolute;margin-left:2.9pt;margin-top:7.2pt;width:11.8pt;height:11.8pt">
+              <v:oval id="shape_0" ID="Shape1_2" fillcolor="white" stroked="t" style="position:absolute;margin-left:2.9pt;margin-top:7.2pt;width:11.85pt;height:11.85pt">
                 <w10:wrap type="none"/>
                 <v:fill o:detectmouseclick="t" type="solid" color2="black"/>
                 <v:stroke color="black" weight="9000" joinstyle="round" endcap="flat"/>
@@ -2416,7 +2416,7 @@
                 <wp:positionV relativeFrom="paragraph">
                   <wp:posOffset>91440</wp:posOffset>
                 </wp:positionV>
-                <wp:extent cx="151130" cy="151130"/>
+                <wp:extent cx="151765" cy="151765"/>
                 <wp:effectExtent l="0" t="0" r="0" b="0"/>
                 <wp:wrapNone/>
                 <wp:docPr id="13" name="Shape1_4"/>
@@ -2427,7 +2427,7 @@
                       <wps:spPr>
                         <a:xfrm>
                           <a:off x="0" y="0"/>
-                          <a:ext cx="150480" cy="150480"/>
+                          <a:ext cx="151200" cy="151200"/>
                         </a:xfrm>
                         <a:prstGeom prst="ellipse">
                           <a:avLst/>
@@ -2457,7 +2457,7 @@
           </mc:Choice>
           <mc:Fallback>
             <w:pict>
-              <v:oval id="shape_0" ID="Shape1_4" fillcolor="white" stroked="t" style="position:absolute;margin-left:2.9pt;margin-top:7.2pt;width:11.8pt;height:11.8pt">
+              <v:oval id="shape_0" ID="Shape1_4" fillcolor="white" stroked="t" style="position:absolute;margin-left:2.9pt;margin-top:7.2pt;width:11.85pt;height:11.85pt">
                 <w10:wrap type="none"/>
                 <v:fill o:detectmouseclick="t" type="solid" color2="black"/>
                 <v:stroke color="black" weight="9000" joinstyle="round" endcap="flat"/>
@@ -2545,7 +2545,7 @@
                 <wp:positionV relativeFrom="paragraph">
                   <wp:posOffset>91440</wp:posOffset>
                 </wp:positionV>
-                <wp:extent cx="151130" cy="151130"/>
+                <wp:extent cx="151765" cy="151765"/>
                 <wp:effectExtent l="0" t="0" r="0" b="0"/>
                 <wp:wrapNone/>
                 <wp:docPr id="14" name="Shape1_6"/>
@@ -2556,7 +2556,7 @@
                       <wps:spPr>
                         <a:xfrm>
                           <a:off x="0" y="0"/>
-                          <a:ext cx="150480" cy="150480"/>
+                          <a:ext cx="151200" cy="151200"/>
                         </a:xfrm>
                         <a:prstGeom prst="ellipse">
                           <a:avLst/>
@@ -2586,7 +2586,7 @@
           </mc:Choice>
           <mc:Fallback>
             <w:pict>
-              <v:oval id="shape_0" ID="Shape1_6" fillcolor="white" stroked="t" style="position:absolute;margin-left:2.9pt;margin-top:7.2pt;width:11.8pt;height:11.8pt">
+              <v:oval id="shape_0" ID="Shape1_6" fillcolor="white" stroked="t" style="position:absolute;margin-left:2.9pt;margin-top:7.2pt;width:11.85pt;height:11.85pt">
                 <w10:wrap type="none"/>
                 <v:fill o:detectmouseclick="t" type="solid" color2="black"/>
                 <v:stroke color="black" weight="9000" joinstyle="round" endcap="flat"/>
@@ -2653,7 +2653,7 @@
                 <wp:positionV relativeFrom="paragraph">
                   <wp:posOffset>91440</wp:posOffset>
                 </wp:positionV>
-                <wp:extent cx="151130" cy="151130"/>
+                <wp:extent cx="151765" cy="151765"/>
                 <wp:effectExtent l="0" t="0" r="0" b="0"/>
                 <wp:wrapNone/>
                 <wp:docPr id="15" name="Shape1_5"/>
@@ -2664,7 +2664,7 @@
                       <wps:spPr>
                         <a:xfrm>
                           <a:off x="0" y="0"/>
-                          <a:ext cx="150480" cy="150480"/>
+                          <a:ext cx="151200" cy="151200"/>
                         </a:xfrm>
                         <a:prstGeom prst="ellipse">
                           <a:avLst/>
@@ -2694,7 +2694,7 @@
           </mc:Choice>
           <mc:Fallback>
             <w:pict>
-              <v:oval id="shape_0" ID="Shape1_5" fillcolor="white" stroked="t" style="position:absolute;margin-left:2.9pt;margin-top:7.2pt;width:11.8pt;height:11.8pt">
+              <v:oval id="shape_0" ID="Shape1_5" fillcolor="white" stroked="t" style="position:absolute;margin-left:2.9pt;margin-top:7.2pt;width:11.85pt;height:11.85pt">
                 <w10:wrap type="none"/>
                 <v:fill o:detectmouseclick="t" type="solid" color2="black"/>
                 <v:stroke color="black" weight="9000" joinstyle="round" endcap="flat"/>
@@ -3053,31 +3053,7 @@
           <w:sz w:val="24"/>
           <w:szCs w:val="24"/>
         </w:rPr>
-        <w:t>{{ item.question_perfstmt.</w:t>
-      </w:r>
-      <w:r>
-        <w:rPr>
-          <w:rFonts w:eastAsia="Arial" w:cs="Arial" w:ascii="arial" w:hAnsi="arial"/>
-          <w:b/>
-          <w:bCs/>
-          <w:i w:val="false"/>
-          <w:color w:val="000000"/>
-          <w:sz w:val="24"/>
-          <w:szCs w:val="24"/>
-        </w:rPr>
-        <w:t>replace(“{_{option}_}”.replace(“_}”,”}”).replace(“_{”,”{”),letter)</w:t>
-      </w:r>
-      <w:r>
-        <w:rPr>
-          <w:rFonts w:eastAsia="Arial" w:cs="Arial" w:ascii="arial" w:hAnsi="arial"/>
-          <w:b/>
-          <w:bCs/>
-          <w:i w:val="false"/>
-          <w:color w:val="000000"/>
-          <w:sz w:val="24"/>
-          <w:szCs w:val="24"/>
-        </w:rPr>
-        <w:t xml:space="preserve"> }}</w:t>
+        <w:t>{{ item.question_perfstmt.replace(“{_{option}_}”.replace(“_}”,”}”).replace(“_{”,”{”),letter) }}</w:t>
       </w:r>
     </w:p>
     <w:p>
@@ -3109,7 +3085,7 @@
                 <wp:positionV relativeFrom="paragraph">
                   <wp:posOffset>91440</wp:posOffset>
                 </wp:positionV>
-                <wp:extent cx="151130" cy="151130"/>
+                <wp:extent cx="151765" cy="151765"/>
                 <wp:effectExtent l="0" t="0" r="0" b="0"/>
                 <wp:wrapNone/>
                 <wp:docPr id="16" name="Shape1_7"/>
@@ -3120,7 +3096,7 @@
                       <wps:spPr>
                         <a:xfrm>
                           <a:off x="0" y="0"/>
-                          <a:ext cx="150480" cy="150480"/>
+                          <a:ext cx="151200" cy="151200"/>
                         </a:xfrm>
                         <a:prstGeom prst="ellipse">
                           <a:avLst/>
@@ -3150,7 +3126,7 @@
           </mc:Choice>
           <mc:Fallback>
             <w:pict>
-              <v:oval id="shape_0" ID="Shape1_7" fillcolor="white" stroked="t" style="position:absolute;margin-left:2.9pt;margin-top:7.2pt;width:11.8pt;height:11.8pt">
+              <v:oval id="shape_0" ID="Shape1_7" fillcolor="white" stroked="t" style="position:absolute;margin-left:2.9pt;margin-top:7.2pt;width:11.85pt;height:11.85pt">
                 <w10:wrap type="none"/>
                 <v:fill o:detectmouseclick="t" type="solid" color2="black"/>
                 <v:stroke color="black" weight="9000" joinstyle="round" endcap="flat"/>
@@ -3228,7 +3204,7 @@
                 <wp:positionV relativeFrom="paragraph">
                   <wp:posOffset>91440</wp:posOffset>
                 </wp:positionV>
-                <wp:extent cx="151130" cy="151130"/>
+                <wp:extent cx="151765" cy="151765"/>
                 <wp:effectExtent l="0" t="0" r="0" b="0"/>
                 <wp:wrapNone/>
                 <wp:docPr id="17" name="Shape1_8"/>
@@ -3239,7 +3215,7 @@
                       <wps:spPr>
                         <a:xfrm>
                           <a:off x="0" y="0"/>
-                          <a:ext cx="150480" cy="150480"/>
+                          <a:ext cx="151200" cy="151200"/>
                         </a:xfrm>
                         <a:prstGeom prst="ellipse">
                           <a:avLst/>
@@ -3269,7 +3245,7 @@
           </mc:Choice>
           <mc:Fallback>
             <w:pict>
-              <v:oval id="shape_0" ID="Shape1_8" fillcolor="white" stroked="t" style="position:absolute;margin-left:2.9pt;margin-top:7.2pt;width:11.8pt;height:11.8pt">
+              <v:oval id="shape_0" ID="Shape1_8" fillcolor="white" stroked="t" style="position:absolute;margin-left:2.9pt;margin-top:7.2pt;width:11.85pt;height:11.85pt">
                 <w10:wrap type="none"/>
                 <v:fill o:detectmouseclick="t" type="solid" color2="black"/>
                 <v:stroke color="black" weight="9000" joinstyle="round" endcap="flat"/>
@@ -3341,353 +3317,76 @@
         <w:ind w:start="0" w:hanging="0"/>
         <w:jc w:val="start"/>
         <w:outlineLvl w:val="0"/>
-        <w:rPr>
-          <w:rFonts w:ascii="aRIAL" w:hAnsi="aRIAL"/>
-          <w:sz w:val="24"/>
-          <w:szCs w:val="24"/>
-        </w:rPr>
-      </w:pPr>
-      <w:r>
-        <mc:AlternateContent>
-          <mc:Choice Requires="wps">
-            <w:drawing>
-              <wp:anchor behindDoc="0" distT="0" distB="0" distL="0" distR="0" simplePos="0" locked="0" layoutInCell="1" allowOverlap="1" relativeHeight="19">
-                <wp:simplePos x="0" y="0"/>
-                <wp:positionH relativeFrom="column">
-                  <wp:posOffset>36830</wp:posOffset>
-                </wp:positionH>
-                <wp:positionV relativeFrom="paragraph">
-                  <wp:posOffset>91440</wp:posOffset>
-                </wp:positionV>
-                <wp:extent cx="151130" cy="151130"/>
-                <wp:effectExtent l="0" t="0" r="0" b="0"/>
-                <wp:wrapNone/>
-                <wp:docPr id="18" name="Shape1_9"/>
-                <a:graphic xmlns:a="http://schemas.openxmlformats.org/drawingml/2006/main">
-                  <a:graphicData uri="http://schemas.microsoft.com/office/word/2010/wordprocessingShape">
-                    <wps:wsp>
-                      <wps:cNvSpPr/>
-                      <wps:spPr>
-                        <a:xfrm>
-                          <a:off x="0" y="0"/>
-                          <a:ext cx="150480" cy="150480"/>
-                        </a:xfrm>
-                        <a:prstGeom prst="ellipse">
-                          <a:avLst/>
-                        </a:prstGeom>
-                        <a:solidFill>
-                          <a:srgbClr val="ffffff"/>
-                        </a:solidFill>
-                        <a:ln w="9000">
-                          <a:solidFill>
-                            <a:srgbClr val="000000"/>
-                          </a:solidFill>
-                          <a:round/>
-                        </a:ln>
-                      </wps:spPr>
-                      <wps:style>
-                        <a:lnRef idx="0"/>
-                        <a:fillRef idx="0"/>
-                        <a:effectRef idx="0"/>
-                        <a:fontRef idx="minor"/>
-                      </wps:style>
-                      <wps:bodyPr/>
-                    </wps:wsp>
-                  </a:graphicData>
-                </a:graphic>
-              </wp:anchor>
-            </w:drawing>
-          </mc:Choice>
-          <mc:Fallback>
-            <w:pict>
-              <v:oval id="shape_0" ID="Shape1_9" fillcolor="white" stroked="t" style="position:absolute;margin-left:2.9pt;margin-top:7.2pt;width:11.8pt;height:11.8pt">
-                <w10:wrap type="none"/>
-                <v:fill o:detectmouseclick="t" type="solid" color2="black"/>
-                <v:stroke color="black" weight="9000" joinstyle="round" endcap="flat"/>
-              </v:oval>
-            </w:pict>
-          </mc:Fallback>
-        </mc:AlternateContent>
-      </w:r>
-      <w:r>
-        <w:rPr>
-          <w:rFonts w:eastAsia="Arial" w:cs="Arial" w:ascii="aRIAL" w:hAnsi="aRIAL"/>
-          <w:b w:val="false"/>
-          <w:i w:val="false"/>
-          <w:color w:val="A9B7C6"/>
-          <w:sz w:val="24"/>
-          <w:szCs w:val="24"/>
-        </w:rPr>
-        <w:t xml:space="preserve">      </w:t>
-      </w:r>
-      <w:r>
-        <w:rPr>
-          <w:rFonts w:eastAsia="Arial" w:cs="Arial" w:ascii="aRIAL" w:hAnsi="aRIAL"/>
-          <w:b w:val="false"/>
-          <w:i w:val="false"/>
-          <w:color w:val="000000"/>
-          <w:sz w:val="24"/>
-          <w:szCs w:val="24"/>
-        </w:rPr>
-        <w:t xml:space="preserve"> </w:t>
-      </w:r>
-      <w:r>
-        <w:rPr>
-          <w:rFonts w:eastAsia="Arial" w:cs="Arial" w:ascii="aRIAL" w:hAnsi="aRIAL"/>
-          <w:b w:val="false"/>
-          <w:i w:val="false"/>
-          <w:color w:val="000000"/>
-          <w:kern w:val="2"/>
-          <w:sz w:val="24"/>
-          <w:szCs w:val="24"/>
-          <w:lang w:val="en-US" w:eastAsia="zh-CN" w:bidi="hi-IN"/>
-        </w:rPr>
-        <w:t>Rafael Saenz</w:t>
-      </w:r>
-    </w:p>
-    <w:p>
-      <w:pPr>
-        <w:pStyle w:val="Normal"/>
-        <w:numPr>
-          <w:ilvl w:val="0"/>
-          <w:numId w:val="0"/>
-        </w:numPr>
-        <w:spacing w:before="240" w:after="120"/>
-        <w:ind w:start="0" w:hanging="0"/>
-        <w:jc w:val="start"/>
-        <w:outlineLvl w:val="0"/>
-        <w:rPr>
-          <w:rFonts w:ascii="aRIAL" w:hAnsi="aRIAL"/>
-          <w:b w:val="false"/>
-          <w:b w:val="false"/>
-          <w:bCs w:val="false"/>
-          <w:color w:val="000000"/>
-          <w:sz w:val="24"/>
-          <w:szCs w:val="24"/>
-        </w:rPr>
-      </w:pPr>
-      <w:r>
-        <mc:AlternateContent>
-          <mc:Choice Requires="wps">
-            <w:drawing>
-              <wp:anchor behindDoc="0" distT="0" distB="0" distL="0" distR="0" simplePos="0" locked="0" layoutInCell="1" allowOverlap="1" relativeHeight="21">
-                <wp:simplePos x="0" y="0"/>
-                <wp:positionH relativeFrom="column">
-                  <wp:posOffset>36830</wp:posOffset>
-                </wp:positionH>
-                <wp:positionV relativeFrom="paragraph">
-                  <wp:posOffset>91440</wp:posOffset>
-                </wp:positionV>
-                <wp:extent cx="151130" cy="151130"/>
-                <wp:effectExtent l="0" t="0" r="0" b="0"/>
-                <wp:wrapNone/>
-                <wp:docPr id="19" name="Shape1_11"/>
-                <a:graphic xmlns:a="http://schemas.openxmlformats.org/drawingml/2006/main">
-                  <a:graphicData uri="http://schemas.microsoft.com/office/word/2010/wordprocessingShape">
-                    <wps:wsp>
-                      <wps:cNvSpPr/>
-                      <wps:spPr>
-                        <a:xfrm>
-                          <a:off x="0" y="0"/>
-                          <a:ext cx="150480" cy="150480"/>
-                        </a:xfrm>
-                        <a:prstGeom prst="ellipse">
-                          <a:avLst/>
-                        </a:prstGeom>
-                        <a:solidFill>
-                          <a:srgbClr val="ffffff"/>
-                        </a:solidFill>
-                        <a:ln w="9000">
-                          <a:solidFill>
-                            <a:srgbClr val="000000"/>
-                          </a:solidFill>
-                          <a:round/>
-                        </a:ln>
-                      </wps:spPr>
-                      <wps:style>
-                        <a:lnRef idx="0"/>
-                        <a:fillRef idx="0"/>
-                        <a:effectRef idx="0"/>
-                        <a:fontRef idx="minor"/>
-                      </wps:style>
-                      <wps:bodyPr/>
-                    </wps:wsp>
-                  </a:graphicData>
-                </a:graphic>
-              </wp:anchor>
-            </w:drawing>
-          </mc:Choice>
-          <mc:Fallback>
-            <w:pict>
-              <v:oval id="shape_0" ID="Shape1_11" fillcolor="white" stroked="t" style="position:absolute;margin-left:2.9pt;margin-top:7.2pt;width:11.8pt;height:11.8pt">
-                <w10:wrap type="none"/>
-                <v:fill o:detectmouseclick="t" type="solid" color2="black"/>
-                <v:stroke color="black" weight="9000" joinstyle="round" endcap="flat"/>
-              </v:oval>
-            </w:pict>
-          </mc:Fallback>
-        </mc:AlternateContent>
-      </w:r>
-      <w:r>
-        <w:rPr>
-          <w:rFonts w:eastAsia="Arial" w:cs="Arial" w:ascii="aRIAL" w:hAnsi="aRIAL"/>
-          <w:b w:val="false"/>
-          <w:bCs w:val="false"/>
-          <w:i w:val="false"/>
-          <w:color w:val="000000"/>
-          <w:sz w:val="24"/>
-          <w:szCs w:val="24"/>
-        </w:rPr>
-        <w:t xml:space="preserve">       </w:t>
-      </w:r>
-      <w:r>
-        <w:rPr>
-          <w:rFonts w:eastAsia="Arial" w:cs="Arial" w:ascii="aRIAL" w:hAnsi="aRIAL"/>
-          <w:b w:val="false"/>
-          <w:bCs w:val="false"/>
-          <w:i w:val="false"/>
-          <w:color w:val="000000"/>
-          <w:kern w:val="2"/>
-          <w:sz w:val="24"/>
-          <w:szCs w:val="24"/>
-          <w:lang w:val="en-US" w:eastAsia="zh-CN" w:bidi="hi-IN"/>
-        </w:rPr>
-        <w:t>Mario Chacón</w:t>
-      </w:r>
-    </w:p>
-    <w:p>
-      <w:pPr>
-        <w:pStyle w:val="Normal"/>
-        <w:numPr>
-          <w:ilvl w:val="0"/>
-          <w:numId w:val="0"/>
-        </w:numPr>
-        <w:spacing w:before="240" w:after="120"/>
-        <w:ind w:start="0" w:hanging="0"/>
-        <w:jc w:val="start"/>
-        <w:outlineLvl w:val="0"/>
-        <w:rPr>
-          <w:rFonts w:ascii="aRIAL" w:hAnsi="aRIAL"/>
-          <w:b w:val="false"/>
-          <w:b w:val="false"/>
-          <w:bCs w:val="false"/>
-          <w:color w:val="000000"/>
-          <w:sz w:val="24"/>
-          <w:szCs w:val="24"/>
-        </w:rPr>
-      </w:pPr>
-      <w:r>
-        <mc:AlternateContent>
-          <mc:Choice Requires="wps">
-            <w:drawing>
-              <wp:anchor behindDoc="0" distT="0" distB="0" distL="0" distR="0" simplePos="0" locked="0" layoutInCell="1" allowOverlap="1" relativeHeight="20">
-                <wp:simplePos x="0" y="0"/>
-                <wp:positionH relativeFrom="column">
-                  <wp:posOffset>36830</wp:posOffset>
-                </wp:positionH>
-                <wp:positionV relativeFrom="paragraph">
-                  <wp:posOffset>91440</wp:posOffset>
-                </wp:positionV>
-                <wp:extent cx="151130" cy="151130"/>
-                <wp:effectExtent l="0" t="0" r="0" b="0"/>
-                <wp:wrapNone/>
-                <wp:docPr id="20" name="Shape1_10"/>
-                <a:graphic xmlns:a="http://schemas.openxmlformats.org/drawingml/2006/main">
-                  <a:graphicData uri="http://schemas.microsoft.com/office/word/2010/wordprocessingShape">
-                    <wps:wsp>
-                      <wps:cNvSpPr/>
-                      <wps:spPr>
-                        <a:xfrm>
-                          <a:off x="0" y="0"/>
-                          <a:ext cx="150480" cy="150480"/>
-                        </a:xfrm>
-                        <a:prstGeom prst="ellipse">
-                          <a:avLst/>
-                        </a:prstGeom>
-                        <a:solidFill>
-                          <a:srgbClr val="ffffff"/>
-                        </a:solidFill>
-                        <a:ln w="9000">
-                          <a:solidFill>
-                            <a:srgbClr val="000000"/>
-                          </a:solidFill>
-                          <a:round/>
-                        </a:ln>
-                      </wps:spPr>
-                      <wps:style>
-                        <a:lnRef idx="0"/>
-                        <a:fillRef idx="0"/>
-                        <a:effectRef idx="0"/>
-                        <a:fontRef idx="minor"/>
-                      </wps:style>
-                      <wps:bodyPr/>
-                    </wps:wsp>
-                  </a:graphicData>
-                </a:graphic>
-              </wp:anchor>
-            </w:drawing>
-          </mc:Choice>
-          <mc:Fallback>
-            <w:pict>
-              <v:oval id="shape_0" ID="Shape1_10" fillcolor="white" stroked="t" style="position:absolute;margin-left:2.9pt;margin-top:7.2pt;width:11.8pt;height:11.8pt">
-                <w10:wrap type="none"/>
-                <v:fill o:detectmouseclick="t" type="solid" color2="black"/>
-                <v:stroke color="black" weight="9000" joinstyle="round" endcap="flat"/>
-              </v:oval>
-            </w:pict>
-          </mc:Fallback>
-        </mc:AlternateContent>
-      </w:r>
-      <w:r>
-        <w:rPr>
-          <w:rFonts w:eastAsia="Arial" w:cs="Arial" w:ascii="aRIAL" w:hAnsi="aRIAL"/>
-          <w:b w:val="false"/>
-          <w:bCs w:val="false"/>
-          <w:i w:val="false"/>
-          <w:color w:val="000000"/>
-          <w:sz w:val="24"/>
-          <w:szCs w:val="24"/>
-        </w:rPr>
-        <w:t xml:space="preserve">       </w:t>
-      </w:r>
-      <w:r>
-        <w:rPr>
-          <w:rFonts w:eastAsia="Arial" w:cs="Arial" w:ascii="aRIAL" w:hAnsi="aRIAL"/>
-          <w:b w:val="false"/>
-          <w:bCs w:val="false"/>
-          <w:i w:val="false"/>
-          <w:color w:val="000000"/>
-          <w:kern w:val="2"/>
-          <w:sz w:val="24"/>
-          <w:szCs w:val="24"/>
-          <w:lang w:val="en-US" w:eastAsia="zh-CN" w:bidi="hi-IN"/>
-        </w:rPr>
-        <w:t>Pedro Rojas</w:t>
-      </w:r>
-    </w:p>
-    <w:p>
-      <w:pPr>
-        <w:pStyle w:val="Normal"/>
-        <w:numPr>
-          <w:ilvl w:val="0"/>
-          <w:numId w:val="0"/>
-        </w:numPr>
-        <w:spacing w:before="240" w:after="120"/>
-        <w:ind w:start="0" w:hanging="0"/>
-        <w:jc w:val="start"/>
-        <w:outlineLvl w:val="0"/>
         <w:rPr/>
       </w:pPr>
       <w:r>
-        <w:rPr>
-          <w:rFonts w:eastAsia="Arial" w:cs="Arial" w:ascii="JetBrains Mono" w:hAnsi="JetBrains Mono"/>
-          <w:b w:val="false"/>
-          <w:i w:val="false"/>
-          <w:color w:val="A9B7C6"/>
-          <w:sz w:val="20"/>
-          <w:szCs w:val="20"/>
-        </w:rPr>
-        <w:t>{% endif %}{% if item.question_dtype == 7 or item.question_dtype == 19 %}</w:t>
+        <w:drawing>
+          <wp:anchor behindDoc="0" distT="0" distB="0" distL="0" distR="0" simplePos="0" locked="0" layoutInCell="1" allowOverlap="1" relativeHeight="25">
+            <wp:simplePos x="0" y="0"/>
+            <wp:positionH relativeFrom="column">
+              <wp:posOffset>0</wp:posOffset>
+            </wp:positionH>
+            <wp:positionV relativeFrom="paragraph">
+              <wp:posOffset>146050</wp:posOffset>
+            </wp:positionV>
+            <wp:extent cx="5910580" cy="14605"/>
+            <wp:effectExtent l="0" t="0" r="0" b="0"/>
+            <wp:wrapTopAndBottom/>
+            <wp:docPr id="18" name="Image1" descr="" title=""/>
+            <wp:cNvGraphicFramePr>
+              <a:graphicFrameLocks xmlns:a="http://schemas.openxmlformats.org/drawingml/2006/main" noChangeAspect="1"/>
+            </wp:cNvGraphicFramePr>
+            <a:graphic xmlns:a="http://schemas.openxmlformats.org/drawingml/2006/main">
+              <a:graphicData uri="http://schemas.openxmlformats.org/drawingml/2006/picture">
+                <pic:pic xmlns:pic="http://schemas.openxmlformats.org/drawingml/2006/picture">
+                  <pic:nvPicPr>
+                    <pic:cNvPr id="18" name="Image1" descr="" title=""/>
+                    <pic:cNvPicPr>
+                      <a:picLocks noChangeAspect="1" noChangeArrowheads="1"/>
+                    </pic:cNvPicPr>
+                  </pic:nvPicPr>
+                  <pic:blipFill>
+                    <a:blip r:embed="rId9"/>
+                    <a:stretch>
+                      <a:fillRect/>
+                    </a:stretch>
+                  </pic:blipFill>
+                  <pic:spPr bwMode="auto">
+                    <a:xfrm>
+                      <a:off x="0" y="0"/>
+                      <a:ext cx="5910580" cy="14605"/>
+                    </a:xfrm>
+                    <a:prstGeom prst="rect">
+                      <a:avLst/>
+                    </a:prstGeom>
+                  </pic:spPr>
+                </pic:pic>
+              </a:graphicData>
+            </a:graphic>
+          </wp:anchor>
+        </w:drawing>
+      </w:r>
+      <w:r>
+        <w:rPr>
+          <w:rFonts w:eastAsia="Arial" w:cs="Arial" w:ascii="JetBrains Mono" w:hAnsi="JetBrains Mono"/>
+          <w:b w:val="false"/>
+          <w:i w:val="false"/>
+          <w:color w:val="A9B7C6"/>
+          <w:sz w:val="20"/>
+          <w:szCs w:val="20"/>
+        </w:rPr>
+        <w:t>{</w:t>
+      </w:r>
+      <w:r>
+        <w:rPr>
+          <w:rFonts w:eastAsia="Arial" w:cs="Arial" w:ascii="JetBrains Mono" w:hAnsi="JetBrains Mono"/>
+          <w:b w:val="false"/>
+          <w:i w:val="false"/>
+          <w:color w:val="A9B7C6"/>
+          <w:sz w:val="20"/>
+          <w:szCs w:val="20"/>
+        </w:rPr>
+        <w:t>% endif %}{% if item.question_dtype == 7 or item.question_dtype == 19 %}</w:t>
       </w:r>
       <w:r>
         <w:rPr>
@@ -4064,7 +3763,7 @@
       </w:pPr>
       <w:r>
         <w:drawing>
-          <wp:anchor behindDoc="0" distT="0" distB="0" distL="0" distR="0" simplePos="0" locked="0" layoutInCell="1" allowOverlap="1" relativeHeight="22">
+          <wp:anchor behindDoc="0" distT="0" distB="0" distL="0" distR="0" simplePos="0" locked="0" layoutInCell="1" allowOverlap="1" relativeHeight="19">
             <wp:simplePos x="0" y="0"/>
             <wp:positionH relativeFrom="column">
               <wp:posOffset>0</wp:posOffset>
@@ -4075,7 +3774,7 @@
             <wp:extent cx="5910580" cy="14605"/>
             <wp:effectExtent l="0" t="0" r="0" b="0"/>
             <wp:wrapTopAndBottom/>
-            <wp:docPr id="21" name="Image9" descr="" title=""/>
+            <wp:docPr id="19" name="Image9" descr="" title=""/>
             <wp:cNvGraphicFramePr>
               <a:graphicFrameLocks xmlns:a="http://schemas.openxmlformats.org/drawingml/2006/main" noChangeAspect="1"/>
             </wp:cNvGraphicFramePr>
@@ -4083,128 +3782,7 @@
               <a:graphicData uri="http://schemas.openxmlformats.org/drawingml/2006/picture">
                 <pic:pic xmlns:pic="http://schemas.openxmlformats.org/drawingml/2006/picture">
                   <pic:nvPicPr>
-                    <pic:cNvPr id="21" name="Image9" descr="" title=""/>
-                    <pic:cNvPicPr>
-                      <a:picLocks noChangeAspect="1" noChangeArrowheads="1"/>
-                    </pic:cNvPicPr>
-                  </pic:nvPicPr>
-                  <pic:blipFill>
-                    <a:blip r:embed="rId9"/>
-                    <a:stretch>
-                      <a:fillRect/>
-                    </a:stretch>
-                  </pic:blipFill>
-                  <pic:spPr bwMode="auto">
-                    <a:xfrm>
-                      <a:off x="0" y="0"/>
-                      <a:ext cx="5910580" cy="14605"/>
-                    </a:xfrm>
-                    <a:prstGeom prst="rect">
-                      <a:avLst/>
-                    </a:prstGeom>
-                  </pic:spPr>
-                </pic:pic>
-              </a:graphicData>
-            </a:graphic>
-          </wp:anchor>
-        </w:drawing>
-      </w:r>
-      <w:r>
-        <w:rPr>
-          <w:rFonts w:eastAsia="Arial" w:cs="Arial" w:ascii="JetBrains Mono" w:hAnsi="JetBrains Mono"/>
-          <w:b w:val="false"/>
-          <w:i w:val="false"/>
-          <w:color w:val="A9B7C6"/>
-          <w:sz w:val="20"/>
-          <w:szCs w:val="20"/>
-        </w:rPr>
-        <w:t>{</w:t>
-      </w:r>
-      <w:r>
-        <w:rPr>
-          <w:rFonts w:eastAsia="Arial" w:cs="Arial" w:ascii="JetBrains Mono" w:hAnsi="JetBrains Mono"/>
-          <w:b w:val="false"/>
-          <w:i w:val="false"/>
-          <w:color w:val="A9B7C6"/>
-          <w:sz w:val="20"/>
-          <w:szCs w:val="20"/>
-        </w:rPr>
-        <w:t>% endif %}{% endif %}{% if item.question_dtype == 16 or item.question_dtype == 17 or item.question_dtype == 18%}</w:t>
-      </w:r>
-    </w:p>
-    <w:p>
-      <w:pPr>
-        <w:pStyle w:val="Normal"/>
-        <w:numPr>
-          <w:ilvl w:val="0"/>
-          <w:numId w:val="0"/>
-        </w:numPr>
-        <w:spacing w:before="240" w:after="120"/>
-        <w:ind w:start="0" w:hanging="0"/>
-        <w:jc w:val="start"/>
-        <w:outlineLvl w:val="0"/>
-        <w:rPr>
-          <w:sz w:val="20"/>
-          <w:szCs w:val="20"/>
-        </w:rPr>
-      </w:pPr>
-      <w:r>
-        <w:rPr>
-          <w:rFonts w:eastAsia="Arial" w:cs="Arial" w:ascii="arial" w:hAnsi="arial"/>
-          <w:b/>
-          <w:bCs/>
-          <w:i w:val="false"/>
-          <w:color w:val="000000"/>
-          <w:sz w:val="20"/>
-          <w:szCs w:val="20"/>
-        </w:rPr>
-        <w:t>{{ (“Note”) }}:</w:t>
-      </w:r>
-    </w:p>
-    <w:p>
-      <w:pPr>
-        <w:pStyle w:val="Normal"/>
-        <w:numPr>
-          <w:ilvl w:val="0"/>
-          <w:numId w:val="0"/>
-        </w:numPr>
-        <w:spacing w:before="240" w:after="120"/>
-        <w:ind w:start="0" w:hanging="0"/>
-        <w:jc w:val="start"/>
-        <w:outlineLvl w:val="0"/>
-        <w:rPr>
-          <w:rFonts w:ascii="Arial" w:hAnsi="Arial" w:eastAsia="Arial" w:cs="Arial"/>
-          <w:b w:val="false"/>
-          <w:b w:val="false"/>
-          <w:i w:val="false"/>
-          <w:i w:val="false"/>
-          <w:color w:val="676A6C"/>
-          <w:sz w:val="20"/>
-          <w:szCs w:val="20"/>
-        </w:rPr>
-      </w:pPr>
-      <w:r>
-        <w:drawing>
-          <wp:anchor behindDoc="0" distT="0" distB="0" distL="0" distR="0" simplePos="0" locked="0" layoutInCell="1" allowOverlap="1" relativeHeight="23">
-            <wp:simplePos x="0" y="0"/>
-            <wp:positionH relativeFrom="column">
-              <wp:posOffset>0</wp:posOffset>
-            </wp:positionH>
-            <wp:positionV relativeFrom="paragraph">
-              <wp:posOffset>146050</wp:posOffset>
-            </wp:positionV>
-            <wp:extent cx="5910580" cy="14605"/>
-            <wp:effectExtent l="0" t="0" r="0" b="0"/>
-            <wp:wrapTopAndBottom/>
-            <wp:docPr id="22" name="Image10" descr="" title=""/>
-            <wp:cNvGraphicFramePr>
-              <a:graphicFrameLocks xmlns:a="http://schemas.openxmlformats.org/drawingml/2006/main" noChangeAspect="1"/>
-            </wp:cNvGraphicFramePr>
-            <a:graphic xmlns:a="http://schemas.openxmlformats.org/drawingml/2006/main">
-              <a:graphicData uri="http://schemas.openxmlformats.org/drawingml/2006/picture">
-                <pic:pic xmlns:pic="http://schemas.openxmlformats.org/drawingml/2006/picture">
-                  <pic:nvPicPr>
-                    <pic:cNvPr id="22" name="Image10" descr="" title=""/>
+                    <pic:cNvPr id="19" name="Image9" descr="" title=""/>
                     <pic:cNvPicPr>
                       <a:picLocks noChangeAspect="1" noChangeArrowheads="1"/>
                     </pic:cNvPicPr>
@@ -4250,7 +3828,7 @@
           <w:sz w:val="20"/>
           <w:szCs w:val="20"/>
         </w:rPr>
-        <w:t>% endif %}{% if item.question_dtype == 13 %}</w:t>
+        <w:t>% endif %}{% endif %}{% if item.question_dtype == 16 or item.question_dtype == 17 or item.question_dtype == 18%}</w:t>
       </w:r>
     </w:p>
     <w:p>
@@ -4279,7 +3857,7 @@
           <w:sz w:val="20"/>
           <w:szCs w:val="20"/>
         </w:rPr>
-        <w:t>{{ (“Date”) }}:</w:t>
+        <w:t>{{ (“Note”) }}:</w:t>
       </w:r>
     </w:p>
     <w:p>
@@ -4306,7 +3884,7 @@
       </w:pPr>
       <w:r>
         <w:drawing>
-          <wp:anchor behindDoc="0" distT="0" distB="0" distL="0" distR="0" simplePos="0" locked="0" layoutInCell="1" allowOverlap="1" relativeHeight="24">
+          <wp:anchor behindDoc="0" distT="0" distB="0" distL="0" distR="0" simplePos="0" locked="0" layoutInCell="1" allowOverlap="1" relativeHeight="20">
             <wp:simplePos x="0" y="0"/>
             <wp:positionH relativeFrom="column">
               <wp:posOffset>0</wp:posOffset>
@@ -4317,7 +3895,7 @@
             <wp:extent cx="5910580" cy="14605"/>
             <wp:effectExtent l="0" t="0" r="0" b="0"/>
             <wp:wrapTopAndBottom/>
-            <wp:docPr id="23" name="Image11" descr="" title=""/>
+            <wp:docPr id="20" name="Image10" descr="" title=""/>
             <wp:cNvGraphicFramePr>
               <a:graphicFrameLocks xmlns:a="http://schemas.openxmlformats.org/drawingml/2006/main" noChangeAspect="1"/>
             </wp:cNvGraphicFramePr>
@@ -4325,7 +3903,7 @@
               <a:graphicData uri="http://schemas.openxmlformats.org/drawingml/2006/picture">
                 <pic:pic xmlns:pic="http://schemas.openxmlformats.org/drawingml/2006/picture">
                   <pic:nvPicPr>
-                    <pic:cNvPr id="23" name="Image11" descr="" title=""/>
+                    <pic:cNvPr id="20" name="Image10" descr="" title=""/>
                     <pic:cNvPicPr>
                       <a:picLocks noChangeAspect="1" noChangeArrowheads="1"/>
                     </pic:cNvPicPr>
@@ -4371,7 +3949,7 @@
           <w:sz w:val="20"/>
           <w:szCs w:val="20"/>
         </w:rPr>
-        <w:t>% endif %}{% if item.question_dtype == 14 %}</w:t>
+        <w:t>% endif %}{% if item.question_dtype == 13 %}</w:t>
       </w:r>
     </w:p>
     <w:p>
@@ -4400,33 +3978,7 @@
           <w:sz w:val="20"/>
           <w:szCs w:val="20"/>
         </w:rPr>
-        <w:t>{{ (“</w:t>
-      </w:r>
-      <w:r>
-        <w:rPr>
-          <w:rFonts w:eastAsia="Arial" w:cs="Arial" w:ascii="arial" w:hAnsi="arial"/>
-          <w:b/>
-          <w:bCs/>
-          <w:i w:val="false"/>
-          <w:color w:val="000000"/>
-          <w:kern w:val="2"/>
-          <w:sz w:val="20"/>
-          <w:szCs w:val="20"/>
-          <w:lang w:val="en-US" w:eastAsia="zh-CN" w:bidi="hi-IN"/>
-        </w:rPr>
-        <w:t>Time</w:t>
-      </w:r>
-      <w:r>
-        <w:rPr>
-          <w:rFonts w:eastAsia="Arial" w:cs="Arial" w:ascii="arial" w:hAnsi="arial"/>
-          <w:b/>
-          <w:bCs/>
-          <w:i w:val="false"/>
-          <w:color w:val="000000"/>
-          <w:sz w:val="20"/>
-          <w:szCs w:val="20"/>
-        </w:rPr>
-        <w:t>”) }}:</w:t>
+        <w:t>{{ (“Date”) }}:</w:t>
       </w:r>
     </w:p>
     <w:p>
@@ -4453,7 +4005,7 @@
       </w:pPr>
       <w:r>
         <w:drawing>
-          <wp:anchor behindDoc="0" distT="0" distB="0" distL="0" distR="0" simplePos="0" locked="0" layoutInCell="1" allowOverlap="1" relativeHeight="25">
+          <wp:anchor behindDoc="0" distT="0" distB="0" distL="0" distR="0" simplePos="0" locked="0" layoutInCell="1" allowOverlap="1" relativeHeight="21">
             <wp:simplePos x="0" y="0"/>
             <wp:positionH relativeFrom="column">
               <wp:posOffset>0</wp:posOffset>
@@ -4464,7 +4016,7 @@
             <wp:extent cx="5910580" cy="14605"/>
             <wp:effectExtent l="0" t="0" r="0" b="0"/>
             <wp:wrapTopAndBottom/>
-            <wp:docPr id="24" name="Image12" descr="" title=""/>
+            <wp:docPr id="21" name="Image11" descr="" title=""/>
             <wp:cNvGraphicFramePr>
               <a:graphicFrameLocks xmlns:a="http://schemas.openxmlformats.org/drawingml/2006/main" noChangeAspect="1"/>
             </wp:cNvGraphicFramePr>
@@ -4472,7 +4024,7 @@
               <a:graphicData uri="http://schemas.openxmlformats.org/drawingml/2006/picture">
                 <pic:pic xmlns:pic="http://schemas.openxmlformats.org/drawingml/2006/picture">
                   <pic:nvPicPr>
-                    <pic:cNvPr id="24" name="Image12" descr="" title=""/>
+                    <pic:cNvPr id="21" name="Image11" descr="" title=""/>
                     <pic:cNvPicPr>
                       <a:picLocks noChangeAspect="1" noChangeArrowheads="1"/>
                     </pic:cNvPicPr>
@@ -4518,7 +4070,7 @@
           <w:sz w:val="20"/>
           <w:szCs w:val="20"/>
         </w:rPr>
-        <w:t>% endif %}{% if item.question_dtype == 15 %}</w:t>
+        <w:t>% endif %}{% if item.question_dtype == 14 %}</w:t>
       </w:r>
     </w:p>
     <w:p>
@@ -4547,7 +4099,33 @@
           <w:sz w:val="20"/>
           <w:szCs w:val="20"/>
         </w:rPr>
-        <w:t>{{ (“Date”) }}:</w:t>
+        <w:t>{{ (“</w:t>
+      </w:r>
+      <w:r>
+        <w:rPr>
+          <w:rFonts w:eastAsia="Arial" w:cs="Arial" w:ascii="arial" w:hAnsi="arial"/>
+          <w:b/>
+          <w:bCs/>
+          <w:i w:val="false"/>
+          <w:color w:val="000000"/>
+          <w:kern w:val="2"/>
+          <w:sz w:val="20"/>
+          <w:szCs w:val="20"/>
+          <w:lang w:val="en-US" w:eastAsia="zh-CN" w:bidi="hi-IN"/>
+        </w:rPr>
+        <w:t>Time</w:t>
+      </w:r>
+      <w:r>
+        <w:rPr>
+          <w:rFonts w:eastAsia="Arial" w:cs="Arial" w:ascii="arial" w:hAnsi="arial"/>
+          <w:b/>
+          <w:bCs/>
+          <w:i w:val="false"/>
+          <w:color w:val="000000"/>
+          <w:sz w:val="20"/>
+          <w:szCs w:val="20"/>
+        </w:rPr>
+        <w:t>”) }}:</w:t>
       </w:r>
     </w:p>
     <w:p>
@@ -4562,13 +4140,19 @@
         <w:jc w:val="start"/>
         <w:outlineLvl w:val="0"/>
         <w:rPr>
+          <w:rFonts w:ascii="Arial" w:hAnsi="Arial" w:eastAsia="Arial" w:cs="Arial"/>
+          <w:b w:val="false"/>
+          <w:b w:val="false"/>
+          <w:i w:val="false"/>
+          <w:i w:val="false"/>
+          <w:color w:val="676A6C"/>
           <w:sz w:val="20"/>
           <w:szCs w:val="20"/>
         </w:rPr>
       </w:pPr>
       <w:r>
         <w:drawing>
-          <wp:anchor behindDoc="0" distT="0" distB="0" distL="0" distR="0" simplePos="0" locked="0" layoutInCell="1" allowOverlap="1" relativeHeight="26">
+          <wp:anchor behindDoc="0" distT="0" distB="0" distL="0" distR="0" simplePos="0" locked="0" layoutInCell="1" allowOverlap="1" relativeHeight="22">
             <wp:simplePos x="0" y="0"/>
             <wp:positionH relativeFrom="column">
               <wp:posOffset>0</wp:posOffset>
@@ -4579,7 +4163,7 @@
             <wp:extent cx="5910580" cy="14605"/>
             <wp:effectExtent l="0" t="0" r="0" b="0"/>
             <wp:wrapTopAndBottom/>
-            <wp:docPr id="25" name="Image13" descr="" title=""/>
+            <wp:docPr id="22" name="Image12" descr="" title=""/>
             <wp:cNvGraphicFramePr>
               <a:graphicFrameLocks xmlns:a="http://schemas.openxmlformats.org/drawingml/2006/main" noChangeAspect="1"/>
             </wp:cNvGraphicFramePr>
@@ -4587,7 +4171,7 @@
               <a:graphicData uri="http://schemas.openxmlformats.org/drawingml/2006/picture">
                 <pic:pic xmlns:pic="http://schemas.openxmlformats.org/drawingml/2006/picture">
                   <pic:nvPicPr>
-                    <pic:cNvPr id="25" name="Image13" descr="" title=""/>
+                    <pic:cNvPr id="22" name="Image12" descr="" title=""/>
                     <pic:cNvPicPr>
                       <a:picLocks noChangeAspect="1" noChangeArrowheads="1"/>
                     </pic:cNvPicPr>
@@ -4615,11 +4199,10 @@
       </w:r>
       <w:r>
         <w:rPr>
-          <w:rFonts w:eastAsia="Arial" w:cs="Arial" w:ascii="arial" w:hAnsi="arial"/>
-          <w:b/>
-          <w:bCs/>
-          <w:i w:val="false"/>
-          <w:color w:val="000000"/>
+          <w:rFonts w:eastAsia="Arial" w:cs="Arial" w:ascii="JetBrains Mono" w:hAnsi="JetBrains Mono"/>
+          <w:b w:val="false"/>
+          <w:i w:val="false"/>
+          <w:color w:val="A9B7C6"/>
           <w:sz w:val="20"/>
           <w:szCs w:val="20"/>
         </w:rPr>
@@ -4627,41 +4210,14 @@
       </w:r>
       <w:r>
         <w:rPr>
-          <w:rFonts w:eastAsia="Arial" w:cs="Arial" w:ascii="arial" w:hAnsi="arial"/>
-          <w:b/>
-          <w:bCs/>
-          <w:i w:val="false"/>
-          <w:color w:val="000000"/>
-          <w:sz w:val="20"/>
-          <w:szCs w:val="20"/>
-        </w:rPr>
-        <w:t>{ (“</w:t>
-      </w:r>
-      <w:r>
-        <w:rPr>
-          <w:rFonts w:eastAsia="Arial" w:cs="Arial" w:ascii="arial" w:hAnsi="arial"/>
-          <w:b/>
-          <w:bCs/>
-          <w:i w:val="false"/>
-          <w:color w:val="000000"/>
-          <w:kern w:val="2"/>
-          <w:sz w:val="20"/>
-          <w:szCs w:val="20"/>
-          <w:lang w:val="en-US" w:eastAsia="zh-CN" w:bidi="hi-IN"/>
-        </w:rPr>
-        <w:t>Time</w:t>
-      </w:r>
-      <w:r>
-        <w:rPr>
-          <w:rFonts w:eastAsia="Arial" w:cs="Arial" w:ascii="arial" w:hAnsi="arial"/>
-          <w:b/>
-          <w:bCs/>
-          <w:i w:val="false"/>
-          <w:color w:val="000000"/>
-          <w:sz w:val="20"/>
-          <w:szCs w:val="20"/>
-        </w:rPr>
-        <w:t>”) }}:</w:t>
+          <w:rFonts w:eastAsia="Arial" w:cs="Arial" w:ascii="JetBrains Mono" w:hAnsi="JetBrains Mono"/>
+          <w:b w:val="false"/>
+          <w:i w:val="false"/>
+          <w:color w:val="A9B7C6"/>
+          <w:sz w:val="20"/>
+          <w:szCs w:val="20"/>
+        </w:rPr>
+        <w:t>% endif %}{% if item.question_dtype == 15 %}</w:t>
       </w:r>
     </w:p>
     <w:p>
@@ -4676,19 +4232,42 @@
         <w:jc w:val="start"/>
         <w:outlineLvl w:val="0"/>
         <w:rPr>
-          <w:rFonts w:ascii="Arial" w:hAnsi="Arial" w:eastAsia="Arial" w:cs="Arial"/>
-          <w:b w:val="false"/>
-          <w:b w:val="false"/>
-          <w:i w:val="false"/>
-          <w:i w:val="false"/>
-          <w:color w:val="676A6C"/>
           <w:sz w:val="20"/>
           <w:szCs w:val="20"/>
         </w:rPr>
       </w:pPr>
       <w:r>
+        <w:rPr>
+          <w:rFonts w:eastAsia="Arial" w:cs="Arial" w:ascii="arial" w:hAnsi="arial"/>
+          <w:b/>
+          <w:bCs/>
+          <w:i w:val="false"/>
+          <w:color w:val="000000"/>
+          <w:sz w:val="20"/>
+          <w:szCs w:val="20"/>
+        </w:rPr>
+        <w:t>{{ (“Date”) }}:</w:t>
+      </w:r>
+    </w:p>
+    <w:p>
+      <w:pPr>
+        <w:pStyle w:val="Normal"/>
+        <w:numPr>
+          <w:ilvl w:val="0"/>
+          <w:numId w:val="0"/>
+        </w:numPr>
+        <w:spacing w:before="240" w:after="120"/>
+        <w:ind w:start="0" w:hanging="0"/>
+        <w:jc w:val="start"/>
+        <w:outlineLvl w:val="0"/>
+        <w:rPr>
+          <w:sz w:val="20"/>
+          <w:szCs w:val="20"/>
+        </w:rPr>
+      </w:pPr>
+      <w:r>
         <w:drawing>
-          <wp:anchor behindDoc="0" distT="0" distB="0" distL="0" distR="0" simplePos="0" locked="0" layoutInCell="1" allowOverlap="1" relativeHeight="27">
+          <wp:anchor behindDoc="0" distT="0" distB="0" distL="0" distR="0" simplePos="0" locked="0" layoutInCell="1" allowOverlap="1" relativeHeight="23">
             <wp:simplePos x="0" y="0"/>
             <wp:positionH relativeFrom="column">
               <wp:posOffset>0</wp:posOffset>
@@ -4699,7 +4278,7 @@
             <wp:extent cx="5910580" cy="14605"/>
             <wp:effectExtent l="0" t="0" r="0" b="0"/>
             <wp:wrapTopAndBottom/>
-            <wp:docPr id="26" name="Image14" descr="" title=""/>
+            <wp:docPr id="23" name="Image13" descr="" title=""/>
             <wp:cNvGraphicFramePr>
               <a:graphicFrameLocks xmlns:a="http://schemas.openxmlformats.org/drawingml/2006/main" noChangeAspect="1"/>
             </wp:cNvGraphicFramePr>
@@ -4707,13 +4286,133 @@
               <a:graphicData uri="http://schemas.openxmlformats.org/drawingml/2006/picture">
                 <pic:pic xmlns:pic="http://schemas.openxmlformats.org/drawingml/2006/picture">
                   <pic:nvPicPr>
-                    <pic:cNvPr id="26" name="Image14" descr="" title=""/>
+                    <pic:cNvPr id="23" name="Image13" descr="" title=""/>
                     <pic:cNvPicPr>
                       <a:picLocks noChangeAspect="1" noChangeArrowheads="1"/>
                     </pic:cNvPicPr>
                   </pic:nvPicPr>
                   <pic:blipFill>
                     <a:blip r:embed="rId14"/>
+                    <a:stretch>
+                      <a:fillRect/>
+                    </a:stretch>
+                  </pic:blipFill>
+                  <pic:spPr bwMode="auto">
+                    <a:xfrm>
+                      <a:off x="0" y="0"/>
+                      <a:ext cx="5910580" cy="14605"/>
+                    </a:xfrm>
+                    <a:prstGeom prst="rect">
+                      <a:avLst/>
+                    </a:prstGeom>
+                  </pic:spPr>
+                </pic:pic>
+              </a:graphicData>
+            </a:graphic>
+          </wp:anchor>
+        </w:drawing>
+      </w:r>
+      <w:r>
+        <w:rPr>
+          <w:rFonts w:eastAsia="Arial" w:cs="Arial" w:ascii="arial" w:hAnsi="arial"/>
+          <w:b/>
+          <w:bCs/>
+          <w:i w:val="false"/>
+          <w:color w:val="000000"/>
+          <w:sz w:val="20"/>
+          <w:szCs w:val="20"/>
+        </w:rPr>
+        <w:t>{</w:t>
+      </w:r>
+      <w:r>
+        <w:rPr>
+          <w:rFonts w:eastAsia="Arial" w:cs="Arial" w:ascii="arial" w:hAnsi="arial"/>
+          <w:b/>
+          <w:bCs/>
+          <w:i w:val="false"/>
+          <w:color w:val="000000"/>
+          <w:sz w:val="20"/>
+          <w:szCs w:val="20"/>
+        </w:rPr>
+        <w:t>{ (“</w:t>
+      </w:r>
+      <w:r>
+        <w:rPr>
+          <w:rFonts w:eastAsia="Arial" w:cs="Arial" w:ascii="arial" w:hAnsi="arial"/>
+          <w:b/>
+          <w:bCs/>
+          <w:i w:val="false"/>
+          <w:color w:val="000000"/>
+          <w:kern w:val="2"/>
+          <w:sz w:val="20"/>
+          <w:szCs w:val="20"/>
+          <w:lang w:val="en-US" w:eastAsia="zh-CN" w:bidi="hi-IN"/>
+        </w:rPr>
+        <w:t>Time</w:t>
+      </w:r>
+      <w:r>
+        <w:rPr>
+          <w:rFonts w:eastAsia="Arial" w:cs="Arial" w:ascii="arial" w:hAnsi="arial"/>
+          <w:b/>
+          <w:bCs/>
+          <w:i w:val="false"/>
+          <w:color w:val="000000"/>
+          <w:sz w:val="20"/>
+          <w:szCs w:val="20"/>
+        </w:rPr>
+        <w:t>”) }}:</w:t>
+      </w:r>
+    </w:p>
+    <w:p>
+      <w:pPr>
+        <w:pStyle w:val="Normal"/>
+        <w:numPr>
+          <w:ilvl w:val="0"/>
+          <w:numId w:val="0"/>
+        </w:numPr>
+        <w:spacing w:before="240" w:after="120"/>
+        <w:ind w:start="0" w:hanging="0"/>
+        <w:jc w:val="start"/>
+        <w:outlineLvl w:val="0"/>
+        <w:rPr>
+          <w:rFonts w:ascii="Arial" w:hAnsi="Arial" w:eastAsia="Arial" w:cs="Arial"/>
+          <w:b w:val="false"/>
+          <w:b w:val="false"/>
+          <w:i w:val="false"/>
+          <w:i w:val="false"/>
+          <w:color w:val="676A6C"/>
+          <w:sz w:val="20"/>
+          <w:szCs w:val="20"/>
+        </w:rPr>
+      </w:pPr>
+      <w:r>
+        <w:drawing>
+          <wp:anchor behindDoc="0" distT="0" distB="0" distL="0" distR="0" simplePos="0" locked="0" layoutInCell="1" allowOverlap="1" relativeHeight="24">
+            <wp:simplePos x="0" y="0"/>
+            <wp:positionH relativeFrom="column">
+              <wp:posOffset>0</wp:posOffset>
+            </wp:positionH>
+            <wp:positionV relativeFrom="paragraph">
+              <wp:posOffset>146050</wp:posOffset>
+            </wp:positionV>
+            <wp:extent cx="5910580" cy="14605"/>
+            <wp:effectExtent l="0" t="0" r="0" b="0"/>
+            <wp:wrapTopAndBottom/>
+            <wp:docPr id="24" name="Image14" descr="" title=""/>
+            <wp:cNvGraphicFramePr>
+              <a:graphicFrameLocks xmlns:a="http://schemas.openxmlformats.org/drawingml/2006/main" noChangeAspect="1"/>
+            </wp:cNvGraphicFramePr>
+            <a:graphic xmlns:a="http://schemas.openxmlformats.org/drawingml/2006/main">
+              <a:graphicData uri="http://schemas.openxmlformats.org/drawingml/2006/picture">
+                <pic:pic xmlns:pic="http://schemas.openxmlformats.org/drawingml/2006/picture">
+                  <pic:nvPicPr>
+                    <pic:cNvPr id="24" name="Image14" descr="" title=""/>
+                    <pic:cNvPicPr>
+                      <a:picLocks noChangeAspect="1" noChangeArrowheads="1"/>
+                    </pic:cNvPicPr>
+                  </pic:nvPicPr>
+                  <pic:blipFill>
+                    <a:blip r:embed="rId15"/>
                     <a:stretch>
                       <a:fillRect/>
                     </a:stretch>
@@ -4814,7 +4513,7 @@
     <w:pPr>
       <w:widowControl/>
       <w:suppressAutoHyphens w:val="true"/>
-      <w:overflowPunct w:val="true"/>
+      <w:overflowPunct w:val="false"/>
       <w:bidi w:val="0"/>
       <w:spacing w:before="0" w:after="0"/>
       <w:jc w:val="start"/>

</xml_diff>

<commit_message>
updating products with new logo
</commit_message>
<xml_diff>
--- a/climmob/products/forms/template/word_template.docx
+++ b/climmob/products/forms/template/word_template.docx
@@ -39,6 +39,84 @@
         </w:rPr>
         <w:t>) %}</w:t>
       </w:r>
+    </w:p>
+    <w:p>
+      <w:pPr>
+        <w:pStyle w:val="PreformattedText"/>
+        <w:numPr>
+          <w:ilvl w:val="0"/>
+          <w:numId w:val="0"/>
+        </w:numPr>
+        <w:spacing w:before="240" w:after="120"/>
+        <w:ind w:start="0" w:hanging="0"/>
+        <w:jc w:val="center"/>
+        <w:outlineLvl w:val="0"/>
+        <w:rPr/>
+      </w:pPr>
+      <w:r>
+        <w:rPr>
+          <w:rStyle w:val="SourceText"/>
+          <w:b w:val="false"/>
+          <w:bCs/>
+          <w:i w:val="false"/>
+          <w:color w:val="676A6C"/>
+          <w:kern w:val="2"/>
+          <w:sz w:val="40"/>
+          <w:szCs w:val="40"/>
+          <w:lang w:val="en-US" w:eastAsia="zh-CN" w:bidi="hi-IN"/>
+        </w:rPr>
+        <w:drawing>
+          <wp:inline distT="0" distB="0" distL="0" distR="0">
+            <wp:extent cx="2540000" cy="1322705"/>
+            <wp:effectExtent l="0" t="0" r="0" b="0"/>
+            <wp:docPr id="1" name="Image4" descr="" title=""/>
+            <wp:cNvGraphicFramePr>
+              <a:graphicFrameLocks xmlns:a="http://schemas.openxmlformats.org/drawingml/2006/main" noChangeAspect="1"/>
+            </wp:cNvGraphicFramePr>
+            <a:graphic xmlns:a="http://schemas.openxmlformats.org/drawingml/2006/main">
+              <a:graphicData uri="http://schemas.openxmlformats.org/drawingml/2006/picture">
+                <pic:pic xmlns:pic="http://schemas.openxmlformats.org/drawingml/2006/picture">
+                  <pic:nvPicPr>
+                    <pic:cNvPr id="1" name="Image4" descr="" title=""/>
+                    <pic:cNvPicPr>
+                      <a:picLocks noChangeAspect="1" noChangeArrowheads="1"/>
+                    </pic:cNvPicPr>
+                  </pic:nvPicPr>
+                  <pic:blipFill>
+                    <a:blip r:embed="rId2"/>
+                    <a:stretch>
+                      <a:fillRect/>
+                    </a:stretch>
+                  </pic:blipFill>
+                  <pic:spPr bwMode="auto">
+                    <a:xfrm>
+                      <a:off x="0" y="0"/>
+                      <a:ext cx="2540000" cy="1322705"/>
+                    </a:xfrm>
+                    <a:prstGeom prst="rect">
+                      <a:avLst/>
+                    </a:prstGeom>
+                  </pic:spPr>
+                </pic:pic>
+              </a:graphicData>
+            </a:graphic>
+          </wp:inline>
+        </w:drawing>
+      </w:r>
+    </w:p>
+    <w:p>
+      <w:pPr>
+        <w:pStyle w:val="PreformattedText"/>
+        <w:numPr>
+          <w:ilvl w:val="0"/>
+          <w:numId w:val="0"/>
+        </w:numPr>
+        <w:spacing w:before="240" w:after="120"/>
+        <w:ind w:start="0" w:hanging="0"/>
+        <w:jc w:val="start"/>
+        <w:outlineLvl w:val="0"/>
+        <w:rPr/>
+      </w:pPr>
       <w:r>
         <w:rPr>
           <w:rFonts w:eastAsia="Arial" w:cs="Arial" w:ascii="Arial" w:hAnsi="Arial"/>
@@ -629,7 +707,7 @@
             <wp:extent cx="5910580" cy="14605"/>
             <wp:effectExtent l="0" t="0" r="0" b="0"/>
             <wp:wrapTopAndBottom/>
-            <wp:docPr id="1" name="Picture 2" descr="" title=""/>
+            <wp:docPr id="2" name="Picture 2" descr="" title=""/>
             <wp:cNvGraphicFramePr>
               <a:graphicFrameLocks xmlns:a="http://schemas.openxmlformats.org/drawingml/2006/main" noChangeAspect="1"/>
             </wp:cNvGraphicFramePr>
@@ -637,99 +715,7 @@
               <a:graphicData uri="http://schemas.openxmlformats.org/drawingml/2006/picture">
                 <pic:pic xmlns:pic="http://schemas.openxmlformats.org/drawingml/2006/picture">
                   <pic:nvPicPr>
-                    <pic:cNvPr id="1" name="Picture 2" descr="" title=""/>
-                    <pic:cNvPicPr>
-                      <a:picLocks noChangeAspect="1" noChangeArrowheads="1"/>
-                    </pic:cNvPicPr>
-                  </pic:nvPicPr>
-                  <pic:blipFill>
-                    <a:blip r:embed="rId2"/>
-                    <a:stretch>
-                      <a:fillRect/>
-                    </a:stretch>
-                  </pic:blipFill>
-                  <pic:spPr bwMode="auto">
-                    <a:xfrm>
-                      <a:off x="0" y="0"/>
-                      <a:ext cx="5910580" cy="14605"/>
-                    </a:xfrm>
-                    <a:prstGeom prst="rect">
-                      <a:avLst/>
-                    </a:prstGeom>
-                  </pic:spPr>
-                </pic:pic>
-              </a:graphicData>
-            </a:graphic>
-          </wp:anchor>
-        </w:drawing>
-      </w:r>
-      <w:r>
-        <w:rPr>
-          <w:rFonts w:eastAsia="Arial" w:cs="Arial" w:ascii="JetBrains Mono" w:hAnsi="JetBrains Mono"/>
-          <w:b w:val="false"/>
-          <w:i w:val="false"/>
-          <w:color w:val="A9B7C6"/>
-          <w:sz w:val="20"/>
-          <w:szCs w:val="20"/>
-        </w:rPr>
-        <w:t>{</w:t>
-      </w:r>
-      <w:r>
-        <w:rPr>
-          <w:rFonts w:eastAsia="Arial" w:cs="Arial" w:ascii="JetBrains Mono" w:hAnsi="JetBrains Mono"/>
-          <w:b w:val="false"/>
-          <w:i w:val="false"/>
-          <w:color w:val="A9B7C6"/>
-          <w:sz w:val="20"/>
-          <w:szCs w:val="20"/>
-        </w:rPr>
-        <w:t>% endif %}{% if item.question_dtype == 2 %}</w:t>
-      </w:r>
-    </w:p>
-    <w:p>
-      <w:pPr>
-        <w:pStyle w:val="Normal"/>
-        <w:numPr>
-          <w:ilvl w:val="0"/>
-          <w:numId w:val="0"/>
-        </w:numPr>
-        <w:spacing w:before="240" w:after="120"/>
-        <w:ind w:start="0" w:hanging="0"/>
-        <w:jc w:val="start"/>
-        <w:outlineLvl w:val="0"/>
-        <w:rPr>
-          <w:rFonts w:ascii="Arial" w:hAnsi="Arial" w:eastAsia="Arial" w:cs="Arial"/>
-          <w:b w:val="false"/>
-          <w:b w:val="false"/>
-          <w:i w:val="false"/>
-          <w:i w:val="false"/>
-          <w:color w:val="676A6C"/>
-          <w:sz w:val="20"/>
-          <w:szCs w:val="20"/>
-        </w:rPr>
-      </w:pPr>
-      <w:r>
-        <w:drawing>
-          <wp:anchor behindDoc="0" distT="0" distB="0" distL="0" distR="0" simplePos="0" locked="0" layoutInCell="1" allowOverlap="1" relativeHeight="3">
-            <wp:simplePos x="0" y="0"/>
-            <wp:positionH relativeFrom="column">
-              <wp:posOffset>0</wp:posOffset>
-            </wp:positionH>
-            <wp:positionV relativeFrom="paragraph">
-              <wp:posOffset>146050</wp:posOffset>
-            </wp:positionV>
-            <wp:extent cx="5910580" cy="14605"/>
-            <wp:effectExtent l="0" t="0" r="0" b="0"/>
-            <wp:wrapTopAndBottom/>
-            <wp:docPr id="2" name="Image2" descr="" title=""/>
-            <wp:cNvGraphicFramePr>
-              <a:graphicFrameLocks xmlns:a="http://schemas.openxmlformats.org/drawingml/2006/main" noChangeAspect="1"/>
-            </wp:cNvGraphicFramePr>
-            <a:graphic xmlns:a="http://schemas.openxmlformats.org/drawingml/2006/main">
-              <a:graphicData uri="http://schemas.openxmlformats.org/drawingml/2006/picture">
-                <pic:pic xmlns:pic="http://schemas.openxmlformats.org/drawingml/2006/picture">
-                  <pic:nvPicPr>
-                    <pic:cNvPr id="2" name="Image2" descr="" title=""/>
+                    <pic:cNvPr id="2" name="Picture 2" descr="" title=""/>
                     <pic:cNvPicPr>
                       <a:picLocks noChangeAspect="1" noChangeArrowheads="1"/>
                     </pic:cNvPicPr>
@@ -775,7 +761,7 @@
           <w:sz w:val="20"/>
           <w:szCs w:val="20"/>
         </w:rPr>
-        <w:t>% endif %}{% if item.question_dtype == 3 %}</w:t>
+        <w:t>% endif %}{% if item.question_dtype == 2 %}</w:t>
       </w:r>
     </w:p>
     <w:p>
@@ -789,11 +775,20 @@
         <w:ind w:start="0" w:hanging="0"/>
         <w:jc w:val="start"/>
         <w:outlineLvl w:val="0"/>
-        <w:rPr/>
+        <w:rPr>
+          <w:rFonts w:ascii="Arial" w:hAnsi="Arial" w:eastAsia="Arial" w:cs="Arial"/>
+          <w:b w:val="false"/>
+          <w:b w:val="false"/>
+          <w:i w:val="false"/>
+          <w:i w:val="false"/>
+          <w:color w:val="676A6C"/>
+          <w:sz w:val="20"/>
+          <w:szCs w:val="20"/>
+        </w:rPr>
       </w:pPr>
       <w:r>
         <w:drawing>
-          <wp:anchor behindDoc="0" distT="0" distB="0" distL="0" distR="0" simplePos="0" locked="0" layoutInCell="1" allowOverlap="1" relativeHeight="4">
+          <wp:anchor behindDoc="0" distT="0" distB="0" distL="0" distR="0" simplePos="0" locked="0" layoutInCell="1" allowOverlap="1" relativeHeight="3">
             <wp:simplePos x="0" y="0"/>
             <wp:positionH relativeFrom="column">
               <wp:posOffset>0</wp:posOffset>
@@ -804,7 +799,7 @@
             <wp:extent cx="5910580" cy="14605"/>
             <wp:effectExtent l="0" t="0" r="0" b="0"/>
             <wp:wrapTopAndBottom/>
-            <wp:docPr id="3" name="Image3" descr="" title=""/>
+            <wp:docPr id="3" name="Image2" descr="" title=""/>
             <wp:cNvGraphicFramePr>
               <a:graphicFrameLocks xmlns:a="http://schemas.openxmlformats.org/drawingml/2006/main" noChangeAspect="1"/>
             </wp:cNvGraphicFramePr>
@@ -812,7 +807,7 @@
               <a:graphicData uri="http://schemas.openxmlformats.org/drawingml/2006/picture">
                 <pic:pic xmlns:pic="http://schemas.openxmlformats.org/drawingml/2006/picture">
                   <pic:nvPicPr>
-                    <pic:cNvPr id="3" name="Image3" descr="" title=""/>
+                    <pic:cNvPr id="3" name="Image2" descr="" title=""/>
                     <pic:cNvPicPr>
                       <a:picLocks noChangeAspect="1" noChangeArrowheads="1"/>
                     </pic:cNvPicPr>
@@ -858,7 +853,7 @@
           <w:sz w:val="20"/>
           <w:szCs w:val="20"/>
         </w:rPr>
-        <w:t>% endif %}{% if item.question_dtype == 4 or item.question_dtype == 11 or item.question_dtype == 12 or item.question_dtype == 27 %}</w:t>
+        <w:t>% endif %}{% if item.question_dtype == 3 %}</w:t>
       </w:r>
     </w:p>
     <w:p>
@@ -872,41 +867,11 @@
         <w:ind w:start="0" w:hanging="0"/>
         <w:jc w:val="start"/>
         <w:outlineLvl w:val="0"/>
-        <w:rPr>
-          <w:rFonts w:ascii="aRIAL" w:hAnsi="aRIAL"/>
-        </w:rPr>
+        <w:rPr/>
       </w:pPr>
       <w:r>
-        <w:rPr>
-          <w:rFonts w:eastAsia="Arial" w:cs="Arial" w:ascii="aRIAL" w:hAnsi="aRIAL"/>
-          <w:b/>
-          <w:bCs/>
-          <w:i w:val="false"/>
-          <w:color w:val="000000"/>
-          <w:sz w:val="20"/>
-          <w:szCs w:val="20"/>
-        </w:rPr>
-        <w:t>{{ (“Latitude”)}}</w:t>
-      </w:r>
-    </w:p>
-    <w:p>
-      <w:pPr>
-        <w:pStyle w:val="Normal"/>
-        <w:numPr>
-          <w:ilvl w:val="0"/>
-          <w:numId w:val="0"/>
-        </w:numPr>
-        <w:spacing w:before="240" w:after="120"/>
-        <w:ind w:start="0" w:hanging="0"/>
-        <w:jc w:val="start"/>
-        <w:outlineLvl w:val="0"/>
-        <w:rPr>
-          <w:rFonts w:ascii="arial" w:hAnsi="arial"/>
-        </w:rPr>
-      </w:pPr>
-      <w:r>
         <w:drawing>
-          <wp:anchor behindDoc="0" distT="0" distB="0" distL="0" distR="0" simplePos="0" locked="0" layoutInCell="1" allowOverlap="1" relativeHeight="5">
+          <wp:anchor behindDoc="0" distT="0" distB="0" distL="0" distR="0" simplePos="0" locked="0" layoutInCell="1" allowOverlap="1" relativeHeight="4">
             <wp:simplePos x="0" y="0"/>
             <wp:positionH relativeFrom="column">
               <wp:posOffset>0</wp:posOffset>
@@ -917,7 +882,7 @@
             <wp:extent cx="5910580" cy="14605"/>
             <wp:effectExtent l="0" t="0" r="0" b="0"/>
             <wp:wrapTopAndBottom/>
-            <wp:docPr id="4" name="Image5" descr="" title=""/>
+            <wp:docPr id="4" name="Image3" descr="" title=""/>
             <wp:cNvGraphicFramePr>
               <a:graphicFrameLocks xmlns:a="http://schemas.openxmlformats.org/drawingml/2006/main" noChangeAspect="1"/>
             </wp:cNvGraphicFramePr>
@@ -925,7 +890,7 @@
               <a:graphicData uri="http://schemas.openxmlformats.org/drawingml/2006/picture">
                 <pic:pic xmlns:pic="http://schemas.openxmlformats.org/drawingml/2006/picture">
                   <pic:nvPicPr>
-                    <pic:cNvPr id="4" name="Image5" descr="" title=""/>
+                    <pic:cNvPr id="4" name="Image3" descr="" title=""/>
                     <pic:cNvPicPr>
                       <a:picLocks noChangeAspect="1" noChangeArrowheads="1"/>
                     </pic:cNvPicPr>
@@ -953,11 +918,10 @@
       </w:r>
       <w:r>
         <w:rPr>
-          <w:rFonts w:eastAsia="Arial" w:cs="Arial" w:ascii="arial" w:hAnsi="arial"/>
-          <w:b/>
-          <w:bCs/>
-          <w:i w:val="false"/>
-          <w:color w:val="000000"/>
+          <w:rFonts w:eastAsia="Arial" w:cs="Arial" w:ascii="JetBrains Mono" w:hAnsi="JetBrains Mono"/>
+          <w:b w:val="false"/>
+          <w:i w:val="false"/>
+          <w:color w:val="A9B7C6"/>
           <w:sz w:val="20"/>
           <w:szCs w:val="20"/>
         </w:rPr>
@@ -965,15 +929,14 @@
       </w:r>
       <w:r>
         <w:rPr>
-          <w:rFonts w:eastAsia="Arial" w:cs="Arial" w:ascii="arial" w:hAnsi="arial"/>
-          <w:b/>
-          <w:bCs/>
-          <w:i w:val="false"/>
-          <w:color w:val="000000"/>
-          <w:sz w:val="20"/>
-          <w:szCs w:val="20"/>
-        </w:rPr>
-        <w:t>{ (“Longitude”) }}</w:t>
+          <w:rFonts w:eastAsia="Arial" w:cs="Arial" w:ascii="JetBrains Mono" w:hAnsi="JetBrains Mono"/>
+          <w:b w:val="false"/>
+          <w:i w:val="false"/>
+          <w:color w:val="A9B7C6"/>
+          <w:sz w:val="20"/>
+          <w:szCs w:val="20"/>
+        </w:rPr>
+        <w:t>% endif %}{% if item.question_dtype == 4 or item.question_dtype == 11 or item.question_dtype == 12 or item.question_dtype == 27 %}</w:t>
       </w:r>
     </w:p>
     <w:p>
@@ -988,12 +951,40 @@
         <w:jc w:val="start"/>
         <w:outlineLvl w:val="0"/>
         <w:rPr>
+          <w:rFonts w:ascii="aRIAL" w:hAnsi="aRIAL"/>
+        </w:rPr>
+      </w:pPr>
+      <w:r>
+        <w:rPr>
+          <w:rFonts w:eastAsia="Arial" w:cs="Arial" w:ascii="aRIAL" w:hAnsi="aRIAL"/>
+          <w:b/>
+          <w:bCs/>
+          <w:i w:val="false"/>
+          <w:color w:val="000000"/>
+          <w:sz w:val="20"/>
+          <w:szCs w:val="20"/>
+        </w:rPr>
+        <w:t>{{ (“Latitude”)}}</w:t>
+      </w:r>
+    </w:p>
+    <w:p>
+      <w:pPr>
+        <w:pStyle w:val="Normal"/>
+        <w:numPr>
+          <w:ilvl w:val="0"/>
+          <w:numId w:val="0"/>
+        </w:numPr>
+        <w:spacing w:before="240" w:after="120"/>
+        <w:ind w:start="0" w:hanging="0"/>
+        <w:jc w:val="start"/>
+        <w:outlineLvl w:val="0"/>
+        <w:rPr>
           <w:rFonts w:ascii="arial" w:hAnsi="arial"/>
         </w:rPr>
       </w:pPr>
       <w:r>
         <w:drawing>
-          <wp:anchor behindDoc="0" distT="0" distB="0" distL="0" distR="0" simplePos="0" locked="0" layoutInCell="1" allowOverlap="1" relativeHeight="6">
+          <wp:anchor behindDoc="0" distT="0" distB="0" distL="0" distR="0" simplePos="0" locked="0" layoutInCell="1" allowOverlap="1" relativeHeight="5">
             <wp:simplePos x="0" y="0"/>
             <wp:positionH relativeFrom="column">
               <wp:posOffset>0</wp:posOffset>
@@ -1004,7 +995,7 @@
             <wp:extent cx="5910580" cy="14605"/>
             <wp:effectExtent l="0" t="0" r="0" b="0"/>
             <wp:wrapTopAndBottom/>
-            <wp:docPr id="5" name="Image6" descr="" title=""/>
+            <wp:docPr id="5" name="Image5" descr="" title=""/>
             <wp:cNvGraphicFramePr>
               <a:graphicFrameLocks xmlns:a="http://schemas.openxmlformats.org/drawingml/2006/main" noChangeAspect="1"/>
             </wp:cNvGraphicFramePr>
@@ -1012,7 +1003,7 @@
               <a:graphicData uri="http://schemas.openxmlformats.org/drawingml/2006/picture">
                 <pic:pic xmlns:pic="http://schemas.openxmlformats.org/drawingml/2006/picture">
                   <pic:nvPicPr>
-                    <pic:cNvPr id="5" name="Image6" descr="" title=""/>
+                    <pic:cNvPr id="5" name="Image5" descr="" title=""/>
                     <pic:cNvPicPr>
                       <a:picLocks noChangeAspect="1" noChangeArrowheads="1"/>
                     </pic:cNvPicPr>
@@ -1060,7 +1051,7 @@
           <w:sz w:val="20"/>
           <w:szCs w:val="20"/>
         </w:rPr>
-        <w:t>{ (“Altitude”) }}</w:t>
+        <w:t>{ (“Longitude”) }}</w:t>
       </w:r>
     </w:p>
     <w:p>
@@ -1080,7 +1071,7 @@
       </w:pPr>
       <w:r>
         <w:drawing>
-          <wp:anchor behindDoc="0" distT="0" distB="0" distL="0" distR="0" simplePos="0" locked="0" layoutInCell="1" allowOverlap="1" relativeHeight="7">
+          <wp:anchor behindDoc="0" distT="0" distB="0" distL="0" distR="0" simplePos="0" locked="0" layoutInCell="1" allowOverlap="1" relativeHeight="6">
             <wp:simplePos x="0" y="0"/>
             <wp:positionH relativeFrom="column">
               <wp:posOffset>0</wp:posOffset>
@@ -1091,7 +1082,7 @@
             <wp:extent cx="5910580" cy="14605"/>
             <wp:effectExtent l="0" t="0" r="0" b="0"/>
             <wp:wrapTopAndBottom/>
-            <wp:docPr id="6" name="Image7" descr="" title=""/>
+            <wp:docPr id="6" name="Image6" descr="" title=""/>
             <wp:cNvGraphicFramePr>
               <a:graphicFrameLocks xmlns:a="http://schemas.openxmlformats.org/drawingml/2006/main" noChangeAspect="1"/>
             </wp:cNvGraphicFramePr>
@@ -1099,7 +1090,7 @@
               <a:graphicData uri="http://schemas.openxmlformats.org/drawingml/2006/picture">
                 <pic:pic xmlns:pic="http://schemas.openxmlformats.org/drawingml/2006/picture">
                   <pic:nvPicPr>
-                    <pic:cNvPr id="6" name="Image7" descr="" title=""/>
+                    <pic:cNvPr id="6" name="Image6" descr="" title=""/>
                     <pic:cNvPicPr>
                       <a:picLocks noChangeAspect="1" noChangeArrowheads="1"/>
                     </pic:cNvPicPr>
@@ -1147,33 +1138,7 @@
           <w:sz w:val="20"/>
           <w:szCs w:val="20"/>
         </w:rPr>
-        <w:t xml:space="preserve">{ </w:t>
-      </w:r>
-      <w:r>
-        <w:rPr>
-          <w:rFonts w:eastAsia="Arial" w:cs="Arial" w:ascii="arial" w:hAnsi="arial"/>
-          <w:b/>
-          <w:bCs/>
-          <w:i w:val="false"/>
-          <w:color w:val="000000"/>
-          <w:kern w:val="2"/>
-          <w:sz w:val="20"/>
-          <w:szCs w:val="20"/>
-          <w:lang w:val="en-US" w:eastAsia="zh-CN" w:bidi="hi-IN"/>
-        </w:rPr>
-        <w:t>(“Accuracy”)</w:t>
-      </w:r>
-      <w:r>
-        <w:rPr>
-          <w:rFonts w:eastAsia="Arial" w:cs="Arial" w:ascii="arial" w:hAnsi="arial"/>
-          <w:b/>
-          <w:bCs/>
-          <w:i w:val="false"/>
-          <w:color w:val="000000"/>
-          <w:sz w:val="20"/>
-          <w:szCs w:val="20"/>
-        </w:rPr>
-        <w:t xml:space="preserve"> }}</w:t>
+        <w:t>{ (“Altitude”) }}</w:t>
       </w:r>
     </w:p>
     <w:p>
@@ -1187,11 +1152,13 @@
         <w:ind w:start="0" w:hanging="0"/>
         <w:jc w:val="start"/>
         <w:outlineLvl w:val="0"/>
-        <w:rPr/>
+        <w:rPr>
+          <w:rFonts w:ascii="arial" w:hAnsi="arial"/>
+        </w:rPr>
       </w:pPr>
       <w:r>
         <w:drawing>
-          <wp:anchor behindDoc="0" distT="0" distB="0" distL="0" distR="0" simplePos="0" locked="0" layoutInCell="1" allowOverlap="1" relativeHeight="10">
+          <wp:anchor behindDoc="0" distT="0" distB="0" distL="0" distR="0" simplePos="0" locked="0" layoutInCell="1" allowOverlap="1" relativeHeight="7">
             <wp:simplePos x="0" y="0"/>
             <wp:positionH relativeFrom="column">
               <wp:posOffset>0</wp:posOffset>
@@ -1202,7 +1169,7 @@
             <wp:extent cx="5910580" cy="14605"/>
             <wp:effectExtent l="0" t="0" r="0" b="0"/>
             <wp:wrapTopAndBottom/>
-            <wp:docPr id="7" name="Image8" descr="" title=""/>
+            <wp:docPr id="7" name="Image7" descr="" title=""/>
             <wp:cNvGraphicFramePr>
               <a:graphicFrameLocks xmlns:a="http://schemas.openxmlformats.org/drawingml/2006/main" noChangeAspect="1"/>
             </wp:cNvGraphicFramePr>
@@ -1210,7 +1177,7 @@
               <a:graphicData uri="http://schemas.openxmlformats.org/drawingml/2006/picture">
                 <pic:pic xmlns:pic="http://schemas.openxmlformats.org/drawingml/2006/picture">
                   <pic:nvPicPr>
-                    <pic:cNvPr id="7" name="Image8" descr="" title=""/>
+                    <pic:cNvPr id="7" name="Image7" descr="" title=""/>
                     <pic:cNvPicPr>
                       <a:picLocks noChangeAspect="1" noChangeArrowheads="1"/>
                     </pic:cNvPicPr>
@@ -1238,11 +1205,11 @@
       </w:r>
       <w:r>
         <w:rPr>
-          <w:rFonts w:eastAsia="Arial" w:cs="Arial" w:ascii="JetBrains Mono" w:hAnsi="JetBrains Mono"/>
-          <w:b w:val="false"/>
+          <w:rFonts w:eastAsia="Arial" w:cs="Arial" w:ascii="arial" w:hAnsi="arial"/>
+          <w:b/>
           <w:bCs/>
           <w:i w:val="false"/>
-          <w:color w:val="A9B7C6"/>
+          <w:color w:val="000000"/>
           <w:sz w:val="20"/>
           <w:szCs w:val="20"/>
         </w:rPr>
@@ -1250,106 +1217,41 @@
       </w:r>
       <w:r>
         <w:rPr>
-          <w:rFonts w:eastAsia="Arial" w:cs="Arial" w:ascii="JetBrains Mono" w:hAnsi="JetBrains Mono"/>
-          <w:b w:val="false"/>
+          <w:rFonts w:eastAsia="Arial" w:cs="Arial" w:ascii="arial" w:hAnsi="arial"/>
+          <w:b/>
           <w:bCs/>
           <w:i w:val="false"/>
-          <w:color w:val="A9B7C6"/>
-          <w:sz w:val="20"/>
-          <w:szCs w:val="20"/>
-        </w:rPr>
-        <w:t>% endif %}</w:t>
-      </w:r>
-      <w:r>
-        <w:rPr>
-          <w:rFonts w:eastAsia="Arial" w:cs="Arial" w:ascii="JetBrains Mono" w:hAnsi="JetBrains Mono"/>
-          <w:b w:val="false"/>
-          <w:i w:val="false"/>
-          <w:color w:val="A9B7C6"/>
-          <w:sz w:val="20"/>
-          <w:szCs w:val="20"/>
-        </w:rPr>
-        <w:t>{% if item.question_dtype == 5 %}{</w:t>
-      </w:r>
-      <w:r>
-        <w:rPr>
-          <w:rFonts w:ascii="JetBrains Mono" w:hAnsi="JetBrains Mono"/>
-          <w:b w:val="false"/>
-          <w:i w:val="false"/>
-          <w:color w:val="A9B7C6"/>
-          <w:sz w:val="20"/>
-        </w:rPr>
-        <w:t xml:space="preserve">% </w:t>
-      </w:r>
-      <w:r>
-        <w:rPr>
-          <w:rFonts w:ascii="JetBrains Mono" w:hAnsi="JetBrains Mono"/>
-          <w:b w:val="false"/>
-          <w:i w:val="false"/>
-          <w:color w:val="E8BF6A"/>
-          <w:sz w:val="20"/>
-        </w:rPr>
-        <w:t xml:space="preserve">for </w:t>
-      </w:r>
-      <w:r>
-        <w:rPr>
-          <w:rFonts w:ascii="JetBrains Mono" w:hAnsi="JetBrains Mono"/>
-          <w:b w:val="false"/>
-          <w:i w:val="false"/>
-          <w:color w:val="BABABA"/>
-          <w:sz w:val="20"/>
-        </w:rPr>
-        <w:t xml:space="preserve">opt </w:t>
-      </w:r>
-      <w:r>
-        <w:rPr>
-          <w:rFonts w:ascii="JetBrains Mono" w:hAnsi="JetBrains Mono"/>
-          <w:b w:val="false"/>
-          <w:i w:val="false"/>
-          <w:color w:val="CC7832"/>
-          <w:sz w:val="20"/>
-        </w:rPr>
-        <w:t xml:space="preserve">in </w:t>
-      </w:r>
-      <w:r>
-        <w:rPr>
-          <w:rFonts w:ascii="JetBrains Mono" w:hAnsi="JetBrains Mono"/>
-          <w:b w:val="false"/>
-          <w:i w:val="false"/>
-          <w:color w:val="BABABA"/>
-          <w:sz w:val="20"/>
-        </w:rPr>
-        <w:t>item</w:t>
-      </w:r>
-      <w:r>
-        <w:rPr>
-          <w:rFonts w:ascii="JetBrains Mono" w:hAnsi="JetBrains Mono"/>
-          <w:b w:val="false"/>
-          <w:i w:val="false"/>
-          <w:color w:val="A9B7C6"/>
-          <w:sz w:val="20"/>
-        </w:rPr>
-        <w:t>.</w:t>
-      </w:r>
-      <w:r>
-        <w:rPr>
-          <w:rFonts w:ascii="JetBrains Mono" w:hAnsi="JetBrains Mono"/>
-          <w:b w:val="false"/>
-          <w:i w:val="false"/>
-          <w:color w:val="BABABA"/>
-          <w:sz w:val="20"/>
-        </w:rPr>
-        <w:t xml:space="preserve">question_options </w:t>
-      </w:r>
-      <w:r>
-        <w:rPr>
-          <w:rFonts w:ascii="JetBrains Mono" w:hAnsi="JetBrains Mono"/>
-          <w:b w:val="false"/>
-          <w:i w:val="false"/>
-          <w:color w:val="A9B7C6"/>
-          <w:sz w:val="20"/>
-        </w:rPr>
-        <w:t>%}</w:t>
+          <w:color w:val="000000"/>
+          <w:sz w:val="20"/>
+          <w:szCs w:val="20"/>
+        </w:rPr>
+        <w:t xml:space="preserve">{ </w:t>
+      </w:r>
+      <w:r>
+        <w:rPr>
+          <w:rFonts w:eastAsia="Arial" w:cs="Arial" w:ascii="arial" w:hAnsi="arial"/>
+          <w:b/>
+          <w:bCs/>
+          <w:i w:val="false"/>
+          <w:color w:val="000000"/>
+          <w:kern w:val="2"/>
+          <w:sz w:val="20"/>
+          <w:szCs w:val="20"/>
+          <w:lang w:val="en-US" w:eastAsia="zh-CN" w:bidi="hi-IN"/>
+        </w:rPr>
+        <w:t>(“Accuracy”)</w:t>
+      </w:r>
+      <w:r>
+        <w:rPr>
+          <w:rFonts w:eastAsia="Arial" w:cs="Arial" w:ascii="arial" w:hAnsi="arial"/>
+          <w:b/>
+          <w:bCs/>
+          <w:i w:val="false"/>
+          <w:color w:val="000000"/>
+          <w:sz w:val="20"/>
+          <w:szCs w:val="20"/>
+        </w:rPr>
+        <w:t xml:space="preserve"> }}</w:t>
       </w:r>
     </w:p>
     <w:p>
@@ -1366,6 +1268,182 @@
         <w:rPr/>
       </w:pPr>
       <w:r>
+        <w:drawing>
+          <wp:anchor behindDoc="0" distT="0" distB="0" distL="0" distR="0" simplePos="0" locked="0" layoutInCell="1" allowOverlap="1" relativeHeight="10">
+            <wp:simplePos x="0" y="0"/>
+            <wp:positionH relativeFrom="column">
+              <wp:posOffset>0</wp:posOffset>
+            </wp:positionH>
+            <wp:positionV relativeFrom="paragraph">
+              <wp:posOffset>146050</wp:posOffset>
+            </wp:positionV>
+            <wp:extent cx="5910580" cy="14605"/>
+            <wp:effectExtent l="0" t="0" r="0" b="0"/>
+            <wp:wrapTopAndBottom/>
+            <wp:docPr id="8" name="Image8" descr="" title=""/>
+            <wp:cNvGraphicFramePr>
+              <a:graphicFrameLocks xmlns:a="http://schemas.openxmlformats.org/drawingml/2006/main" noChangeAspect="1"/>
+            </wp:cNvGraphicFramePr>
+            <a:graphic xmlns:a="http://schemas.openxmlformats.org/drawingml/2006/main">
+              <a:graphicData uri="http://schemas.openxmlformats.org/drawingml/2006/picture">
+                <pic:pic xmlns:pic="http://schemas.openxmlformats.org/drawingml/2006/picture">
+                  <pic:nvPicPr>
+                    <pic:cNvPr id="8" name="Image8" descr="" title=""/>
+                    <pic:cNvPicPr>
+                      <a:picLocks noChangeAspect="1" noChangeArrowheads="1"/>
+                    </pic:cNvPicPr>
+                  </pic:nvPicPr>
+                  <pic:blipFill>
+                    <a:blip r:embed="rId9"/>
+                    <a:stretch>
+                      <a:fillRect/>
+                    </a:stretch>
+                  </pic:blipFill>
+                  <pic:spPr bwMode="auto">
+                    <a:xfrm>
+                      <a:off x="0" y="0"/>
+                      <a:ext cx="5910580" cy="14605"/>
+                    </a:xfrm>
+                    <a:prstGeom prst="rect">
+                      <a:avLst/>
+                    </a:prstGeom>
+                  </pic:spPr>
+                </pic:pic>
+              </a:graphicData>
+            </a:graphic>
+          </wp:anchor>
+        </w:drawing>
+      </w:r>
+      <w:r>
+        <w:rPr>
+          <w:rFonts w:eastAsia="Arial" w:cs="Arial" w:ascii="JetBrains Mono" w:hAnsi="JetBrains Mono"/>
+          <w:b w:val="false"/>
+          <w:bCs/>
+          <w:i w:val="false"/>
+          <w:color w:val="A9B7C6"/>
+          <w:sz w:val="20"/>
+          <w:szCs w:val="20"/>
+        </w:rPr>
+        <w:t>{</w:t>
+      </w:r>
+      <w:r>
+        <w:rPr>
+          <w:rFonts w:eastAsia="Arial" w:cs="Arial" w:ascii="JetBrains Mono" w:hAnsi="JetBrains Mono"/>
+          <w:b w:val="false"/>
+          <w:bCs/>
+          <w:i w:val="false"/>
+          <w:color w:val="A9B7C6"/>
+          <w:sz w:val="20"/>
+          <w:szCs w:val="20"/>
+        </w:rPr>
+        <w:t>% endif %}</w:t>
+      </w:r>
+      <w:r>
+        <w:rPr>
+          <w:rFonts w:eastAsia="Arial" w:cs="Arial" w:ascii="JetBrains Mono" w:hAnsi="JetBrains Mono"/>
+          <w:b w:val="false"/>
+          <w:i w:val="false"/>
+          <w:color w:val="A9B7C6"/>
+          <w:sz w:val="20"/>
+          <w:szCs w:val="20"/>
+        </w:rPr>
+        <w:t>{% if item.question_dtype == 5 %}{</w:t>
+      </w:r>
+      <w:r>
+        <w:rPr>
+          <w:rFonts w:ascii="JetBrains Mono" w:hAnsi="JetBrains Mono"/>
+          <w:b w:val="false"/>
+          <w:i w:val="false"/>
+          <w:color w:val="A9B7C6"/>
+          <w:sz w:val="20"/>
+        </w:rPr>
+        <w:t xml:space="preserve">% </w:t>
+      </w:r>
+      <w:r>
+        <w:rPr>
+          <w:rFonts w:ascii="JetBrains Mono" w:hAnsi="JetBrains Mono"/>
+          <w:b w:val="false"/>
+          <w:i w:val="false"/>
+          <w:color w:val="E8BF6A"/>
+          <w:sz w:val="20"/>
+        </w:rPr>
+        <w:t xml:space="preserve">for </w:t>
+      </w:r>
+      <w:r>
+        <w:rPr>
+          <w:rFonts w:ascii="JetBrains Mono" w:hAnsi="JetBrains Mono"/>
+          <w:b w:val="false"/>
+          <w:i w:val="false"/>
+          <w:color w:val="BABABA"/>
+          <w:sz w:val="20"/>
+        </w:rPr>
+        <w:t xml:space="preserve">opt </w:t>
+      </w:r>
+      <w:r>
+        <w:rPr>
+          <w:rFonts w:ascii="JetBrains Mono" w:hAnsi="JetBrains Mono"/>
+          <w:b w:val="false"/>
+          <w:i w:val="false"/>
+          <w:color w:val="CC7832"/>
+          <w:sz w:val="20"/>
+        </w:rPr>
+        <w:t xml:space="preserve">in </w:t>
+      </w:r>
+      <w:r>
+        <w:rPr>
+          <w:rFonts w:ascii="JetBrains Mono" w:hAnsi="JetBrains Mono"/>
+          <w:b w:val="false"/>
+          <w:i w:val="false"/>
+          <w:color w:val="BABABA"/>
+          <w:sz w:val="20"/>
+        </w:rPr>
+        <w:t>item</w:t>
+      </w:r>
+      <w:r>
+        <w:rPr>
+          <w:rFonts w:ascii="JetBrains Mono" w:hAnsi="JetBrains Mono"/>
+          <w:b w:val="false"/>
+          <w:i w:val="false"/>
+          <w:color w:val="A9B7C6"/>
+          <w:sz w:val="20"/>
+        </w:rPr>
+        <w:t>.</w:t>
+      </w:r>
+      <w:r>
+        <w:rPr>
+          <w:rFonts w:ascii="JetBrains Mono" w:hAnsi="JetBrains Mono"/>
+          <w:b w:val="false"/>
+          <w:i w:val="false"/>
+          <w:color w:val="BABABA"/>
+          <w:sz w:val="20"/>
+        </w:rPr>
+        <w:t xml:space="preserve">question_options </w:t>
+      </w:r>
+      <w:r>
+        <w:rPr>
+          <w:rFonts w:ascii="JetBrains Mono" w:hAnsi="JetBrains Mono"/>
+          <w:b w:val="false"/>
+          <w:i w:val="false"/>
+          <w:color w:val="A9B7C6"/>
+          <w:sz w:val="20"/>
+        </w:rPr>
+        <w:t>%}</w:t>
+      </w:r>
+    </w:p>
+    <w:p>
+      <w:pPr>
+        <w:pStyle w:val="Normal"/>
+        <w:numPr>
+          <w:ilvl w:val="0"/>
+          <w:numId w:val="0"/>
+        </w:numPr>
+        <w:spacing w:before="240" w:after="120"/>
+        <w:ind w:start="0" w:hanging="0"/>
+        <w:jc w:val="start"/>
+        <w:outlineLvl w:val="0"/>
+        <w:rPr/>
+      </w:pPr>
+      <w:r>
         <mc:AlternateContent>
           <mc:Choice Requires="wps">
             <w:drawing>
@@ -1377,10 +1455,10 @@
                 <wp:positionV relativeFrom="paragraph">
                   <wp:posOffset>91440</wp:posOffset>
                 </wp:positionV>
-                <wp:extent cx="151765" cy="151765"/>
+                <wp:extent cx="153035" cy="153035"/>
                 <wp:effectExtent l="0" t="0" r="0" b="0"/>
                 <wp:wrapNone/>
-                <wp:docPr id="8" name="Shape1_0"/>
+                <wp:docPr id="9" name="Shape1_0"/>
                 <a:graphic xmlns:a="http://schemas.openxmlformats.org/drawingml/2006/main">
                   <a:graphicData uri="http://schemas.microsoft.com/office/word/2010/wordprocessingShape">
                     <wps:wsp>
@@ -1388,7 +1466,7 @@
                       <wps:spPr>
                         <a:xfrm>
                           <a:off x="0" y="0"/>
-                          <a:ext cx="151200" cy="151200"/>
+                          <a:ext cx="152280" cy="152280"/>
                         </a:xfrm>
                         <a:prstGeom prst="ellipse">
                           <a:avLst/>
@@ -1418,7 +1496,7 @@
           </mc:Choice>
           <mc:Fallback>
             <w:pict>
-              <v:oval id="shape_0" ID="Shape1_0" fillcolor="white" stroked="t" style="position:absolute;margin-left:2.9pt;margin-top:7.2pt;width:11.85pt;height:11.85pt">
+              <v:oval id="shape_0" ID="Shape1_0" fillcolor="white" stroked="t" style="position:absolute;margin-left:2.9pt;margin-top:7.2pt;width:11.95pt;height:11.95pt">
                 <w10:wrap type="none"/>
                 <v:fill o:detectmouseclick="t" type="solid" color2="black"/>
                 <v:stroke color="black" weight="9000" joinstyle="round" endcap="flat"/>
@@ -1598,10 +1676,10 @@
                 <wp:positionV relativeFrom="paragraph">
                   <wp:posOffset>91440</wp:posOffset>
                 </wp:positionV>
-                <wp:extent cx="133985" cy="133985"/>
+                <wp:extent cx="135255" cy="135255"/>
                 <wp:effectExtent l="0" t="0" r="0" b="0"/>
                 <wp:wrapNone/>
-                <wp:docPr id="9" name="Shape2"/>
+                <wp:docPr id="10" name="Shape2"/>
                 <a:graphic xmlns:a="http://schemas.openxmlformats.org/drawingml/2006/main">
                   <a:graphicData uri="http://schemas.microsoft.com/office/word/2010/wordprocessingShape">
                     <wps:wsp>
@@ -1609,7 +1687,7 @@
                       <wps:spPr>
                         <a:xfrm>
                           <a:off x="0" y="0"/>
-                          <a:ext cx="133200" cy="133200"/>
+                          <a:ext cx="134640" cy="134640"/>
                         </a:xfrm>
                         <a:prstGeom prst="rect">
                           <a:avLst/>
@@ -1639,7 +1717,7 @@
           </mc:Choice>
           <mc:Fallback>
             <w:pict>
-              <v:rect id="shape_0" ID="Shape2" fillcolor="white" stroked="t" style="position:absolute;margin-left:2.9pt;margin-top:7.2pt;width:10.45pt;height:10.45pt">
+              <v:rect id="shape_0" ID="Shape2" fillcolor="white" stroked="t" style="position:absolute;margin-left:2.9pt;margin-top:7.2pt;width:10.55pt;height:10.55pt">
                 <w10:wrap type="none"/>
                 <v:fill o:detectmouseclick="t" type="solid" color2="black"/>
                 <v:stroke color="black" weight="9000" joinstyle="round" endcap="flat"/>
@@ -1893,10 +1971,10 @@
                 <wp:positionV relativeFrom="paragraph">
                   <wp:posOffset>91440</wp:posOffset>
                 </wp:positionV>
-                <wp:extent cx="151765" cy="151765"/>
+                <wp:extent cx="153035" cy="153035"/>
                 <wp:effectExtent l="0" t="0" r="0" b="0"/>
                 <wp:wrapNone/>
-                <wp:docPr id="10" name="Shape1_1"/>
+                <wp:docPr id="11" name="Shape1_1"/>
                 <a:graphic xmlns:a="http://schemas.openxmlformats.org/drawingml/2006/main">
                   <a:graphicData uri="http://schemas.microsoft.com/office/word/2010/wordprocessingShape">
                     <wps:wsp>
@@ -1904,7 +1982,7 @@
                       <wps:spPr>
                         <a:xfrm>
                           <a:off x="0" y="0"/>
-                          <a:ext cx="151200" cy="151200"/>
+                          <a:ext cx="152280" cy="152280"/>
                         </a:xfrm>
                         <a:prstGeom prst="ellipse">
                           <a:avLst/>
@@ -1934,7 +2012,7 @@
           </mc:Choice>
           <mc:Fallback>
             <w:pict>
-              <v:oval id="shape_0" ID="Shape1_1" fillcolor="white" stroked="t" style="position:absolute;margin-left:2.9pt;margin-top:7.2pt;width:11.85pt;height:11.85pt">
+              <v:oval id="shape_0" ID="Shape1_1" fillcolor="white" stroked="t" style="position:absolute;margin-left:2.9pt;margin-top:7.2pt;width:11.95pt;height:11.95pt">
                 <w10:wrap type="none"/>
                 <v:fill o:detectmouseclick="t" type="solid" color2="black"/>
                 <v:stroke color="black" weight="9000" joinstyle="round" endcap="flat"/>
@@ -2022,10 +2100,10 @@
                 <wp:positionV relativeFrom="paragraph">
                   <wp:posOffset>91440</wp:posOffset>
                 </wp:positionV>
-                <wp:extent cx="151765" cy="151765"/>
+                <wp:extent cx="153035" cy="153035"/>
                 <wp:effectExtent l="0" t="0" r="0" b="0"/>
                 <wp:wrapNone/>
-                <wp:docPr id="11" name="Shape1_3"/>
+                <wp:docPr id="12" name="Shape1_3"/>
                 <a:graphic xmlns:a="http://schemas.openxmlformats.org/drawingml/2006/main">
                   <a:graphicData uri="http://schemas.microsoft.com/office/word/2010/wordprocessingShape">
                     <wps:wsp>
@@ -2033,7 +2111,7 @@
                       <wps:spPr>
                         <a:xfrm>
                           <a:off x="0" y="0"/>
-                          <a:ext cx="151200" cy="151200"/>
+                          <a:ext cx="152280" cy="152280"/>
                         </a:xfrm>
                         <a:prstGeom prst="ellipse">
                           <a:avLst/>
@@ -2063,7 +2141,7 @@
           </mc:Choice>
           <mc:Fallback>
             <w:pict>
-              <v:oval id="shape_0" ID="Shape1_3" fillcolor="white" stroked="t" style="position:absolute;margin-left:2.9pt;margin-top:7.2pt;width:11.85pt;height:11.85pt">
+              <v:oval id="shape_0" ID="Shape1_3" fillcolor="white" stroked="t" style="position:absolute;margin-left:2.9pt;margin-top:7.2pt;width:11.95pt;height:11.95pt">
                 <w10:wrap type="none"/>
                 <v:fill o:detectmouseclick="t" type="solid" color2="black"/>
                 <v:stroke color="black" weight="9000" joinstyle="round" endcap="flat"/>
@@ -2130,10 +2208,10 @@
                 <wp:positionV relativeFrom="paragraph">
                   <wp:posOffset>91440</wp:posOffset>
                 </wp:positionV>
-                <wp:extent cx="151765" cy="151765"/>
+                <wp:extent cx="153035" cy="153035"/>
                 <wp:effectExtent l="0" t="0" r="0" b="0"/>
                 <wp:wrapNone/>
-                <wp:docPr id="12" name="Shape1_2"/>
+                <wp:docPr id="13" name="Shape1_2"/>
                 <a:graphic xmlns:a="http://schemas.openxmlformats.org/drawingml/2006/main">
                   <a:graphicData uri="http://schemas.microsoft.com/office/word/2010/wordprocessingShape">
                     <wps:wsp>
@@ -2141,7 +2219,7 @@
                       <wps:spPr>
                         <a:xfrm>
                           <a:off x="0" y="0"/>
-                          <a:ext cx="151200" cy="151200"/>
+                          <a:ext cx="152280" cy="152280"/>
                         </a:xfrm>
                         <a:prstGeom prst="ellipse">
                           <a:avLst/>
@@ -2171,7 +2249,7 @@
           </mc:Choice>
           <mc:Fallback>
             <w:pict>
-              <v:oval id="shape_0" ID="Shape1_2" fillcolor="white" stroked="t" style="position:absolute;margin-left:2.9pt;margin-top:7.2pt;width:11.85pt;height:11.85pt">
+              <v:oval id="shape_0" ID="Shape1_2" fillcolor="white" stroked="t" style="position:absolute;margin-left:2.9pt;margin-top:7.2pt;width:11.95pt;height:11.95pt">
                 <w10:wrap type="none"/>
                 <v:fill o:detectmouseclick="t" type="solid" color2="black"/>
                 <v:stroke color="black" weight="9000" joinstyle="round" endcap="flat"/>
@@ -2416,10 +2494,10 @@
                 <wp:positionV relativeFrom="paragraph">
                   <wp:posOffset>91440</wp:posOffset>
                 </wp:positionV>
-                <wp:extent cx="151765" cy="151765"/>
+                <wp:extent cx="153035" cy="153035"/>
                 <wp:effectExtent l="0" t="0" r="0" b="0"/>
                 <wp:wrapNone/>
-                <wp:docPr id="13" name="Shape1_4"/>
+                <wp:docPr id="14" name="Shape1_4"/>
                 <a:graphic xmlns:a="http://schemas.openxmlformats.org/drawingml/2006/main">
                   <a:graphicData uri="http://schemas.microsoft.com/office/word/2010/wordprocessingShape">
                     <wps:wsp>
@@ -2427,7 +2505,7 @@
                       <wps:spPr>
                         <a:xfrm>
                           <a:off x="0" y="0"/>
-                          <a:ext cx="151200" cy="151200"/>
+                          <a:ext cx="152280" cy="152280"/>
                         </a:xfrm>
                         <a:prstGeom prst="ellipse">
                           <a:avLst/>
@@ -2457,7 +2535,7 @@
           </mc:Choice>
           <mc:Fallback>
             <w:pict>
-              <v:oval id="shape_0" ID="Shape1_4" fillcolor="white" stroked="t" style="position:absolute;margin-left:2.9pt;margin-top:7.2pt;width:11.85pt;height:11.85pt">
+              <v:oval id="shape_0" ID="Shape1_4" fillcolor="white" stroked="t" style="position:absolute;margin-left:2.9pt;margin-top:7.2pt;width:11.95pt;height:11.95pt">
                 <w10:wrap type="none"/>
                 <v:fill o:detectmouseclick="t" type="solid" color2="black"/>
                 <v:stroke color="black" weight="9000" joinstyle="round" endcap="flat"/>
@@ -2545,10 +2623,10 @@
                 <wp:positionV relativeFrom="paragraph">
                   <wp:posOffset>91440</wp:posOffset>
                 </wp:positionV>
-                <wp:extent cx="151765" cy="151765"/>
+                <wp:extent cx="153035" cy="153035"/>
                 <wp:effectExtent l="0" t="0" r="0" b="0"/>
                 <wp:wrapNone/>
-                <wp:docPr id="14" name="Shape1_6"/>
+                <wp:docPr id="15" name="Shape1_6"/>
                 <a:graphic xmlns:a="http://schemas.openxmlformats.org/drawingml/2006/main">
                   <a:graphicData uri="http://schemas.microsoft.com/office/word/2010/wordprocessingShape">
                     <wps:wsp>
@@ -2556,7 +2634,7 @@
                       <wps:spPr>
                         <a:xfrm>
                           <a:off x="0" y="0"/>
-                          <a:ext cx="151200" cy="151200"/>
+                          <a:ext cx="152280" cy="152280"/>
                         </a:xfrm>
                         <a:prstGeom prst="ellipse">
                           <a:avLst/>
@@ -2586,7 +2664,7 @@
           </mc:Choice>
           <mc:Fallback>
             <w:pict>
-              <v:oval id="shape_0" ID="Shape1_6" fillcolor="white" stroked="t" style="position:absolute;margin-left:2.9pt;margin-top:7.2pt;width:11.85pt;height:11.85pt">
+              <v:oval id="shape_0" ID="Shape1_6" fillcolor="white" stroked="t" style="position:absolute;margin-left:2.9pt;margin-top:7.2pt;width:11.95pt;height:11.95pt">
                 <w10:wrap type="none"/>
                 <v:fill o:detectmouseclick="t" type="solid" color2="black"/>
                 <v:stroke color="black" weight="9000" joinstyle="round" endcap="flat"/>
@@ -2653,10 +2731,10 @@
                 <wp:positionV relativeFrom="paragraph">
                   <wp:posOffset>91440</wp:posOffset>
                 </wp:positionV>
-                <wp:extent cx="151765" cy="151765"/>
+                <wp:extent cx="153035" cy="153035"/>
                 <wp:effectExtent l="0" t="0" r="0" b="0"/>
                 <wp:wrapNone/>
-                <wp:docPr id="15" name="Shape1_5"/>
+                <wp:docPr id="16" name="Shape1_5"/>
                 <a:graphic xmlns:a="http://schemas.openxmlformats.org/drawingml/2006/main">
                   <a:graphicData uri="http://schemas.microsoft.com/office/word/2010/wordprocessingShape">
                     <wps:wsp>
@@ -2664,7 +2742,7 @@
                       <wps:spPr>
                         <a:xfrm>
                           <a:off x="0" y="0"/>
-                          <a:ext cx="151200" cy="151200"/>
+                          <a:ext cx="152280" cy="152280"/>
                         </a:xfrm>
                         <a:prstGeom prst="ellipse">
                           <a:avLst/>
@@ -2694,7 +2772,7 @@
           </mc:Choice>
           <mc:Fallback>
             <w:pict>
-              <v:oval id="shape_0" ID="Shape1_5" fillcolor="white" stroked="t" style="position:absolute;margin-left:2.9pt;margin-top:7.2pt;width:11.85pt;height:11.85pt">
+              <v:oval id="shape_0" ID="Shape1_5" fillcolor="white" stroked="t" style="position:absolute;margin-left:2.9pt;margin-top:7.2pt;width:11.95pt;height:11.95pt">
                 <w10:wrap type="none"/>
                 <v:fill o:detectmouseclick="t" type="solid" color2="black"/>
                 <v:stroke color="black" weight="9000" joinstyle="round" endcap="flat"/>
@@ -3085,10 +3163,10 @@
                 <wp:positionV relativeFrom="paragraph">
                   <wp:posOffset>91440</wp:posOffset>
                 </wp:positionV>
-                <wp:extent cx="151765" cy="151765"/>
+                <wp:extent cx="153035" cy="153035"/>
                 <wp:effectExtent l="0" t="0" r="0" b="0"/>
                 <wp:wrapNone/>
-                <wp:docPr id="16" name="Shape1_7"/>
+                <wp:docPr id="17" name="Shape1_7"/>
                 <a:graphic xmlns:a="http://schemas.openxmlformats.org/drawingml/2006/main">
                   <a:graphicData uri="http://schemas.microsoft.com/office/word/2010/wordprocessingShape">
                     <wps:wsp>
@@ -3096,7 +3174,7 @@
                       <wps:spPr>
                         <a:xfrm>
                           <a:off x="0" y="0"/>
-                          <a:ext cx="151200" cy="151200"/>
+                          <a:ext cx="152280" cy="152280"/>
                         </a:xfrm>
                         <a:prstGeom prst="ellipse">
                           <a:avLst/>
@@ -3126,7 +3204,7 @@
           </mc:Choice>
           <mc:Fallback>
             <w:pict>
-              <v:oval id="shape_0" ID="Shape1_7" fillcolor="white" stroked="t" style="position:absolute;margin-left:2.9pt;margin-top:7.2pt;width:11.85pt;height:11.85pt">
+              <v:oval id="shape_0" ID="Shape1_7" fillcolor="white" stroked="t" style="position:absolute;margin-left:2.9pt;margin-top:7.2pt;width:11.95pt;height:11.95pt">
                 <w10:wrap type="none"/>
                 <v:fill o:detectmouseclick="t" type="solid" color2="black"/>
                 <v:stroke color="black" weight="9000" joinstyle="round" endcap="flat"/>
@@ -3204,10 +3282,10 @@
                 <wp:positionV relativeFrom="paragraph">
                   <wp:posOffset>91440</wp:posOffset>
                 </wp:positionV>
-                <wp:extent cx="151765" cy="151765"/>
+                <wp:extent cx="153035" cy="153035"/>
                 <wp:effectExtent l="0" t="0" r="0" b="0"/>
                 <wp:wrapNone/>
-                <wp:docPr id="17" name="Shape1_8"/>
+                <wp:docPr id="18" name="Shape1_8"/>
                 <a:graphic xmlns:a="http://schemas.openxmlformats.org/drawingml/2006/main">
                   <a:graphicData uri="http://schemas.microsoft.com/office/word/2010/wordprocessingShape">
                     <wps:wsp>
@@ -3215,7 +3293,7 @@
                       <wps:spPr>
                         <a:xfrm>
                           <a:off x="0" y="0"/>
-                          <a:ext cx="151200" cy="151200"/>
+                          <a:ext cx="152280" cy="152280"/>
                         </a:xfrm>
                         <a:prstGeom prst="ellipse">
                           <a:avLst/>
@@ -3245,7 +3323,7 @@
           </mc:Choice>
           <mc:Fallback>
             <w:pict>
-              <v:oval id="shape_0" ID="Shape1_8" fillcolor="white" stroked="t" style="position:absolute;margin-left:2.9pt;margin-top:7.2pt;width:11.85pt;height:11.85pt">
+              <v:oval id="shape_0" ID="Shape1_8" fillcolor="white" stroked="t" style="position:absolute;margin-left:2.9pt;margin-top:7.2pt;width:11.95pt;height:11.95pt">
                 <w10:wrap type="none"/>
                 <v:fill o:detectmouseclick="t" type="solid" color2="black"/>
                 <v:stroke color="black" weight="9000" joinstyle="round" endcap="flat"/>
@@ -3332,7 +3410,7 @@
             <wp:extent cx="5910580" cy="14605"/>
             <wp:effectExtent l="0" t="0" r="0" b="0"/>
             <wp:wrapTopAndBottom/>
-            <wp:docPr id="18" name="Image1" descr="" title=""/>
+            <wp:docPr id="19" name="Image1" descr="" title=""/>
             <wp:cNvGraphicFramePr>
               <a:graphicFrameLocks xmlns:a="http://schemas.openxmlformats.org/drawingml/2006/main" noChangeAspect="1"/>
             </wp:cNvGraphicFramePr>
@@ -3340,13 +3418,13 @@
               <a:graphicData uri="http://schemas.openxmlformats.org/drawingml/2006/picture">
                 <pic:pic xmlns:pic="http://schemas.openxmlformats.org/drawingml/2006/picture">
                   <pic:nvPicPr>
-                    <pic:cNvPr id="18" name="Image1" descr="" title=""/>
+                    <pic:cNvPr id="19" name="Image1" descr="" title=""/>
                     <pic:cNvPicPr>
                       <a:picLocks noChangeAspect="1" noChangeArrowheads="1"/>
                     </pic:cNvPicPr>
                   </pic:nvPicPr>
                   <pic:blipFill>
-                    <a:blip r:embed="rId9"/>
+                    <a:blip r:embed="rId10"/>
                     <a:stretch>
                       <a:fillRect/>
                     </a:stretch>
@@ -3774,7 +3852,7 @@
             <wp:extent cx="5910580" cy="14605"/>
             <wp:effectExtent l="0" t="0" r="0" b="0"/>
             <wp:wrapTopAndBottom/>
-            <wp:docPr id="19" name="Image9" descr="" title=""/>
+            <wp:docPr id="20" name="Image9" descr="" title=""/>
             <wp:cNvGraphicFramePr>
               <a:graphicFrameLocks xmlns:a="http://schemas.openxmlformats.org/drawingml/2006/main" noChangeAspect="1"/>
             </wp:cNvGraphicFramePr>
@@ -3782,128 +3860,7 @@
               <a:graphicData uri="http://schemas.openxmlformats.org/drawingml/2006/picture">
                 <pic:pic xmlns:pic="http://schemas.openxmlformats.org/drawingml/2006/picture">
                   <pic:nvPicPr>
-                    <pic:cNvPr id="19" name="Image9" descr="" title=""/>
-                    <pic:cNvPicPr>
-                      <a:picLocks noChangeAspect="1" noChangeArrowheads="1"/>
-                    </pic:cNvPicPr>
-                  </pic:nvPicPr>
-                  <pic:blipFill>
-                    <a:blip r:embed="rId10"/>
-                    <a:stretch>
-                      <a:fillRect/>
-                    </a:stretch>
-                  </pic:blipFill>
-                  <pic:spPr bwMode="auto">
-                    <a:xfrm>
-                      <a:off x="0" y="0"/>
-                      <a:ext cx="5910580" cy="14605"/>
-                    </a:xfrm>
-                    <a:prstGeom prst="rect">
-                      <a:avLst/>
-                    </a:prstGeom>
-                  </pic:spPr>
-                </pic:pic>
-              </a:graphicData>
-            </a:graphic>
-          </wp:anchor>
-        </w:drawing>
-      </w:r>
-      <w:r>
-        <w:rPr>
-          <w:rFonts w:eastAsia="Arial" w:cs="Arial" w:ascii="JetBrains Mono" w:hAnsi="JetBrains Mono"/>
-          <w:b w:val="false"/>
-          <w:i w:val="false"/>
-          <w:color w:val="A9B7C6"/>
-          <w:sz w:val="20"/>
-          <w:szCs w:val="20"/>
-        </w:rPr>
-        <w:t>{</w:t>
-      </w:r>
-      <w:r>
-        <w:rPr>
-          <w:rFonts w:eastAsia="Arial" w:cs="Arial" w:ascii="JetBrains Mono" w:hAnsi="JetBrains Mono"/>
-          <w:b w:val="false"/>
-          <w:i w:val="false"/>
-          <w:color w:val="A9B7C6"/>
-          <w:sz w:val="20"/>
-          <w:szCs w:val="20"/>
-        </w:rPr>
-        <w:t>% endif %}{% endif %}{% if item.question_dtype == 16 or item.question_dtype == 17 or item.question_dtype == 18%}</w:t>
-      </w:r>
-    </w:p>
-    <w:p>
-      <w:pPr>
-        <w:pStyle w:val="Normal"/>
-        <w:numPr>
-          <w:ilvl w:val="0"/>
-          <w:numId w:val="0"/>
-        </w:numPr>
-        <w:spacing w:before="240" w:after="120"/>
-        <w:ind w:start="0" w:hanging="0"/>
-        <w:jc w:val="start"/>
-        <w:outlineLvl w:val="0"/>
-        <w:rPr>
-          <w:sz w:val="20"/>
-          <w:szCs w:val="20"/>
-        </w:rPr>
-      </w:pPr>
-      <w:r>
-        <w:rPr>
-          <w:rFonts w:eastAsia="Arial" w:cs="Arial" w:ascii="arial" w:hAnsi="arial"/>
-          <w:b/>
-          <w:bCs/>
-          <w:i w:val="false"/>
-          <w:color w:val="000000"/>
-          <w:sz w:val="20"/>
-          <w:szCs w:val="20"/>
-        </w:rPr>
-        <w:t>{{ (“Note”) }}:</w:t>
-      </w:r>
-    </w:p>
-    <w:p>
-      <w:pPr>
-        <w:pStyle w:val="Normal"/>
-        <w:numPr>
-          <w:ilvl w:val="0"/>
-          <w:numId w:val="0"/>
-        </w:numPr>
-        <w:spacing w:before="240" w:after="120"/>
-        <w:ind w:start="0" w:hanging="0"/>
-        <w:jc w:val="start"/>
-        <w:outlineLvl w:val="0"/>
-        <w:rPr>
-          <w:rFonts w:ascii="Arial" w:hAnsi="Arial" w:eastAsia="Arial" w:cs="Arial"/>
-          <w:b w:val="false"/>
-          <w:b w:val="false"/>
-          <w:i w:val="false"/>
-          <w:i w:val="false"/>
-          <w:color w:val="676A6C"/>
-          <w:sz w:val="20"/>
-          <w:szCs w:val="20"/>
-        </w:rPr>
-      </w:pPr>
-      <w:r>
-        <w:drawing>
-          <wp:anchor behindDoc="0" distT="0" distB="0" distL="0" distR="0" simplePos="0" locked="0" layoutInCell="1" allowOverlap="1" relativeHeight="20">
-            <wp:simplePos x="0" y="0"/>
-            <wp:positionH relativeFrom="column">
-              <wp:posOffset>0</wp:posOffset>
-            </wp:positionH>
-            <wp:positionV relativeFrom="paragraph">
-              <wp:posOffset>146050</wp:posOffset>
-            </wp:positionV>
-            <wp:extent cx="5910580" cy="14605"/>
-            <wp:effectExtent l="0" t="0" r="0" b="0"/>
-            <wp:wrapTopAndBottom/>
-            <wp:docPr id="20" name="Image10" descr="" title=""/>
-            <wp:cNvGraphicFramePr>
-              <a:graphicFrameLocks xmlns:a="http://schemas.openxmlformats.org/drawingml/2006/main" noChangeAspect="1"/>
-            </wp:cNvGraphicFramePr>
-            <a:graphic xmlns:a="http://schemas.openxmlformats.org/drawingml/2006/main">
-              <a:graphicData uri="http://schemas.openxmlformats.org/drawingml/2006/picture">
-                <pic:pic xmlns:pic="http://schemas.openxmlformats.org/drawingml/2006/picture">
-                  <pic:nvPicPr>
-                    <pic:cNvPr id="20" name="Image10" descr="" title=""/>
+                    <pic:cNvPr id="20" name="Image9" descr="" title=""/>
                     <pic:cNvPicPr>
                       <a:picLocks noChangeAspect="1" noChangeArrowheads="1"/>
                     </pic:cNvPicPr>
@@ -3949,7 +3906,7 @@
           <w:sz w:val="20"/>
           <w:szCs w:val="20"/>
         </w:rPr>
-        <w:t>% endif %}{% if item.question_dtype == 13 %}</w:t>
+        <w:t>% endif %}{% endif %}{% if item.question_dtype == 16 or item.question_dtype == 17 or item.question_dtype == 18%}</w:t>
       </w:r>
     </w:p>
     <w:p>
@@ -3978,7 +3935,7 @@
           <w:sz w:val="20"/>
           <w:szCs w:val="20"/>
         </w:rPr>
-        <w:t>{{ (“Date”) }}:</w:t>
+        <w:t>{{ (“Note”) }}:</w:t>
       </w:r>
     </w:p>
     <w:p>
@@ -4005,7 +3962,7 @@
       </w:pPr>
       <w:r>
         <w:drawing>
-          <wp:anchor behindDoc="0" distT="0" distB="0" distL="0" distR="0" simplePos="0" locked="0" layoutInCell="1" allowOverlap="1" relativeHeight="21">
+          <wp:anchor behindDoc="0" distT="0" distB="0" distL="0" distR="0" simplePos="0" locked="0" layoutInCell="1" allowOverlap="1" relativeHeight="20">
             <wp:simplePos x="0" y="0"/>
             <wp:positionH relativeFrom="column">
               <wp:posOffset>0</wp:posOffset>
@@ -4016,7 +3973,7 @@
             <wp:extent cx="5910580" cy="14605"/>
             <wp:effectExtent l="0" t="0" r="0" b="0"/>
             <wp:wrapTopAndBottom/>
-            <wp:docPr id="21" name="Image11" descr="" title=""/>
+            <wp:docPr id="21" name="Image10" descr="" title=""/>
             <wp:cNvGraphicFramePr>
               <a:graphicFrameLocks xmlns:a="http://schemas.openxmlformats.org/drawingml/2006/main" noChangeAspect="1"/>
             </wp:cNvGraphicFramePr>
@@ -4024,7 +3981,7 @@
               <a:graphicData uri="http://schemas.openxmlformats.org/drawingml/2006/picture">
                 <pic:pic xmlns:pic="http://schemas.openxmlformats.org/drawingml/2006/picture">
                   <pic:nvPicPr>
-                    <pic:cNvPr id="21" name="Image11" descr="" title=""/>
+                    <pic:cNvPr id="21" name="Image10" descr="" title=""/>
                     <pic:cNvPicPr>
                       <a:picLocks noChangeAspect="1" noChangeArrowheads="1"/>
                     </pic:cNvPicPr>
@@ -4070,7 +4027,7 @@
           <w:sz w:val="20"/>
           <w:szCs w:val="20"/>
         </w:rPr>
-        <w:t>% endif %}{% if item.question_dtype == 14 %}</w:t>
+        <w:t>% endif %}{% if item.question_dtype == 13 %}</w:t>
       </w:r>
     </w:p>
     <w:p>
@@ -4099,33 +4056,7 @@
           <w:sz w:val="20"/>
           <w:szCs w:val="20"/>
         </w:rPr>
-        <w:t>{{ (“</w:t>
-      </w:r>
-      <w:r>
-        <w:rPr>
-          <w:rFonts w:eastAsia="Arial" w:cs="Arial" w:ascii="arial" w:hAnsi="arial"/>
-          <w:b/>
-          <w:bCs/>
-          <w:i w:val="false"/>
-          <w:color w:val="000000"/>
-          <w:kern w:val="2"/>
-          <w:sz w:val="20"/>
-          <w:szCs w:val="20"/>
-          <w:lang w:val="en-US" w:eastAsia="zh-CN" w:bidi="hi-IN"/>
-        </w:rPr>
-        <w:t>Time</w:t>
-      </w:r>
-      <w:r>
-        <w:rPr>
-          <w:rFonts w:eastAsia="Arial" w:cs="Arial" w:ascii="arial" w:hAnsi="arial"/>
-          <w:b/>
-          <w:bCs/>
-          <w:i w:val="false"/>
-          <w:color w:val="000000"/>
-          <w:sz w:val="20"/>
-          <w:szCs w:val="20"/>
-        </w:rPr>
-        <w:t>”) }}:</w:t>
+        <w:t>{{ (“Date”) }}:</w:t>
       </w:r>
     </w:p>
     <w:p>
@@ -4152,7 +4083,7 @@
       </w:pPr>
       <w:r>
         <w:drawing>
-          <wp:anchor behindDoc="0" distT="0" distB="0" distL="0" distR="0" simplePos="0" locked="0" layoutInCell="1" allowOverlap="1" relativeHeight="22">
+          <wp:anchor behindDoc="0" distT="0" distB="0" distL="0" distR="0" simplePos="0" locked="0" layoutInCell="1" allowOverlap="1" relativeHeight="21">
             <wp:simplePos x="0" y="0"/>
             <wp:positionH relativeFrom="column">
               <wp:posOffset>0</wp:posOffset>
@@ -4163,7 +4094,7 @@
             <wp:extent cx="5910580" cy="14605"/>
             <wp:effectExtent l="0" t="0" r="0" b="0"/>
             <wp:wrapTopAndBottom/>
-            <wp:docPr id="22" name="Image12" descr="" title=""/>
+            <wp:docPr id="22" name="Image11" descr="" title=""/>
             <wp:cNvGraphicFramePr>
               <a:graphicFrameLocks xmlns:a="http://schemas.openxmlformats.org/drawingml/2006/main" noChangeAspect="1"/>
             </wp:cNvGraphicFramePr>
@@ -4171,7 +4102,7 @@
               <a:graphicData uri="http://schemas.openxmlformats.org/drawingml/2006/picture">
                 <pic:pic xmlns:pic="http://schemas.openxmlformats.org/drawingml/2006/picture">
                   <pic:nvPicPr>
-                    <pic:cNvPr id="22" name="Image12" descr="" title=""/>
+                    <pic:cNvPr id="22" name="Image11" descr="" title=""/>
                     <pic:cNvPicPr>
                       <a:picLocks noChangeAspect="1" noChangeArrowheads="1"/>
                     </pic:cNvPicPr>
@@ -4217,7 +4148,7 @@
           <w:sz w:val="20"/>
           <w:szCs w:val="20"/>
         </w:rPr>
-        <w:t>% endif %}{% if item.question_dtype == 15 %}</w:t>
+        <w:t>% endif %}{% if item.question_dtype == 14 %}</w:t>
       </w:r>
     </w:p>
     <w:p>
@@ -4246,7 +4177,33 @@
           <w:sz w:val="20"/>
           <w:szCs w:val="20"/>
         </w:rPr>
-        <w:t>{{ (“Date”) }}:</w:t>
+        <w:t>{{ (“</w:t>
+      </w:r>
+      <w:r>
+        <w:rPr>
+          <w:rFonts w:eastAsia="Arial" w:cs="Arial" w:ascii="arial" w:hAnsi="arial"/>
+          <w:b/>
+          <w:bCs/>
+          <w:i w:val="false"/>
+          <w:color w:val="000000"/>
+          <w:kern w:val="2"/>
+          <w:sz w:val="20"/>
+          <w:szCs w:val="20"/>
+          <w:lang w:val="en-US" w:eastAsia="zh-CN" w:bidi="hi-IN"/>
+        </w:rPr>
+        <w:t>Time</w:t>
+      </w:r>
+      <w:r>
+        <w:rPr>
+          <w:rFonts w:eastAsia="Arial" w:cs="Arial" w:ascii="arial" w:hAnsi="arial"/>
+          <w:b/>
+          <w:bCs/>
+          <w:i w:val="false"/>
+          <w:color w:val="000000"/>
+          <w:sz w:val="20"/>
+          <w:szCs w:val="20"/>
+        </w:rPr>
+        <w:t>”) }}:</w:t>
       </w:r>
     </w:p>
     <w:p>
@@ -4261,13 +4218,19 @@
         <w:jc w:val="start"/>
         <w:outlineLvl w:val="0"/>
         <w:rPr>
+          <w:rFonts w:ascii="Arial" w:hAnsi="Arial" w:eastAsia="Arial" w:cs="Arial"/>
+          <w:b w:val="false"/>
+          <w:b w:val="false"/>
+          <w:i w:val="false"/>
+          <w:i w:val="false"/>
+          <w:color w:val="676A6C"/>
           <w:sz w:val="20"/>
           <w:szCs w:val="20"/>
         </w:rPr>
       </w:pPr>
       <w:r>
         <w:drawing>
-          <wp:anchor behindDoc="0" distT="0" distB="0" distL="0" distR="0" simplePos="0" locked="0" layoutInCell="1" allowOverlap="1" relativeHeight="23">
+          <wp:anchor behindDoc="0" distT="0" distB="0" distL="0" distR="0" simplePos="0" locked="0" layoutInCell="1" allowOverlap="1" relativeHeight="22">
             <wp:simplePos x="0" y="0"/>
             <wp:positionH relativeFrom="column">
               <wp:posOffset>0</wp:posOffset>
@@ -4278,7 +4241,7 @@
             <wp:extent cx="5910580" cy="14605"/>
             <wp:effectExtent l="0" t="0" r="0" b="0"/>
             <wp:wrapTopAndBottom/>
-            <wp:docPr id="23" name="Image13" descr="" title=""/>
+            <wp:docPr id="23" name="Image12" descr="" title=""/>
             <wp:cNvGraphicFramePr>
               <a:graphicFrameLocks xmlns:a="http://schemas.openxmlformats.org/drawingml/2006/main" noChangeAspect="1"/>
             </wp:cNvGraphicFramePr>
@@ -4286,7 +4249,7 @@
               <a:graphicData uri="http://schemas.openxmlformats.org/drawingml/2006/picture">
                 <pic:pic xmlns:pic="http://schemas.openxmlformats.org/drawingml/2006/picture">
                   <pic:nvPicPr>
-                    <pic:cNvPr id="23" name="Image13" descr="" title=""/>
+                    <pic:cNvPr id="23" name="Image12" descr="" title=""/>
                     <pic:cNvPicPr>
                       <a:picLocks noChangeAspect="1" noChangeArrowheads="1"/>
                     </pic:cNvPicPr>
@@ -4314,11 +4277,10 @@
       </w:r>
       <w:r>
         <w:rPr>
-          <w:rFonts w:eastAsia="Arial" w:cs="Arial" w:ascii="arial" w:hAnsi="arial"/>
-          <w:b/>
-          <w:bCs/>
-          <w:i w:val="false"/>
-          <w:color w:val="000000"/>
+          <w:rFonts w:eastAsia="Arial" w:cs="Arial" w:ascii="JetBrains Mono" w:hAnsi="JetBrains Mono"/>
+          <w:b w:val="false"/>
+          <w:i w:val="false"/>
+          <w:color w:val="A9B7C6"/>
           <w:sz w:val="20"/>
           <w:szCs w:val="20"/>
         </w:rPr>
@@ -4326,41 +4288,14 @@
       </w:r>
       <w:r>
         <w:rPr>
-          <w:rFonts w:eastAsia="Arial" w:cs="Arial" w:ascii="arial" w:hAnsi="arial"/>
-          <w:b/>
-          <w:bCs/>
-          <w:i w:val="false"/>
-          <w:color w:val="000000"/>
-          <w:sz w:val="20"/>
-          <w:szCs w:val="20"/>
-        </w:rPr>
-        <w:t>{ (“</w:t>
-      </w:r>
-      <w:r>
-        <w:rPr>
-          <w:rFonts w:eastAsia="Arial" w:cs="Arial" w:ascii="arial" w:hAnsi="arial"/>
-          <w:b/>
-          <w:bCs/>
-          <w:i w:val="false"/>
-          <w:color w:val="000000"/>
-          <w:kern w:val="2"/>
-          <w:sz w:val="20"/>
-          <w:szCs w:val="20"/>
-          <w:lang w:val="en-US" w:eastAsia="zh-CN" w:bidi="hi-IN"/>
-        </w:rPr>
-        <w:t>Time</w:t>
-      </w:r>
-      <w:r>
-        <w:rPr>
-          <w:rFonts w:eastAsia="Arial" w:cs="Arial" w:ascii="arial" w:hAnsi="arial"/>
-          <w:b/>
-          <w:bCs/>
-          <w:i w:val="false"/>
-          <w:color w:val="000000"/>
-          <w:sz w:val="20"/>
-          <w:szCs w:val="20"/>
-        </w:rPr>
-        <w:t>”) }}:</w:t>
+          <w:rFonts w:eastAsia="Arial" w:cs="Arial" w:ascii="JetBrains Mono" w:hAnsi="JetBrains Mono"/>
+          <w:b w:val="false"/>
+          <w:i w:val="false"/>
+          <w:color w:val="A9B7C6"/>
+          <w:sz w:val="20"/>
+          <w:szCs w:val="20"/>
+        </w:rPr>
+        <w:t>% endif %}{% if item.question_dtype == 15 %}</w:t>
       </w:r>
     </w:p>
     <w:p>
@@ -4375,6 +4310,149 @@
         <w:jc w:val="start"/>
         <w:outlineLvl w:val="0"/>
         <w:rPr>
+          <w:sz w:val="20"/>
+          <w:szCs w:val="20"/>
+        </w:rPr>
+      </w:pPr>
+      <w:r>
+        <w:rPr>
+          <w:rFonts w:eastAsia="Arial" w:cs="Arial" w:ascii="arial" w:hAnsi="arial"/>
+          <w:b/>
+          <w:bCs/>
+          <w:i w:val="false"/>
+          <w:color w:val="000000"/>
+          <w:sz w:val="20"/>
+          <w:szCs w:val="20"/>
+        </w:rPr>
+        <w:t>{{ (“Date”) }}:</w:t>
+      </w:r>
+    </w:p>
+    <w:p>
+      <w:pPr>
+        <w:pStyle w:val="Normal"/>
+        <w:numPr>
+          <w:ilvl w:val="0"/>
+          <w:numId w:val="0"/>
+        </w:numPr>
+        <w:spacing w:before="240" w:after="120"/>
+        <w:ind w:start="0" w:hanging="0"/>
+        <w:jc w:val="start"/>
+        <w:outlineLvl w:val="0"/>
+        <w:rPr>
+          <w:sz w:val="20"/>
+          <w:szCs w:val="20"/>
+        </w:rPr>
+      </w:pPr>
+      <w:r>
+        <w:drawing>
+          <wp:anchor behindDoc="0" distT="0" distB="0" distL="0" distR="0" simplePos="0" locked="0" layoutInCell="1" allowOverlap="1" relativeHeight="23">
+            <wp:simplePos x="0" y="0"/>
+            <wp:positionH relativeFrom="column">
+              <wp:posOffset>0</wp:posOffset>
+            </wp:positionH>
+            <wp:positionV relativeFrom="paragraph">
+              <wp:posOffset>146050</wp:posOffset>
+            </wp:positionV>
+            <wp:extent cx="5910580" cy="14605"/>
+            <wp:effectExtent l="0" t="0" r="0" b="0"/>
+            <wp:wrapTopAndBottom/>
+            <wp:docPr id="24" name="Image13" descr="" title=""/>
+            <wp:cNvGraphicFramePr>
+              <a:graphicFrameLocks xmlns:a="http://schemas.openxmlformats.org/drawingml/2006/main" noChangeAspect="1"/>
+            </wp:cNvGraphicFramePr>
+            <a:graphic xmlns:a="http://schemas.openxmlformats.org/drawingml/2006/main">
+              <a:graphicData uri="http://schemas.openxmlformats.org/drawingml/2006/picture">
+                <pic:pic xmlns:pic="http://schemas.openxmlformats.org/drawingml/2006/picture">
+                  <pic:nvPicPr>
+                    <pic:cNvPr id="24" name="Image13" descr="" title=""/>
+                    <pic:cNvPicPr>
+                      <a:picLocks noChangeAspect="1" noChangeArrowheads="1"/>
+                    </pic:cNvPicPr>
+                  </pic:nvPicPr>
+                  <pic:blipFill>
+                    <a:blip r:embed="rId15"/>
+                    <a:stretch>
+                      <a:fillRect/>
+                    </a:stretch>
+                  </pic:blipFill>
+                  <pic:spPr bwMode="auto">
+                    <a:xfrm>
+                      <a:off x="0" y="0"/>
+                      <a:ext cx="5910580" cy="14605"/>
+                    </a:xfrm>
+                    <a:prstGeom prst="rect">
+                      <a:avLst/>
+                    </a:prstGeom>
+                  </pic:spPr>
+                </pic:pic>
+              </a:graphicData>
+            </a:graphic>
+          </wp:anchor>
+        </w:drawing>
+      </w:r>
+      <w:r>
+        <w:rPr>
+          <w:rFonts w:eastAsia="Arial" w:cs="Arial" w:ascii="arial" w:hAnsi="arial"/>
+          <w:b/>
+          <w:bCs/>
+          <w:i w:val="false"/>
+          <w:color w:val="000000"/>
+          <w:sz w:val="20"/>
+          <w:szCs w:val="20"/>
+        </w:rPr>
+        <w:t>{</w:t>
+      </w:r>
+      <w:r>
+        <w:rPr>
+          <w:rFonts w:eastAsia="Arial" w:cs="Arial" w:ascii="arial" w:hAnsi="arial"/>
+          <w:b/>
+          <w:bCs/>
+          <w:i w:val="false"/>
+          <w:color w:val="000000"/>
+          <w:sz w:val="20"/>
+          <w:szCs w:val="20"/>
+        </w:rPr>
+        <w:t>{ (“</w:t>
+      </w:r>
+      <w:r>
+        <w:rPr>
+          <w:rFonts w:eastAsia="Arial" w:cs="Arial" w:ascii="arial" w:hAnsi="arial"/>
+          <w:b/>
+          <w:bCs/>
+          <w:i w:val="false"/>
+          <w:color w:val="000000"/>
+          <w:kern w:val="2"/>
+          <w:sz w:val="20"/>
+          <w:szCs w:val="20"/>
+          <w:lang w:val="en-US" w:eastAsia="zh-CN" w:bidi="hi-IN"/>
+        </w:rPr>
+        <w:t>Time</w:t>
+      </w:r>
+      <w:r>
+        <w:rPr>
+          <w:rFonts w:eastAsia="Arial" w:cs="Arial" w:ascii="arial" w:hAnsi="arial"/>
+          <w:b/>
+          <w:bCs/>
+          <w:i w:val="false"/>
+          <w:color w:val="000000"/>
+          <w:sz w:val="20"/>
+          <w:szCs w:val="20"/>
+        </w:rPr>
+        <w:t>”) }}:</w:t>
+      </w:r>
+    </w:p>
+    <w:p>
+      <w:pPr>
+        <w:pStyle w:val="Normal"/>
+        <w:numPr>
+          <w:ilvl w:val="0"/>
+          <w:numId w:val="0"/>
+        </w:numPr>
+        <w:spacing w:before="240" w:after="120"/>
+        <w:ind w:start="0" w:hanging="0"/>
+        <w:jc w:val="start"/>
+        <w:outlineLvl w:val="0"/>
+        <w:rPr>
           <w:rFonts w:ascii="Arial" w:hAnsi="Arial" w:eastAsia="Arial" w:cs="Arial"/>
           <w:b w:val="false"/>
           <w:b w:val="false"/>
@@ -4398,7 +4476,7 @@
             <wp:extent cx="5910580" cy="14605"/>
             <wp:effectExtent l="0" t="0" r="0" b="0"/>
             <wp:wrapTopAndBottom/>
-            <wp:docPr id="24" name="Image14" descr="" title=""/>
+            <wp:docPr id="25" name="Image14" descr="" title=""/>
             <wp:cNvGraphicFramePr>
               <a:graphicFrameLocks xmlns:a="http://schemas.openxmlformats.org/drawingml/2006/main" noChangeAspect="1"/>
             </wp:cNvGraphicFramePr>
@@ -4406,13 +4484,13 @@
               <a:graphicData uri="http://schemas.openxmlformats.org/drawingml/2006/picture">
                 <pic:pic xmlns:pic="http://schemas.openxmlformats.org/drawingml/2006/picture">
                   <pic:nvPicPr>
-                    <pic:cNvPr id="24" name="Image14" descr="" title=""/>
+                    <pic:cNvPr id="25" name="Image14" descr="" title=""/>
                     <pic:cNvPicPr>
                       <a:picLocks noChangeAspect="1" noChangeArrowheads="1"/>
                     </pic:cNvPicPr>
                   </pic:nvPicPr>
                   <pic:blipFill>
-                    <a:blip r:embed="rId15"/>
+                    <a:blip r:embed="rId16"/>
                     <a:stretch>
                       <a:fillRect/>
                     </a:stretch>

</xml_diff>

<commit_message>
Change in overall performance question
</commit_message>
<xml_diff>
--- a/climmob/products/forms/template/word_template.docx
+++ b/climmob/products/forms/template/word_template.docx
@@ -54,17 +54,7 @@
         <w:rPr/>
       </w:pPr>
       <w:r>
-        <w:rPr>
-          <w:rStyle w:val="SourceText"/>
-          <w:b w:val="false"/>
-          <w:bCs/>
-          <w:i w:val="false"/>
-          <w:color w:val="676A6C"/>
-          <w:kern w:val="2"/>
-          <w:sz w:val="40"/>
-          <w:szCs w:val="40"/>
-          <w:lang w:val="en-US" w:eastAsia="zh-CN" w:bidi="hi-IN"/>
-        </w:rPr>
+        <w:rPr/>
         <w:drawing>
           <wp:inline distT="0" distB="0" distL="0" distR="0">
             <wp:extent cx="2540000" cy="1322705"/>
@@ -1455,7 +1445,7 @@
                 <wp:positionV relativeFrom="paragraph">
                   <wp:posOffset>91440</wp:posOffset>
                 </wp:positionV>
-                <wp:extent cx="153035" cy="153035"/>
+                <wp:extent cx="154305" cy="154305"/>
                 <wp:effectExtent l="0" t="0" r="0" b="0"/>
                 <wp:wrapNone/>
                 <wp:docPr id="9" name="Shape1_0"/>
@@ -1466,7 +1456,7 @@
                       <wps:spPr>
                         <a:xfrm>
                           <a:off x="0" y="0"/>
-                          <a:ext cx="152280" cy="152280"/>
+                          <a:ext cx="153720" cy="153720"/>
                         </a:xfrm>
                         <a:prstGeom prst="ellipse">
                           <a:avLst/>
@@ -1496,7 +1486,7 @@
           </mc:Choice>
           <mc:Fallback>
             <w:pict>
-              <v:oval id="shape_0" ID="Shape1_0" fillcolor="white" stroked="t" style="position:absolute;margin-left:2.9pt;margin-top:7.2pt;width:11.95pt;height:11.95pt">
+              <v:oval id="shape_0" ID="Shape1_0" fillcolor="white" stroked="t" style="position:absolute;margin-left:2.9pt;margin-top:7.2pt;width:12.05pt;height:12.05pt">
                 <w10:wrap type="none"/>
                 <v:fill o:detectmouseclick="t" type="solid" color2="black"/>
                 <v:stroke color="black" weight="9000" joinstyle="round" endcap="flat"/>
@@ -1676,7 +1666,7 @@
                 <wp:positionV relativeFrom="paragraph">
                   <wp:posOffset>91440</wp:posOffset>
                 </wp:positionV>
-                <wp:extent cx="135255" cy="135255"/>
+                <wp:extent cx="136525" cy="136525"/>
                 <wp:effectExtent l="0" t="0" r="0" b="0"/>
                 <wp:wrapNone/>
                 <wp:docPr id="10" name="Shape2"/>
@@ -1687,7 +1677,7 @@
                       <wps:spPr>
                         <a:xfrm>
                           <a:off x="0" y="0"/>
-                          <a:ext cx="134640" cy="134640"/>
+                          <a:ext cx="135720" cy="135720"/>
                         </a:xfrm>
                         <a:prstGeom prst="rect">
                           <a:avLst/>
@@ -1717,7 +1707,7 @@
           </mc:Choice>
           <mc:Fallback>
             <w:pict>
-              <v:rect id="shape_0" ID="Shape2" fillcolor="white" stroked="t" style="position:absolute;margin-left:2.9pt;margin-top:7.2pt;width:10.55pt;height:10.55pt">
+              <v:rect id="shape_0" ID="Shape2" fillcolor="white" stroked="t" style="position:absolute;margin-left:2.9pt;margin-top:7.2pt;width:10.65pt;height:10.65pt">
                 <w10:wrap type="none"/>
                 <v:fill o:detectmouseclick="t" type="solid" color2="black"/>
                 <v:stroke color="black" weight="9000" joinstyle="round" endcap="flat"/>
@@ -1971,7 +1961,7 @@
                 <wp:positionV relativeFrom="paragraph">
                   <wp:posOffset>91440</wp:posOffset>
                 </wp:positionV>
-                <wp:extent cx="153035" cy="153035"/>
+                <wp:extent cx="154305" cy="154305"/>
                 <wp:effectExtent l="0" t="0" r="0" b="0"/>
                 <wp:wrapNone/>
                 <wp:docPr id="11" name="Shape1_1"/>
@@ -1982,7 +1972,7 @@
                       <wps:spPr>
                         <a:xfrm>
                           <a:off x="0" y="0"/>
-                          <a:ext cx="152280" cy="152280"/>
+                          <a:ext cx="153720" cy="153720"/>
                         </a:xfrm>
                         <a:prstGeom prst="ellipse">
                           <a:avLst/>
@@ -2012,7 +2002,7 @@
           </mc:Choice>
           <mc:Fallback>
             <w:pict>
-              <v:oval id="shape_0" ID="Shape1_1" fillcolor="white" stroked="t" style="position:absolute;margin-left:2.9pt;margin-top:7.2pt;width:11.95pt;height:11.95pt">
+              <v:oval id="shape_0" ID="Shape1_1" fillcolor="white" stroked="t" style="position:absolute;margin-left:2.9pt;margin-top:7.2pt;width:12.05pt;height:12.05pt">
                 <w10:wrap type="none"/>
                 <v:fill o:detectmouseclick="t" type="solid" color2="black"/>
                 <v:stroke color="black" weight="9000" joinstyle="round" endcap="flat"/>
@@ -2100,7 +2090,7 @@
                 <wp:positionV relativeFrom="paragraph">
                   <wp:posOffset>91440</wp:posOffset>
                 </wp:positionV>
-                <wp:extent cx="153035" cy="153035"/>
+                <wp:extent cx="154305" cy="154305"/>
                 <wp:effectExtent l="0" t="0" r="0" b="0"/>
                 <wp:wrapNone/>
                 <wp:docPr id="12" name="Shape1_3"/>
@@ -2111,7 +2101,7 @@
                       <wps:spPr>
                         <a:xfrm>
                           <a:off x="0" y="0"/>
-                          <a:ext cx="152280" cy="152280"/>
+                          <a:ext cx="153720" cy="153720"/>
                         </a:xfrm>
                         <a:prstGeom prst="ellipse">
                           <a:avLst/>
@@ -2141,7 +2131,7 @@
           </mc:Choice>
           <mc:Fallback>
             <w:pict>
-              <v:oval id="shape_0" ID="Shape1_3" fillcolor="white" stroked="t" style="position:absolute;margin-left:2.9pt;margin-top:7.2pt;width:11.95pt;height:11.95pt">
+              <v:oval id="shape_0" ID="Shape1_3" fillcolor="white" stroked="t" style="position:absolute;margin-left:2.9pt;margin-top:7.2pt;width:12.05pt;height:12.05pt">
                 <w10:wrap type="none"/>
                 <v:fill o:detectmouseclick="t" type="solid" color2="black"/>
                 <v:stroke color="black" weight="9000" joinstyle="round" endcap="flat"/>
@@ -2208,7 +2198,7 @@
                 <wp:positionV relativeFrom="paragraph">
                   <wp:posOffset>91440</wp:posOffset>
                 </wp:positionV>
-                <wp:extent cx="153035" cy="153035"/>
+                <wp:extent cx="154305" cy="154305"/>
                 <wp:effectExtent l="0" t="0" r="0" b="0"/>
                 <wp:wrapNone/>
                 <wp:docPr id="13" name="Shape1_2"/>
@@ -2219,7 +2209,7 @@
                       <wps:spPr>
                         <a:xfrm>
                           <a:off x="0" y="0"/>
-                          <a:ext cx="152280" cy="152280"/>
+                          <a:ext cx="153720" cy="153720"/>
                         </a:xfrm>
                         <a:prstGeom prst="ellipse">
                           <a:avLst/>
@@ -2249,7 +2239,7 @@
           </mc:Choice>
           <mc:Fallback>
             <w:pict>
-              <v:oval id="shape_0" ID="Shape1_2" fillcolor="white" stroked="t" style="position:absolute;margin-left:2.9pt;margin-top:7.2pt;width:11.95pt;height:11.95pt">
+              <v:oval id="shape_0" ID="Shape1_2" fillcolor="white" stroked="t" style="position:absolute;margin-left:2.9pt;margin-top:7.2pt;width:12.05pt;height:12.05pt">
                 <w10:wrap type="none"/>
                 <v:fill o:detectmouseclick="t" type="solid" color2="black"/>
                 <v:stroke color="black" weight="9000" joinstyle="round" endcap="flat"/>
@@ -2494,7 +2484,7 @@
                 <wp:positionV relativeFrom="paragraph">
                   <wp:posOffset>91440</wp:posOffset>
                 </wp:positionV>
-                <wp:extent cx="153035" cy="153035"/>
+                <wp:extent cx="154305" cy="154305"/>
                 <wp:effectExtent l="0" t="0" r="0" b="0"/>
                 <wp:wrapNone/>
                 <wp:docPr id="14" name="Shape1_4"/>
@@ -2505,7 +2495,7 @@
                       <wps:spPr>
                         <a:xfrm>
                           <a:off x="0" y="0"/>
-                          <a:ext cx="152280" cy="152280"/>
+                          <a:ext cx="153720" cy="153720"/>
                         </a:xfrm>
                         <a:prstGeom prst="ellipse">
                           <a:avLst/>
@@ -2535,7 +2525,7 @@
           </mc:Choice>
           <mc:Fallback>
             <w:pict>
-              <v:oval id="shape_0" ID="Shape1_4" fillcolor="white" stroked="t" style="position:absolute;margin-left:2.9pt;margin-top:7.2pt;width:11.95pt;height:11.95pt">
+              <v:oval id="shape_0" ID="Shape1_4" fillcolor="white" stroked="t" style="position:absolute;margin-left:2.9pt;margin-top:7.2pt;width:12.05pt;height:12.05pt">
                 <w10:wrap type="none"/>
                 <v:fill o:detectmouseclick="t" type="solid" color2="black"/>
                 <v:stroke color="black" weight="9000" joinstyle="round" endcap="flat"/>
@@ -2623,7 +2613,7 @@
                 <wp:positionV relativeFrom="paragraph">
                   <wp:posOffset>91440</wp:posOffset>
                 </wp:positionV>
-                <wp:extent cx="153035" cy="153035"/>
+                <wp:extent cx="154305" cy="154305"/>
                 <wp:effectExtent l="0" t="0" r="0" b="0"/>
                 <wp:wrapNone/>
                 <wp:docPr id="15" name="Shape1_6"/>
@@ -2634,7 +2624,7 @@
                       <wps:spPr>
                         <a:xfrm>
                           <a:off x="0" y="0"/>
-                          <a:ext cx="152280" cy="152280"/>
+                          <a:ext cx="153720" cy="153720"/>
                         </a:xfrm>
                         <a:prstGeom prst="ellipse">
                           <a:avLst/>
@@ -2664,7 +2654,7 @@
           </mc:Choice>
           <mc:Fallback>
             <w:pict>
-              <v:oval id="shape_0" ID="Shape1_6" fillcolor="white" stroked="t" style="position:absolute;margin-left:2.9pt;margin-top:7.2pt;width:11.95pt;height:11.95pt">
+              <v:oval id="shape_0" ID="Shape1_6" fillcolor="white" stroked="t" style="position:absolute;margin-left:2.9pt;margin-top:7.2pt;width:12.05pt;height:12.05pt">
                 <w10:wrap type="none"/>
                 <v:fill o:detectmouseclick="t" type="solid" color2="black"/>
                 <v:stroke color="black" weight="9000" joinstyle="round" endcap="flat"/>
@@ -2731,7 +2721,7 @@
                 <wp:positionV relativeFrom="paragraph">
                   <wp:posOffset>91440</wp:posOffset>
                 </wp:positionV>
-                <wp:extent cx="153035" cy="153035"/>
+                <wp:extent cx="154305" cy="154305"/>
                 <wp:effectExtent l="0" t="0" r="0" b="0"/>
                 <wp:wrapNone/>
                 <wp:docPr id="16" name="Shape1_5"/>
@@ -2742,7 +2732,7 @@
                       <wps:spPr>
                         <a:xfrm>
                           <a:off x="0" y="0"/>
-                          <a:ext cx="152280" cy="152280"/>
+                          <a:ext cx="153720" cy="153720"/>
                         </a:xfrm>
                         <a:prstGeom prst="ellipse">
                           <a:avLst/>
@@ -2772,7 +2762,7 @@
           </mc:Choice>
           <mc:Fallback>
             <w:pict>
-              <v:oval id="shape_0" ID="Shape1_5" fillcolor="white" stroked="t" style="position:absolute;margin-left:2.9pt;margin-top:7.2pt;width:11.95pt;height:11.95pt">
+              <v:oval id="shape_0" ID="Shape1_5" fillcolor="white" stroked="t" style="position:absolute;margin-left:2.9pt;margin-top:7.2pt;width:12.05pt;height:12.05pt">
                 <w10:wrap type="none"/>
                 <v:fill o:detectmouseclick="t" type="solid" color2="black"/>
                 <v:stroke color="black" weight="9000" joinstyle="round" endcap="flat"/>
@@ -3163,7 +3153,7 @@
                 <wp:positionV relativeFrom="paragraph">
                   <wp:posOffset>91440</wp:posOffset>
                 </wp:positionV>
-                <wp:extent cx="153035" cy="153035"/>
+                <wp:extent cx="154305" cy="154305"/>
                 <wp:effectExtent l="0" t="0" r="0" b="0"/>
                 <wp:wrapNone/>
                 <wp:docPr id="17" name="Shape1_7"/>
@@ -3174,7 +3164,7 @@
                       <wps:spPr>
                         <a:xfrm>
                           <a:off x="0" y="0"/>
-                          <a:ext cx="152280" cy="152280"/>
+                          <a:ext cx="153720" cy="153720"/>
                         </a:xfrm>
                         <a:prstGeom prst="ellipse">
                           <a:avLst/>
@@ -3204,7 +3194,7 @@
           </mc:Choice>
           <mc:Fallback>
             <w:pict>
-              <v:oval id="shape_0" ID="Shape1_7" fillcolor="white" stroked="t" style="position:absolute;margin-left:2.9pt;margin-top:7.2pt;width:11.95pt;height:11.95pt">
+              <v:oval id="shape_0" ID="Shape1_7" fillcolor="white" stroked="t" style="position:absolute;margin-left:2.9pt;margin-top:7.2pt;width:12.05pt;height:12.05pt">
                 <w10:wrap type="none"/>
                 <v:fill o:detectmouseclick="t" type="solid" color2="black"/>
                 <v:stroke color="black" weight="9000" joinstyle="round" endcap="flat"/>
@@ -3246,7 +3236,33 @@
           <w:szCs w:val="24"/>
           <w:lang w:val="en-US" w:eastAsia="zh-CN" w:bidi="hi-IN"/>
         </w:rPr>
-        <w:t>{{ (“Better”) }}</w:t>
+        <w:t>{{ (“</w:t>
+      </w:r>
+      <w:r>
+        <w:rPr>
+          <w:rFonts w:eastAsia="Arial" w:cs="Arial" w:ascii="aRIAL" w:hAnsi="aRIAL"/>
+          <w:b w:val="false"/>
+          <w:i w:val="false"/>
+          <w:color w:val="000000"/>
+          <w:kern w:val="2"/>
+          <w:sz w:val="24"/>
+          <w:szCs w:val="24"/>
+          <w:lang w:val="en-US" w:eastAsia="zh-CN" w:bidi="hi-IN"/>
+        </w:rPr>
+        <w:t>B</w:t>
+      </w:r>
+      <w:r>
+        <w:rPr>
+          <w:rFonts w:eastAsia="Arial" w:cs="Arial" w:ascii="aRIAL" w:hAnsi="aRIAL"/>
+          <w:b w:val="false"/>
+          <w:i w:val="false"/>
+          <w:color w:val="000000"/>
+          <w:kern w:val="2"/>
+          <w:sz w:val="24"/>
+          <w:szCs w:val="24"/>
+          <w:lang w:val="en-US" w:eastAsia="zh-CN" w:bidi="hi-IN"/>
+        </w:rPr>
+        <w:t>etter”) }}</w:t>
       </w:r>
     </w:p>
     <w:p>
@@ -3282,7 +3298,7 @@
                 <wp:positionV relativeFrom="paragraph">
                   <wp:posOffset>91440</wp:posOffset>
                 </wp:positionV>
-                <wp:extent cx="153035" cy="153035"/>
+                <wp:extent cx="154305" cy="154305"/>
                 <wp:effectExtent l="0" t="0" r="0" b="0"/>
                 <wp:wrapNone/>
                 <wp:docPr id="18" name="Shape1_8"/>
@@ -3293,7 +3309,7 @@
                       <wps:spPr>
                         <a:xfrm>
                           <a:off x="0" y="0"/>
-                          <a:ext cx="152280" cy="152280"/>
+                          <a:ext cx="153720" cy="153720"/>
                         </a:xfrm>
                         <a:prstGeom prst="ellipse">
                           <a:avLst/>
@@ -3323,7 +3339,7 @@
           </mc:Choice>
           <mc:Fallback>
             <w:pict>
-              <v:oval id="shape_0" ID="Shape1_8" fillcolor="white" stroked="t" style="position:absolute;margin-left:2.9pt;margin-top:7.2pt;width:11.95pt;height:11.95pt">
+              <v:oval id="shape_0" ID="Shape1_8" fillcolor="white" stroked="t" style="position:absolute;margin-left:2.9pt;margin-top:7.2pt;width:12.05pt;height:12.05pt">
                 <w10:wrap type="none"/>
                 <v:fill o:detectmouseclick="t" type="solid" color2="black"/>
                 <v:stroke color="black" weight="9000" joinstyle="round" endcap="flat"/>
@@ -3356,7 +3372,35 @@
           <w:szCs w:val="24"/>
           <w:lang w:val="en-US" w:eastAsia="zh-CN" w:bidi="hi-IN"/>
         </w:rPr>
-        <w:t>{{ (“Worst”) }}</w:t>
+        <w:t>{{ (“</w:t>
+      </w:r>
+      <w:r>
+        <w:rPr>
+          <w:rFonts w:eastAsia="Arial" w:cs="Arial" w:ascii="aRIAL" w:hAnsi="aRIAL"/>
+          <w:b w:val="false"/>
+          <w:bCs w:val="false"/>
+          <w:i w:val="false"/>
+          <w:color w:val="000000"/>
+          <w:kern w:val="2"/>
+          <w:sz w:val="24"/>
+          <w:szCs w:val="24"/>
+          <w:lang w:val="en-US" w:eastAsia="zh-CN" w:bidi="hi-IN"/>
+        </w:rPr>
+        <w:t>W</w:t>
+      </w:r>
+      <w:r>
+        <w:rPr>
+          <w:rFonts w:eastAsia="Arial" w:cs="Arial" w:ascii="aRIAL" w:hAnsi="aRIAL"/>
+          <w:b w:val="false"/>
+          <w:bCs w:val="false"/>
+          <w:i w:val="false"/>
+          <w:color w:val="000000"/>
+          <w:kern w:val="2"/>
+          <w:sz w:val="24"/>
+          <w:szCs w:val="24"/>
+          <w:lang w:val="en-US" w:eastAsia="zh-CN" w:bidi="hi-IN"/>
+        </w:rPr>
+        <w:t>orse”) }}</w:t>
       </w:r>
     </w:p>
     <w:p>

</xml_diff>

<commit_message>
wizard clone - question tied - question not observed - information about selected package
</commit_message>
<xml_diff>
--- a/climmob/products/forms/template/word_template.docx
+++ b/climmob/products/forms/template/word_template.docx
@@ -1445,7 +1445,7 @@
                 <wp:positionV relativeFrom="paragraph">
                   <wp:posOffset>91440</wp:posOffset>
                 </wp:positionV>
-                <wp:extent cx="154305" cy="154305"/>
+                <wp:extent cx="154940" cy="154940"/>
                 <wp:effectExtent l="0" t="0" r="0" b="0"/>
                 <wp:wrapNone/>
                 <wp:docPr id="9" name="Shape1_0"/>
@@ -1456,7 +1456,7 @@
                       <wps:spPr>
                         <a:xfrm>
                           <a:off x="0" y="0"/>
-                          <a:ext cx="153720" cy="153720"/>
+                          <a:ext cx="154440" cy="154440"/>
                         </a:xfrm>
                         <a:prstGeom prst="ellipse">
                           <a:avLst/>
@@ -1486,7 +1486,7 @@
           </mc:Choice>
           <mc:Fallback>
             <w:pict>
-              <v:oval id="shape_0" ID="Shape1_0" fillcolor="white" stroked="t" style="position:absolute;margin-left:2.9pt;margin-top:7.2pt;width:12.05pt;height:12.05pt">
+              <v:oval id="shape_0" ID="Shape1_0" fillcolor="white" stroked="t" style="position:absolute;margin-left:2.9pt;margin-top:7.2pt;width:12.1pt;height:12.1pt">
                 <w10:wrap type="none"/>
                 <v:fill o:detectmouseclick="t" type="solid" color2="black"/>
                 <v:stroke color="black" weight="9000" joinstyle="round" endcap="flat"/>
@@ -1666,7 +1666,7 @@
                 <wp:positionV relativeFrom="paragraph">
                   <wp:posOffset>91440</wp:posOffset>
                 </wp:positionV>
-                <wp:extent cx="136525" cy="136525"/>
+                <wp:extent cx="137160" cy="137160"/>
                 <wp:effectExtent l="0" t="0" r="0" b="0"/>
                 <wp:wrapNone/>
                 <wp:docPr id="10" name="Shape2"/>
@@ -1677,7 +1677,7 @@
                       <wps:spPr>
                         <a:xfrm>
                           <a:off x="0" y="0"/>
-                          <a:ext cx="135720" cy="135720"/>
+                          <a:ext cx="136440" cy="136440"/>
                         </a:xfrm>
                         <a:prstGeom prst="rect">
                           <a:avLst/>
@@ -1707,7 +1707,7 @@
           </mc:Choice>
           <mc:Fallback>
             <w:pict>
-              <v:rect id="shape_0" ID="Shape2" fillcolor="white" stroked="t" style="position:absolute;margin-left:2.9pt;margin-top:7.2pt;width:10.65pt;height:10.65pt">
+              <v:rect id="shape_0" ID="Shape2" fillcolor="white" stroked="t" style="position:absolute;margin-left:2.9pt;margin-top:7.2pt;width:10.7pt;height:10.7pt">
                 <w10:wrap type="none"/>
                 <v:fill o:detectmouseclick="t" type="solid" color2="black"/>
                 <v:stroke color="black" weight="9000" joinstyle="round" endcap="flat"/>
@@ -1961,7 +1961,7 @@
                 <wp:positionV relativeFrom="paragraph">
                   <wp:posOffset>91440</wp:posOffset>
                 </wp:positionV>
-                <wp:extent cx="154305" cy="154305"/>
+                <wp:extent cx="154940" cy="154940"/>
                 <wp:effectExtent l="0" t="0" r="0" b="0"/>
                 <wp:wrapNone/>
                 <wp:docPr id="11" name="Shape1_1"/>
@@ -1972,7 +1972,7 @@
                       <wps:spPr>
                         <a:xfrm>
                           <a:off x="0" y="0"/>
-                          <a:ext cx="153720" cy="153720"/>
+                          <a:ext cx="154440" cy="154440"/>
                         </a:xfrm>
                         <a:prstGeom prst="ellipse">
                           <a:avLst/>
@@ -2002,7 +2002,7 @@
           </mc:Choice>
           <mc:Fallback>
             <w:pict>
-              <v:oval id="shape_0" ID="Shape1_1" fillcolor="white" stroked="t" style="position:absolute;margin-left:2.9pt;margin-top:7.2pt;width:12.05pt;height:12.05pt">
+              <v:oval id="shape_0" ID="Shape1_1" fillcolor="white" stroked="t" style="position:absolute;margin-left:2.9pt;margin-top:7.2pt;width:12.1pt;height:12.1pt">
                 <w10:wrap type="none"/>
                 <v:fill o:detectmouseclick="t" type="solid" color2="black"/>
                 <v:stroke color="black" weight="9000" joinstyle="round" endcap="flat"/>
@@ -2090,7 +2090,7 @@
                 <wp:positionV relativeFrom="paragraph">
                   <wp:posOffset>91440</wp:posOffset>
                 </wp:positionV>
-                <wp:extent cx="154305" cy="154305"/>
+                <wp:extent cx="154940" cy="154940"/>
                 <wp:effectExtent l="0" t="0" r="0" b="0"/>
                 <wp:wrapNone/>
                 <wp:docPr id="12" name="Shape1_3"/>
@@ -2101,7 +2101,7 @@
                       <wps:spPr>
                         <a:xfrm>
                           <a:off x="0" y="0"/>
-                          <a:ext cx="153720" cy="153720"/>
+                          <a:ext cx="154440" cy="154440"/>
                         </a:xfrm>
                         <a:prstGeom prst="ellipse">
                           <a:avLst/>
@@ -2131,7 +2131,7 @@
           </mc:Choice>
           <mc:Fallback>
             <w:pict>
-              <v:oval id="shape_0" ID="Shape1_3" fillcolor="white" stroked="t" style="position:absolute;margin-left:2.9pt;margin-top:7.2pt;width:12.05pt;height:12.05pt">
+              <v:oval id="shape_0" ID="Shape1_3" fillcolor="white" stroked="t" style="position:absolute;margin-left:2.9pt;margin-top:7.2pt;width:12.1pt;height:12.1pt">
                 <w10:wrap type="none"/>
                 <v:fill o:detectmouseclick="t" type="solid" color2="black"/>
                 <v:stroke color="black" weight="9000" joinstyle="round" endcap="flat"/>
@@ -2198,7 +2198,7 @@
                 <wp:positionV relativeFrom="paragraph">
                   <wp:posOffset>91440</wp:posOffset>
                 </wp:positionV>
-                <wp:extent cx="154305" cy="154305"/>
+                <wp:extent cx="154940" cy="154940"/>
                 <wp:effectExtent l="0" t="0" r="0" b="0"/>
                 <wp:wrapNone/>
                 <wp:docPr id="13" name="Shape1_2"/>
@@ -2209,7 +2209,7 @@
                       <wps:spPr>
                         <a:xfrm>
                           <a:off x="0" y="0"/>
-                          <a:ext cx="153720" cy="153720"/>
+                          <a:ext cx="154440" cy="154440"/>
                         </a:xfrm>
                         <a:prstGeom prst="ellipse">
                           <a:avLst/>
@@ -2239,7 +2239,7 @@
           </mc:Choice>
           <mc:Fallback>
             <w:pict>
-              <v:oval id="shape_0" ID="Shape1_2" fillcolor="white" stroked="t" style="position:absolute;margin-left:2.9pt;margin-top:7.2pt;width:12.05pt;height:12.05pt">
+              <v:oval id="shape_0" ID="Shape1_2" fillcolor="white" stroked="t" style="position:absolute;margin-left:2.9pt;margin-top:7.2pt;width:12.1pt;height:12.1pt">
                 <w10:wrap type="none"/>
                 <v:fill o:detectmouseclick="t" type="solid" color2="black"/>
                 <v:stroke color="black" weight="9000" joinstyle="round" endcap="flat"/>
@@ -2270,7 +2270,67 @@
           <w:sz w:val="24"/>
           <w:szCs w:val="24"/>
         </w:rPr>
-        <w:t>Option C</w:t>
+        <w:t xml:space="preserve">Option C </w:t>
+      </w:r>
+      <w:r>
+        <w:rPr>
+          <w:rFonts w:eastAsia="Arial" w:cs="Arial" w:ascii="JetBrains Mono" w:hAnsi="JetBrains Mono"/>
+          <w:b w:val="false"/>
+          <w:bCs w:val="false"/>
+          <w:i w:val="false"/>
+          <w:color w:val="A9B7C6"/>
+          <w:sz w:val="20"/>
+          <w:szCs w:val="20"/>
+        </w:rPr>
+        <w:t>{% if item.question_</w:t>
+      </w:r>
+      <w:r>
+        <w:rPr>
+          <w:rFonts w:eastAsia="Arial" w:cs="Arial" w:ascii="JetBrains Mono" w:hAnsi="JetBrains Mono"/>
+          <w:b w:val="false"/>
+          <w:bCs w:val="false"/>
+          <w:i w:val="false"/>
+          <w:color w:val="A9B7C6"/>
+          <w:sz w:val="20"/>
+          <w:szCs w:val="20"/>
+        </w:rPr>
+        <w:t>tied</w:t>
+      </w:r>
+      <w:r>
+        <w:rPr>
+          <w:rFonts w:eastAsia="Arial" w:cs="Arial" w:ascii="JetBrains Mono" w:hAnsi="JetBrains Mono"/>
+          <w:b w:val="false"/>
+          <w:bCs w:val="false"/>
+          <w:i w:val="false"/>
+          <w:color w:val="A9B7C6"/>
+          <w:sz w:val="20"/>
+          <w:szCs w:val="20"/>
+        </w:rPr>
+        <w:t xml:space="preserve"> == </w:t>
+      </w:r>
+      <w:r>
+        <w:rPr>
+          <w:rFonts w:eastAsia="Arial" w:cs="Arial" w:ascii="JetBrains Mono" w:hAnsi="JetBrains Mono"/>
+          <w:b w:val="false"/>
+          <w:bCs w:val="false"/>
+          <w:i w:val="false"/>
+          <w:color w:val="A9B7C6"/>
+          <w:sz w:val="20"/>
+          <w:szCs w:val="20"/>
+        </w:rPr>
+        <w:t>1</w:t>
+      </w:r>
+      <w:r>
+        <w:rPr>
+          <w:rFonts w:eastAsia="Arial" w:cs="Arial" w:ascii="JetBrains Mono" w:hAnsi="JetBrains Mono"/>
+          <w:b w:val="false"/>
+          <w:bCs w:val="false"/>
+          <w:i w:val="false"/>
+          <w:color w:val="A9B7C6"/>
+          <w:sz w:val="20"/>
+          <w:szCs w:val="20"/>
+        </w:rPr>
+        <w:t xml:space="preserve">  %}</w:t>
       </w:r>
     </w:p>
     <w:p>
@@ -2284,190 +2344,12 @@
         <w:ind w:start="0" w:hanging="0"/>
         <w:jc w:val="start"/>
         <w:outlineLvl w:val="0"/>
-        <w:rPr/>
-      </w:pPr>
-      <w:r>
-        <w:rPr>
-          <w:rFonts w:eastAsia="Arial" w:cs="Arial" w:ascii="JetBrains Mono" w:hAnsi="JetBrains Mono"/>
-          <w:b w:val="false"/>
-          <w:i w:val="false"/>
-          <w:color w:val="A9B7C6"/>
-          <w:sz w:val="20"/>
-          <w:szCs w:val="20"/>
-        </w:rPr>
-        <w:t xml:space="preserve">{% </w:t>
-      </w:r>
-      <w:r>
-        <w:rPr>
-          <w:rFonts w:eastAsia="Arial" w:cs="Arial" w:ascii="JetBrains Mono" w:hAnsi="JetBrains Mono"/>
-          <w:b w:val="false"/>
-          <w:i w:val="false"/>
-          <w:color w:val="E8BF6A"/>
-          <w:sz w:val="20"/>
-          <w:szCs w:val="20"/>
-        </w:rPr>
-        <w:t xml:space="preserve">if </w:t>
-      </w:r>
-      <w:r>
-        <w:rPr>
-          <w:rFonts w:eastAsia="Arial" w:cs="Arial" w:ascii="JetBrains Mono" w:hAnsi="JetBrains Mono"/>
-          <w:b w:val="false"/>
-          <w:i w:val="false"/>
-          <w:color w:val="BABABA"/>
-          <w:sz w:val="20"/>
-          <w:szCs w:val="20"/>
-        </w:rPr>
-        <w:t>item</w:t>
-      </w:r>
-      <w:r>
-        <w:rPr>
-          <w:rFonts w:eastAsia="Arial" w:cs="Arial" w:ascii="JetBrains Mono" w:hAnsi="JetBrains Mono"/>
-          <w:b w:val="false"/>
-          <w:i w:val="false"/>
-          <w:color w:val="A9B7C6"/>
-          <w:sz w:val="20"/>
-          <w:szCs w:val="20"/>
-        </w:rPr>
-        <w:t>.</w:t>
-      </w:r>
-      <w:r>
-        <w:rPr>
-          <w:rFonts w:eastAsia="Arial" w:cs="Arial" w:ascii="JetBrains Mono" w:hAnsi="JetBrains Mono"/>
-          <w:b w:val="false"/>
-          <w:i w:val="false"/>
-          <w:color w:val="BABABA"/>
-          <w:sz w:val="20"/>
-          <w:szCs w:val="20"/>
-        </w:rPr>
-        <w:t xml:space="preserve">question_reqinreg </w:t>
-      </w:r>
-      <w:r>
-        <w:rPr>
-          <w:rFonts w:eastAsia="Arial" w:cs="Arial" w:ascii="JetBrains Mono" w:hAnsi="JetBrains Mono"/>
-          <w:b w:val="false"/>
-          <w:i w:val="false"/>
-          <w:color w:val="A9B7C6"/>
-          <w:sz w:val="20"/>
-          <w:szCs w:val="20"/>
-        </w:rPr>
-        <w:t xml:space="preserve">== </w:t>
-      </w:r>
-      <w:r>
-        <w:rPr>
-          <w:rFonts w:eastAsia="Arial" w:cs="Arial" w:ascii="JetBrains Mono" w:hAnsi="JetBrains Mono"/>
-          <w:b w:val="false"/>
-          <w:i w:val="false"/>
-          <w:color w:val="6897BB"/>
-          <w:sz w:val="20"/>
-          <w:szCs w:val="20"/>
-        </w:rPr>
-        <w:t xml:space="preserve">1 </w:t>
-      </w:r>
-      <w:r>
-        <w:rPr>
-          <w:rFonts w:eastAsia="Arial" w:cs="Arial" w:ascii="JetBrains Mono" w:hAnsi="JetBrains Mono"/>
-          <w:b w:val="false"/>
-          <w:i w:val="false"/>
-          <w:color w:val="A9B7C6"/>
-          <w:sz w:val="20"/>
-          <w:szCs w:val="20"/>
-        </w:rPr>
-        <w:t>%}</w:t>
-      </w:r>
-      <w:r>
-        <w:rPr>
-          <w:rFonts w:eastAsia="Arial" w:cs="Arial" w:ascii="JetBrains Mono" w:hAnsi="JetBrains Mono"/>
-          <w:b w:val="false"/>
-          <w:i w:val="false"/>
-          <w:color w:val="C9211E"/>
-          <w:sz w:val="20"/>
-          <w:szCs w:val="20"/>
-        </w:rPr>
-        <w:t>*</w:t>
-      </w:r>
-      <w:r>
-        <w:rPr>
-          <w:rFonts w:eastAsia="Arial" w:cs="Arial" w:ascii="JetBrains Mono" w:hAnsi="JetBrains Mono"/>
-          <w:b w:val="false"/>
-          <w:i w:val="false"/>
-          <w:color w:val="A9B7C6"/>
-          <w:sz w:val="20"/>
-          <w:szCs w:val="20"/>
-        </w:rPr>
-        <w:t xml:space="preserve">{% </w:t>
-      </w:r>
-      <w:r>
-        <w:rPr>
-          <w:rFonts w:eastAsia="Arial" w:cs="Arial" w:ascii="JetBrains Mono" w:hAnsi="JetBrains Mono"/>
-          <w:b w:val="false"/>
-          <w:i w:val="false"/>
-          <w:color w:val="E8BF6A"/>
-          <w:sz w:val="20"/>
-          <w:szCs w:val="20"/>
-        </w:rPr>
-        <w:t xml:space="preserve">endif </w:t>
-      </w:r>
-      <w:r>
-        <w:rPr>
-          <w:rFonts w:eastAsia="Arial" w:cs="Arial" w:ascii="JetBrains Mono" w:hAnsi="JetBrains Mono"/>
-          <w:b w:val="false"/>
-          <w:i w:val="false"/>
-          <w:color w:val="A9B7C6"/>
-          <w:sz w:val="20"/>
-          <w:szCs w:val="20"/>
-        </w:rPr>
-        <w:t>%}</w:t>
-      </w:r>
-      <w:r>
-        <w:rPr>
-          <w:rFonts w:eastAsia="Arial" w:cs="Arial" w:ascii="arial" w:hAnsi="arial"/>
-          <w:b/>
-          <w:bCs/>
-          <w:i w:val="false"/>
-          <w:color w:val="000000"/>
-          <w:sz w:val="24"/>
-          <w:szCs w:val="24"/>
-        </w:rPr>
-        <w:t>{{ item.question_negstm</w:t>
-      </w:r>
-      <w:r>
-        <w:rPr>
-          <w:rFonts w:eastAsia="Arial" w:cs="Arial" w:ascii="arial" w:hAnsi="arial"/>
-          <w:b/>
-          <w:bCs/>
-          <w:i w:val="false"/>
-          <w:color w:val="BABABA"/>
-          <w:sz w:val="24"/>
-          <w:szCs w:val="24"/>
-        </w:rPr>
-        <w:t xml:space="preserve"> </w:t>
-      </w:r>
-      <w:r>
-        <w:rPr>
-          <w:rFonts w:eastAsia="Arial" w:cs="Arial" w:ascii="arial" w:hAnsi="arial"/>
-          <w:b/>
-          <w:bCs/>
-          <w:i w:val="false"/>
-          <w:color w:val="000000"/>
-          <w:sz w:val="24"/>
-          <w:szCs w:val="24"/>
-        </w:rPr>
-        <w:t xml:space="preserve"> }}</w:t>
-      </w:r>
-    </w:p>
-    <w:p>
-      <w:pPr>
-        <w:pStyle w:val="Normal"/>
-        <w:numPr>
-          <w:ilvl w:val="0"/>
-          <w:numId w:val="0"/>
-        </w:numPr>
-        <w:spacing w:before="240" w:after="120"/>
-        <w:ind w:start="0" w:hanging="0"/>
-        <w:jc w:val="start"/>
-        <w:outlineLvl w:val="0"/>
         <w:rPr>
           <w:rFonts w:ascii="aRIAL" w:hAnsi="aRIAL"/>
+          <w:b w:val="false"/>
+          <w:b w:val="false"/>
+          <w:bCs w:val="false"/>
+          <w:color w:val="000000"/>
           <w:sz w:val="24"/>
           <w:szCs w:val="24"/>
         </w:rPr>
@@ -2476,7 +2358,7 @@
         <mc:AlternateContent>
           <mc:Choice Requires="wps">
             <w:drawing>
-              <wp:anchor behindDoc="0" distT="0" distB="0" distL="0" distR="0" simplePos="0" locked="0" layoutInCell="1" allowOverlap="1" relativeHeight="16">
+              <wp:anchor behindDoc="0" distT="0" distB="0" distL="0" distR="0" simplePos="0" locked="0" layoutInCell="1" allowOverlap="1" relativeHeight="27">
                 <wp:simplePos x="0" y="0"/>
                 <wp:positionH relativeFrom="column">
                   <wp:posOffset>36830</wp:posOffset>
@@ -2484,10 +2366,10 @@
                 <wp:positionV relativeFrom="paragraph">
                   <wp:posOffset>91440</wp:posOffset>
                 </wp:positionV>
-                <wp:extent cx="154305" cy="154305"/>
+                <wp:extent cx="154940" cy="154940"/>
                 <wp:effectExtent l="0" t="0" r="0" b="0"/>
                 <wp:wrapNone/>
-                <wp:docPr id="14" name="Shape1_4"/>
+                <wp:docPr id="14" name="Shape1_9"/>
                 <a:graphic xmlns:a="http://schemas.openxmlformats.org/drawingml/2006/main">
                   <a:graphicData uri="http://schemas.microsoft.com/office/word/2010/wordprocessingShape">
                     <wps:wsp>
@@ -2495,7 +2377,7 @@
                       <wps:spPr>
                         <a:xfrm>
                           <a:off x="0" y="0"/>
-                          <a:ext cx="153720" cy="153720"/>
+                          <a:ext cx="154440" cy="154440"/>
                         </a:xfrm>
                         <a:prstGeom prst="ellipse">
                           <a:avLst/>
@@ -2525,7 +2407,7 @@
           </mc:Choice>
           <mc:Fallback>
             <w:pict>
-              <v:oval id="shape_0" ID="Shape1_4" fillcolor="white" stroked="t" style="position:absolute;margin-left:2.9pt;margin-top:7.2pt;width:12.05pt;height:12.05pt">
+              <v:oval id="shape_0" ID="Shape1_9" fillcolor="white" stroked="t" style="position:absolute;margin-left:2.9pt;margin-top:7.2pt;width:12.1pt;height:12.1pt">
                 <w10:wrap type="none"/>
                 <v:fill o:detectmouseclick="t" type="solid" color2="black"/>
                 <v:stroke color="black" weight="9000" joinstyle="round" endcap="flat"/>
@@ -2538,46 +2420,37 @@
         <w:rPr>
           <w:rFonts w:eastAsia="Arial" w:cs="Arial" w:ascii="aRIAL" w:hAnsi="aRIAL"/>
           <w:b w:val="false"/>
-          <w:i w:val="false"/>
-          <w:color w:val="A9B7C6"/>
+          <w:bCs w:val="false"/>
+          <w:i w:val="false"/>
+          <w:color w:val="000000"/>
           <w:sz w:val="24"/>
           <w:szCs w:val="24"/>
         </w:rPr>
-        <w:t xml:space="preserve">      </w:t>
+        <w:t xml:space="preserve">       </w:t>
       </w:r>
       <w:r>
         <w:rPr>
           <w:rFonts w:eastAsia="Arial" w:cs="Arial" w:ascii="aRIAL" w:hAnsi="aRIAL"/>
           <w:b w:val="false"/>
+          <w:bCs w:val="false"/>
           <w:i w:val="false"/>
           <w:color w:val="000000"/>
           <w:sz w:val="24"/>
           <w:szCs w:val="24"/>
         </w:rPr>
-        <w:t xml:space="preserve"> </w:t>
-      </w:r>
-      <w:r>
-        <w:rPr>
-          <w:rFonts w:eastAsia="Arial" w:cs="Arial" w:ascii="aRIAL" w:hAnsi="aRIAL"/>
-          <w:b w:val="false"/>
-          <w:i w:val="false"/>
-          <w:color w:val="000000"/>
-          <w:sz w:val="24"/>
-          <w:szCs w:val="24"/>
-        </w:rPr>
-        <w:t xml:space="preserve">Option </w:t>
-      </w:r>
-      <w:r>
-        <w:rPr>
-          <w:rFonts w:eastAsia="Arial" w:cs="Arial" w:ascii="aRIAL" w:hAnsi="aRIAL"/>
+        <w:t>Tied</w:t>
+      </w:r>
+      <w:r>
+        <w:rPr>
+          <w:rFonts w:eastAsia="Arial" w:cs="Arial" w:ascii="JetBrains Mono" w:hAnsi="JetBrains Mono"/>
           <w:b w:val="false"/>
           <w:bCs w:val="false"/>
           <w:i w:val="false"/>
-          <w:color w:val="000000"/>
-          <w:sz w:val="24"/>
-          <w:szCs w:val="24"/>
-        </w:rPr>
-        <w:t>A</w:t>
+          <w:color w:val="A9B7C6"/>
+          <w:sz w:val="20"/>
+          <w:szCs w:val="20"/>
+        </w:rPr>
+        <w:t>{%endif%}{% if item.question_notobserved == 1  %}</w:t>
       </w:r>
     </w:p>
     <w:p>
@@ -2605,7 +2478,7 @@
         <mc:AlternateContent>
           <mc:Choice Requires="wps">
             <w:drawing>
-              <wp:anchor behindDoc="0" distT="0" distB="0" distL="0" distR="0" simplePos="0" locked="0" layoutInCell="1" allowOverlap="1" relativeHeight="18">
+              <wp:anchor behindDoc="0" distT="0" distB="0" distL="0" distR="0" simplePos="0" locked="0" layoutInCell="1" allowOverlap="1" relativeHeight="28">
                 <wp:simplePos x="0" y="0"/>
                 <wp:positionH relativeFrom="column">
                   <wp:posOffset>36830</wp:posOffset>
@@ -2613,10 +2486,10 @@
                 <wp:positionV relativeFrom="paragraph">
                   <wp:posOffset>91440</wp:posOffset>
                 </wp:positionV>
-                <wp:extent cx="154305" cy="154305"/>
+                <wp:extent cx="154940" cy="154940"/>
                 <wp:effectExtent l="0" t="0" r="0" b="0"/>
                 <wp:wrapNone/>
-                <wp:docPr id="15" name="Shape1_6"/>
+                <wp:docPr id="15" name="Shape1_10"/>
                 <a:graphic xmlns:a="http://schemas.openxmlformats.org/drawingml/2006/main">
                   <a:graphicData uri="http://schemas.microsoft.com/office/word/2010/wordprocessingShape">
                     <wps:wsp>
@@ -2624,7 +2497,7 @@
                       <wps:spPr>
                         <a:xfrm>
                           <a:off x="0" y="0"/>
-                          <a:ext cx="153720" cy="153720"/>
+                          <a:ext cx="154440" cy="154440"/>
                         </a:xfrm>
                         <a:prstGeom prst="ellipse">
                           <a:avLst/>
@@ -2654,7 +2527,7 @@
           </mc:Choice>
           <mc:Fallback>
             <w:pict>
-              <v:oval id="shape_0" ID="Shape1_6" fillcolor="white" stroked="t" style="position:absolute;margin-left:2.9pt;margin-top:7.2pt;width:12.05pt;height:12.05pt">
+              <v:oval id="shape_0" ID="Shape1_10" fillcolor="white" stroked="t" style="position:absolute;margin-left:2.9pt;margin-top:7.2pt;width:12.1pt;height:12.1pt">
                 <w10:wrap type="none"/>
                 <v:fill o:detectmouseclick="t" type="solid" color2="black"/>
                 <v:stroke color="black" weight="9000" joinstyle="round" endcap="flat"/>
@@ -2682,10 +2555,24 @@
           <w:bCs w:val="false"/>
           <w:i w:val="false"/>
           <w:color w:val="000000"/>
+          <w:kern w:val="2"/>
           <w:sz w:val="24"/>
           <w:szCs w:val="24"/>
-        </w:rPr>
-        <w:t>Option B</w:t>
+          <w:lang w:val="en-US" w:eastAsia="zh-CN" w:bidi="hi-IN"/>
+        </w:rPr>
+        <w:t>Not observed</w:t>
+      </w:r>
+      <w:r>
+        <w:rPr>
+          <w:rFonts w:eastAsia="Arial" w:cs="Arial" w:ascii="JetBrains Mono" w:hAnsi="JetBrains Mono"/>
+          <w:b w:val="false"/>
+          <w:bCs w:val="false"/>
+          <w:i w:val="false"/>
+          <w:color w:val="A9B7C6"/>
+          <w:sz w:val="20"/>
+          <w:szCs w:val="20"/>
+        </w:rPr>
+        <w:t>{%endif%}</w:t>
       </w:r>
     </w:p>
     <w:p>
@@ -2699,12 +2586,190 @@
         <w:ind w:start="0" w:hanging="0"/>
         <w:jc w:val="start"/>
         <w:outlineLvl w:val="0"/>
+        <w:rPr/>
+      </w:pPr>
+      <w:r>
+        <w:rPr>
+          <w:rFonts w:eastAsia="Arial" w:cs="Arial" w:ascii="JetBrains Mono" w:hAnsi="JetBrains Mono"/>
+          <w:b w:val="false"/>
+          <w:i w:val="false"/>
+          <w:color w:val="A9B7C6"/>
+          <w:sz w:val="20"/>
+          <w:szCs w:val="20"/>
+        </w:rPr>
+        <w:t xml:space="preserve">{% </w:t>
+      </w:r>
+      <w:r>
+        <w:rPr>
+          <w:rFonts w:eastAsia="Arial" w:cs="Arial" w:ascii="JetBrains Mono" w:hAnsi="JetBrains Mono"/>
+          <w:b w:val="false"/>
+          <w:i w:val="false"/>
+          <w:color w:val="E8BF6A"/>
+          <w:sz w:val="20"/>
+          <w:szCs w:val="20"/>
+        </w:rPr>
+        <w:t xml:space="preserve">if </w:t>
+      </w:r>
+      <w:r>
+        <w:rPr>
+          <w:rFonts w:eastAsia="Arial" w:cs="Arial" w:ascii="JetBrains Mono" w:hAnsi="JetBrains Mono"/>
+          <w:b w:val="false"/>
+          <w:i w:val="false"/>
+          <w:color w:val="BABABA"/>
+          <w:sz w:val="20"/>
+          <w:szCs w:val="20"/>
+        </w:rPr>
+        <w:t>item</w:t>
+      </w:r>
+      <w:r>
+        <w:rPr>
+          <w:rFonts w:eastAsia="Arial" w:cs="Arial" w:ascii="JetBrains Mono" w:hAnsi="JetBrains Mono"/>
+          <w:b w:val="false"/>
+          <w:i w:val="false"/>
+          <w:color w:val="A9B7C6"/>
+          <w:sz w:val="20"/>
+          <w:szCs w:val="20"/>
+        </w:rPr>
+        <w:t>.</w:t>
+      </w:r>
+      <w:r>
+        <w:rPr>
+          <w:rFonts w:eastAsia="Arial" w:cs="Arial" w:ascii="JetBrains Mono" w:hAnsi="JetBrains Mono"/>
+          <w:b w:val="false"/>
+          <w:i w:val="false"/>
+          <w:color w:val="BABABA"/>
+          <w:sz w:val="20"/>
+          <w:szCs w:val="20"/>
+        </w:rPr>
+        <w:t xml:space="preserve">question_reqinreg </w:t>
+      </w:r>
+      <w:r>
+        <w:rPr>
+          <w:rFonts w:eastAsia="Arial" w:cs="Arial" w:ascii="JetBrains Mono" w:hAnsi="JetBrains Mono"/>
+          <w:b w:val="false"/>
+          <w:i w:val="false"/>
+          <w:color w:val="A9B7C6"/>
+          <w:sz w:val="20"/>
+          <w:szCs w:val="20"/>
+        </w:rPr>
+        <w:t xml:space="preserve">== </w:t>
+      </w:r>
+      <w:r>
+        <w:rPr>
+          <w:rFonts w:eastAsia="Arial" w:cs="Arial" w:ascii="JetBrains Mono" w:hAnsi="JetBrains Mono"/>
+          <w:b w:val="false"/>
+          <w:i w:val="false"/>
+          <w:color w:val="6897BB"/>
+          <w:sz w:val="20"/>
+          <w:szCs w:val="20"/>
+        </w:rPr>
+        <w:t xml:space="preserve">1 </w:t>
+      </w:r>
+      <w:r>
+        <w:rPr>
+          <w:rFonts w:eastAsia="Arial" w:cs="Arial" w:ascii="JetBrains Mono" w:hAnsi="JetBrains Mono"/>
+          <w:b w:val="false"/>
+          <w:i w:val="false"/>
+          <w:color w:val="A9B7C6"/>
+          <w:sz w:val="20"/>
+          <w:szCs w:val="20"/>
+        </w:rPr>
+        <w:t>%}</w:t>
+      </w:r>
+      <w:r>
+        <w:rPr>
+          <w:rFonts w:eastAsia="Arial" w:cs="Arial" w:ascii="JetBrains Mono" w:hAnsi="JetBrains Mono"/>
+          <w:b w:val="false"/>
+          <w:i w:val="false"/>
+          <w:color w:val="C9211E"/>
+          <w:sz w:val="20"/>
+          <w:szCs w:val="20"/>
+        </w:rPr>
+        <w:t>*</w:t>
+      </w:r>
+      <w:r>
+        <w:rPr>
+          <w:rFonts w:eastAsia="Arial" w:cs="Arial" w:ascii="JetBrains Mono" w:hAnsi="JetBrains Mono"/>
+          <w:b w:val="false"/>
+          <w:i w:val="false"/>
+          <w:color w:val="A9B7C6"/>
+          <w:sz w:val="20"/>
+          <w:szCs w:val="20"/>
+        </w:rPr>
+        <w:t xml:space="preserve">{% </w:t>
+      </w:r>
+      <w:r>
+        <w:rPr>
+          <w:rFonts w:eastAsia="Arial" w:cs="Arial" w:ascii="JetBrains Mono" w:hAnsi="JetBrains Mono"/>
+          <w:b w:val="false"/>
+          <w:i w:val="false"/>
+          <w:color w:val="E8BF6A"/>
+          <w:sz w:val="20"/>
+          <w:szCs w:val="20"/>
+        </w:rPr>
+        <w:t xml:space="preserve">endif </w:t>
+      </w:r>
+      <w:r>
+        <w:rPr>
+          <w:rFonts w:eastAsia="Arial" w:cs="Arial" w:ascii="JetBrains Mono" w:hAnsi="JetBrains Mono"/>
+          <w:b w:val="false"/>
+          <w:i w:val="false"/>
+          <w:color w:val="A9B7C6"/>
+          <w:sz w:val="20"/>
+          <w:szCs w:val="20"/>
+        </w:rPr>
+        <w:t>%}</w:t>
+      </w:r>
+      <w:r>
+        <w:rPr>
+          <w:rFonts w:eastAsia="Arial" w:cs="Arial" w:ascii="arial" w:hAnsi="arial"/>
+          <w:b/>
+          <w:bCs/>
+          <w:i w:val="false"/>
+          <w:color w:val="000000"/>
+          <w:sz w:val="24"/>
+          <w:szCs w:val="24"/>
+        </w:rPr>
+        <w:t>{{ item.question_negstm</w:t>
+      </w:r>
+      <w:r>
+        <w:rPr>
+          <w:rFonts w:eastAsia="Arial" w:cs="Arial" w:ascii="arial" w:hAnsi="arial"/>
+          <w:b/>
+          <w:bCs/>
+          <w:i w:val="false"/>
+          <w:color w:val="BABABA"/>
+          <w:sz w:val="24"/>
+          <w:szCs w:val="24"/>
+        </w:rPr>
+        <w:t xml:space="preserve"> </w:t>
+      </w:r>
+      <w:r>
+        <w:rPr>
+          <w:rFonts w:eastAsia="Arial" w:cs="Arial" w:ascii="arial" w:hAnsi="arial"/>
+          <w:b/>
+          <w:bCs/>
+          <w:i w:val="false"/>
+          <w:color w:val="000000"/>
+          <w:sz w:val="24"/>
+          <w:szCs w:val="24"/>
+        </w:rPr>
+        <w:t xml:space="preserve"> }}</w:t>
+      </w:r>
+    </w:p>
+    <w:p>
+      <w:pPr>
+        <w:pStyle w:val="Normal"/>
+        <w:numPr>
+          <w:ilvl w:val="0"/>
+          <w:numId w:val="0"/>
+        </w:numPr>
+        <w:spacing w:before="240" w:after="120"/>
+        <w:ind w:start="0" w:hanging="0"/>
+        <w:jc w:val="start"/>
+        <w:outlineLvl w:val="0"/>
         <w:rPr>
           <w:rFonts w:ascii="aRIAL" w:hAnsi="aRIAL"/>
-          <w:b w:val="false"/>
-          <w:b w:val="false"/>
-          <w:bCs w:val="false"/>
-          <w:color w:val="000000"/>
           <w:sz w:val="24"/>
           <w:szCs w:val="24"/>
         </w:rPr>
@@ -2713,7 +2778,7 @@
         <mc:AlternateContent>
           <mc:Choice Requires="wps">
             <w:drawing>
-              <wp:anchor behindDoc="0" distT="0" distB="0" distL="0" distR="0" simplePos="0" locked="0" layoutInCell="1" allowOverlap="1" relativeHeight="17">
+              <wp:anchor behindDoc="0" distT="0" distB="0" distL="0" distR="0" simplePos="0" locked="0" layoutInCell="1" allowOverlap="1" relativeHeight="16">
                 <wp:simplePos x="0" y="0"/>
                 <wp:positionH relativeFrom="column">
                   <wp:posOffset>36830</wp:posOffset>
@@ -2721,10 +2786,10 @@
                 <wp:positionV relativeFrom="paragraph">
                   <wp:posOffset>91440</wp:posOffset>
                 </wp:positionV>
-                <wp:extent cx="154305" cy="154305"/>
+                <wp:extent cx="154940" cy="154940"/>
                 <wp:effectExtent l="0" t="0" r="0" b="0"/>
                 <wp:wrapNone/>
-                <wp:docPr id="16" name="Shape1_5"/>
+                <wp:docPr id="16" name="Shape1_4"/>
                 <a:graphic xmlns:a="http://schemas.openxmlformats.org/drawingml/2006/main">
                   <a:graphicData uri="http://schemas.microsoft.com/office/word/2010/wordprocessingShape">
                     <wps:wsp>
@@ -2732,7 +2797,7 @@
                       <wps:spPr>
                         <a:xfrm>
                           <a:off x="0" y="0"/>
-                          <a:ext cx="153720" cy="153720"/>
+                          <a:ext cx="154440" cy="154440"/>
                         </a:xfrm>
                         <a:prstGeom prst="ellipse">
                           <a:avLst/>
@@ -2762,7 +2827,7 @@
           </mc:Choice>
           <mc:Fallback>
             <w:pict>
-              <v:oval id="shape_0" ID="Shape1_5" fillcolor="white" stroked="t" style="position:absolute;margin-left:2.9pt;margin-top:7.2pt;width:12.05pt;height:12.05pt">
+              <v:oval id="shape_0" ID="Shape1_4" fillcolor="white" stroked="t" style="position:absolute;margin-left:2.9pt;margin-top:7.2pt;width:12.1pt;height:12.1pt">
                 <w10:wrap type="none"/>
                 <v:fill o:detectmouseclick="t" type="solid" color2="black"/>
                 <v:stroke color="black" weight="9000" joinstyle="round" endcap="flat"/>
@@ -2775,25 +2840,46 @@
         <w:rPr>
           <w:rFonts w:eastAsia="Arial" w:cs="Arial" w:ascii="aRIAL" w:hAnsi="aRIAL"/>
           <w:b w:val="false"/>
-          <w:bCs w:val="false"/>
-          <w:i w:val="false"/>
-          <w:color w:val="000000"/>
+          <w:i w:val="false"/>
+          <w:color w:val="A9B7C6"/>
           <w:sz w:val="24"/>
           <w:szCs w:val="24"/>
         </w:rPr>
-        <w:t xml:space="preserve">       </w:t>
+        <w:t xml:space="preserve">      </w:t>
       </w:r>
       <w:r>
         <w:rPr>
           <w:rFonts w:eastAsia="Arial" w:cs="Arial" w:ascii="aRIAL" w:hAnsi="aRIAL"/>
           <w:b w:val="false"/>
-          <w:bCs w:val="false"/>
           <w:i w:val="false"/>
           <w:color w:val="000000"/>
           <w:sz w:val="24"/>
           <w:szCs w:val="24"/>
         </w:rPr>
-        <w:t>Option C</w:t>
+        <w:t xml:space="preserve"> </w:t>
+      </w:r>
+      <w:r>
+        <w:rPr>
+          <w:rFonts w:eastAsia="Arial" w:cs="Arial" w:ascii="aRIAL" w:hAnsi="aRIAL"/>
+          <w:b w:val="false"/>
+          <w:i w:val="false"/>
+          <w:color w:val="000000"/>
+          <w:sz w:val="24"/>
+          <w:szCs w:val="24"/>
+        </w:rPr>
+        <w:t xml:space="preserve">Option </w:t>
+      </w:r>
+      <w:r>
+        <w:rPr>
+          <w:rFonts w:eastAsia="Arial" w:cs="Arial" w:ascii="aRIAL" w:hAnsi="aRIAL"/>
+          <w:b w:val="false"/>
+          <w:bCs w:val="false"/>
+          <w:i w:val="false"/>
+          <w:color w:val="000000"/>
+          <w:sz w:val="24"/>
+          <w:szCs w:val="24"/>
+        </w:rPr>
+        <w:t>A</w:t>
       </w:r>
     </w:p>
     <w:p>
@@ -2808,335 +2894,11 @@
         <w:jc w:val="start"/>
         <w:outlineLvl w:val="0"/>
         <w:rPr>
-          <w:rFonts w:ascii="JetBrains Mono" w:hAnsi="JetBrains Mono"/>
-          <w:b/>
-          <w:b/>
-          <w:bCs/>
-          <w:i w:val="false"/>
-          <w:i w:val="false"/>
-          <w:color w:val="000000"/>
-          <w:sz w:val="20"/>
-        </w:rPr>
-      </w:pPr>
-      <w:r>
-        <w:rPr>
-          <w:rFonts w:eastAsia="Arial" w:cs="Arial" w:ascii="JetBrains Mono" w:hAnsi="JetBrains Mono"/>
-          <w:b w:val="false"/>
-          <w:i w:val="false"/>
-          <w:color w:val="A9B7C6"/>
-          <w:sz w:val="20"/>
-          <w:szCs w:val="20"/>
-        </w:rPr>
-        <w:t>{% endif %}{% if item.question_dtype == 10 %}{</w:t>
-      </w:r>
-      <w:r>
-        <w:rPr>
-          <w:rFonts w:ascii="JetBrains Mono" w:hAnsi="JetBrains Mono"/>
-          <w:b w:val="false"/>
-          <w:i w:val="false"/>
-          <w:color w:val="A9B7C6"/>
-          <w:sz w:val="20"/>
-        </w:rPr>
-        <w:t xml:space="preserve">% </w:t>
-      </w:r>
-      <w:r>
-        <w:rPr>
-          <w:rFonts w:ascii="JetBrains Mono" w:hAnsi="JetBrains Mono"/>
-          <w:b w:val="false"/>
-          <w:i w:val="false"/>
-          <w:color w:val="E8BF6A"/>
-          <w:sz w:val="20"/>
-        </w:rPr>
-        <w:t xml:space="preserve">set </w:t>
-      </w:r>
-      <w:r>
-        <w:rPr>
-          <w:rFonts w:ascii="JetBrains Mono" w:hAnsi="JetBrains Mono"/>
-          <w:b w:val="false"/>
-          <w:i w:val="false"/>
-          <w:color w:val="BABABA"/>
-          <w:sz w:val="20"/>
-        </w:rPr>
-        <w:t xml:space="preserve">letters </w:t>
-      </w:r>
-      <w:r>
-        <w:rPr>
-          <w:rFonts w:ascii="JetBrains Mono" w:hAnsi="JetBrains Mono"/>
-          <w:b w:val="false"/>
-          <w:i w:val="false"/>
-          <w:color w:val="A9B7C6"/>
-          <w:sz w:val="20"/>
-        </w:rPr>
-        <w:t>= [</w:t>
-      </w:r>
-      <w:r>
-        <w:rPr>
-          <w:rFonts w:ascii="JetBrains Mono" w:hAnsi="JetBrains Mono"/>
-          <w:b w:val="false"/>
-          <w:i w:val="false"/>
-          <w:color w:val="6A8759"/>
-          <w:sz w:val="20"/>
-        </w:rPr>
-        <w:t>"A"</w:t>
-      </w:r>
-      <w:r>
-        <w:rPr>
-          <w:rFonts w:ascii="JetBrains Mono" w:hAnsi="JetBrains Mono"/>
-          <w:b w:val="false"/>
-          <w:i w:val="false"/>
-          <w:color w:val="A9B7C6"/>
-          <w:sz w:val="20"/>
-        </w:rPr>
-        <w:t>,</w:t>
-      </w:r>
-      <w:r>
-        <w:rPr>
-          <w:rFonts w:ascii="JetBrains Mono" w:hAnsi="JetBrains Mono"/>
-          <w:b w:val="false"/>
-          <w:i w:val="false"/>
-          <w:color w:val="6A8759"/>
-          <w:sz w:val="20"/>
-        </w:rPr>
-        <w:t>"B"</w:t>
-      </w:r>
-      <w:r>
-        <w:rPr>
-          <w:rFonts w:ascii="JetBrains Mono" w:hAnsi="JetBrains Mono"/>
-          <w:b w:val="false"/>
-          <w:i w:val="false"/>
-          <w:color w:val="A9B7C6"/>
-          <w:sz w:val="20"/>
-        </w:rPr>
-        <w:t>,</w:t>
-      </w:r>
-      <w:r>
-        <w:rPr>
-          <w:rFonts w:ascii="JetBrains Mono" w:hAnsi="JetBrains Mono"/>
-          <w:b w:val="false"/>
-          <w:i w:val="false"/>
-          <w:color w:val="6A8759"/>
-          <w:sz w:val="20"/>
-        </w:rPr>
-        <w:t>"C"</w:t>
-      </w:r>
-      <w:r>
-        <w:rPr>
-          <w:rFonts w:ascii="JetBrains Mono" w:hAnsi="JetBrains Mono"/>
-          <w:b w:val="false"/>
-          <w:i w:val="false"/>
-          <w:color w:val="A9B7C6"/>
-          <w:sz w:val="20"/>
-        </w:rPr>
-        <w:t xml:space="preserve">] %}{% </w:t>
-      </w:r>
-      <w:r>
-        <w:rPr>
-          <w:rFonts w:ascii="JetBrains Mono" w:hAnsi="JetBrains Mono"/>
-          <w:b w:val="false"/>
-          <w:i w:val="false"/>
-          <w:color w:val="E8BF6A"/>
-          <w:sz w:val="20"/>
-        </w:rPr>
-        <w:t xml:space="preserve">for </w:t>
-      </w:r>
-      <w:r>
-        <w:rPr>
-          <w:rFonts w:ascii="JetBrains Mono" w:hAnsi="JetBrains Mono"/>
-          <w:b w:val="false"/>
-          <w:i w:val="false"/>
-          <w:color w:val="BABABA"/>
-          <w:sz w:val="20"/>
-        </w:rPr>
-        <w:t xml:space="preserve">letter </w:t>
-      </w:r>
-      <w:r>
-        <w:rPr>
-          <w:rFonts w:ascii="JetBrains Mono" w:hAnsi="JetBrains Mono"/>
-          <w:b w:val="false"/>
-          <w:i w:val="false"/>
-          <w:color w:val="CC7832"/>
-          <w:sz w:val="20"/>
-        </w:rPr>
-        <w:t xml:space="preserve">in </w:t>
-      </w:r>
-      <w:r>
-        <w:rPr>
-          <w:rFonts w:ascii="JetBrains Mono" w:hAnsi="JetBrains Mono"/>
-          <w:b w:val="false"/>
-          <w:i w:val="false"/>
-          <w:color w:val="BABABA"/>
-          <w:sz w:val="20"/>
-        </w:rPr>
-        <w:t xml:space="preserve">letters </w:t>
-      </w:r>
-      <w:r>
-        <w:rPr>
-          <w:rFonts w:ascii="JetBrains Mono" w:hAnsi="JetBrains Mono"/>
-          <w:b w:val="false"/>
-          <w:i w:val="false"/>
-          <w:color w:val="A9B7C6"/>
-          <w:sz w:val="20"/>
-        </w:rPr>
-        <w:t>%}</w:t>
-      </w:r>
-      <w:r>
-        <w:rPr>
-          <w:rFonts w:eastAsia="Arial" w:cs="Arial" w:ascii="JetBrains Mono" w:hAnsi="JetBrains Mono"/>
-          <w:b w:val="false"/>
-          <w:i w:val="false"/>
-          <w:color w:val="A9B7C6"/>
-          <w:sz w:val="20"/>
-          <w:szCs w:val="20"/>
-        </w:rPr>
-        <w:t xml:space="preserve">{% </w:t>
-      </w:r>
-      <w:r>
-        <w:rPr>
-          <w:rFonts w:eastAsia="Arial" w:cs="Arial" w:ascii="JetBrains Mono" w:hAnsi="JetBrains Mono"/>
-          <w:b w:val="false"/>
-          <w:i w:val="false"/>
-          <w:color w:val="E8BF6A"/>
-          <w:sz w:val="20"/>
-          <w:szCs w:val="20"/>
-        </w:rPr>
-        <w:t xml:space="preserve">if </w:t>
-      </w:r>
-      <w:r>
-        <w:rPr>
-          <w:rFonts w:eastAsia="Arial" w:cs="Arial" w:ascii="JetBrains Mono" w:hAnsi="JetBrains Mono"/>
-          <w:b w:val="false"/>
-          <w:i w:val="false"/>
-          <w:color w:val="BABABA"/>
-          <w:sz w:val="20"/>
-          <w:szCs w:val="20"/>
-        </w:rPr>
-        <w:t>item</w:t>
-      </w:r>
-      <w:r>
-        <w:rPr>
-          <w:rFonts w:eastAsia="Arial" w:cs="Arial" w:ascii="JetBrains Mono" w:hAnsi="JetBrains Mono"/>
-          <w:b w:val="false"/>
-          <w:i w:val="false"/>
-          <w:color w:val="A9B7C6"/>
-          <w:sz w:val="20"/>
-          <w:szCs w:val="20"/>
-        </w:rPr>
-        <w:t>.</w:t>
-      </w:r>
-      <w:r>
-        <w:rPr>
-          <w:rFonts w:eastAsia="Arial" w:cs="Arial" w:ascii="JetBrains Mono" w:hAnsi="JetBrains Mono"/>
-          <w:b w:val="false"/>
-          <w:i w:val="false"/>
-          <w:color w:val="BABABA"/>
-          <w:sz w:val="20"/>
-          <w:szCs w:val="20"/>
-        </w:rPr>
-        <w:t xml:space="preserve">question_reqinreg </w:t>
-      </w:r>
-      <w:r>
-        <w:rPr>
-          <w:rFonts w:eastAsia="Arial" w:cs="Arial" w:ascii="JetBrains Mono" w:hAnsi="JetBrains Mono"/>
-          <w:b w:val="false"/>
-          <w:i w:val="false"/>
-          <w:color w:val="A9B7C6"/>
-          <w:sz w:val="20"/>
-          <w:szCs w:val="20"/>
-        </w:rPr>
-        <w:t xml:space="preserve">== </w:t>
-      </w:r>
-      <w:r>
-        <w:rPr>
-          <w:rFonts w:eastAsia="Arial" w:cs="Arial" w:ascii="JetBrains Mono" w:hAnsi="JetBrains Mono"/>
-          <w:b w:val="false"/>
-          <w:i w:val="false"/>
-          <w:color w:val="6897BB"/>
-          <w:sz w:val="20"/>
-          <w:szCs w:val="20"/>
-        </w:rPr>
-        <w:t xml:space="preserve">1 </w:t>
-      </w:r>
-      <w:r>
-        <w:rPr>
-          <w:rFonts w:eastAsia="Arial" w:cs="Arial" w:ascii="JetBrains Mono" w:hAnsi="JetBrains Mono"/>
-          <w:b w:val="false"/>
-          <w:i w:val="false"/>
-          <w:color w:val="A9B7C6"/>
-          <w:sz w:val="20"/>
-          <w:szCs w:val="20"/>
-        </w:rPr>
-        <w:t>%}</w:t>
-      </w:r>
-      <w:r>
-        <w:rPr>
-          <w:rFonts w:eastAsia="Arial" w:cs="Arial" w:ascii="JetBrains Mono" w:hAnsi="JetBrains Mono"/>
-          <w:b w:val="false"/>
-          <w:i w:val="false"/>
-          <w:color w:val="C9211E"/>
-          <w:sz w:val="20"/>
-          <w:szCs w:val="20"/>
-        </w:rPr>
-        <w:t>*</w:t>
-      </w:r>
-      <w:r>
-        <w:rPr>
-          <w:rFonts w:eastAsia="Arial" w:cs="Arial" w:ascii="JetBrains Mono" w:hAnsi="JetBrains Mono"/>
-          <w:b w:val="false"/>
-          <w:i w:val="false"/>
-          <w:color w:val="A9B7C6"/>
-          <w:sz w:val="20"/>
-          <w:szCs w:val="20"/>
-        </w:rPr>
-        <w:t xml:space="preserve">{% </w:t>
-      </w:r>
-      <w:r>
-        <w:rPr>
-          <w:rFonts w:eastAsia="Arial" w:cs="Arial" w:ascii="JetBrains Mono" w:hAnsi="JetBrains Mono"/>
-          <w:b w:val="false"/>
-          <w:i w:val="false"/>
-          <w:color w:val="E8BF6A"/>
-          <w:sz w:val="20"/>
-          <w:szCs w:val="20"/>
-        </w:rPr>
-        <w:t xml:space="preserve">endif </w:t>
-      </w:r>
-      <w:r>
-        <w:rPr>
-          <w:rFonts w:eastAsia="Arial" w:cs="Arial" w:ascii="JetBrains Mono" w:hAnsi="JetBrains Mono"/>
-          <w:b w:val="false"/>
-          <w:i w:val="false"/>
-          <w:color w:val="A9B7C6"/>
-          <w:sz w:val="20"/>
-          <w:szCs w:val="20"/>
-        </w:rPr>
-        <w:t>%}</w:t>
-      </w:r>
-      <w:r>
-        <w:rPr>
-          <w:rFonts w:eastAsia="Arial" w:cs="Arial" w:ascii="arial" w:hAnsi="arial"/>
-          <w:b/>
-          <w:bCs/>
-          <w:i w:val="false"/>
-          <w:color w:val="000000"/>
-          <w:sz w:val="24"/>
-          <w:szCs w:val="24"/>
-        </w:rPr>
-        <w:t>{{ item.question_perfstmt.replace(“{_{option}_}”.replace(“_}”,”}”).replace(“_{”,”{”),letter) }}</w:t>
-      </w:r>
-    </w:p>
-    <w:p>
-      <w:pPr>
-        <w:pStyle w:val="Normal"/>
-        <w:numPr>
-          <w:ilvl w:val="0"/>
-          <w:numId w:val="0"/>
-        </w:numPr>
-        <w:spacing w:before="240" w:after="120"/>
-        <w:ind w:start="0" w:hanging="0"/>
-        <w:jc w:val="start"/>
-        <w:outlineLvl w:val="0"/>
-        <w:rPr>
           <w:rFonts w:ascii="aRIAL" w:hAnsi="aRIAL"/>
+          <w:b w:val="false"/>
+          <w:b w:val="false"/>
+          <w:bCs w:val="false"/>
+          <w:color w:val="000000"/>
           <w:sz w:val="24"/>
           <w:szCs w:val="24"/>
         </w:rPr>
@@ -3145,7 +2907,7 @@
         <mc:AlternateContent>
           <mc:Choice Requires="wps">
             <w:drawing>
-              <wp:anchor behindDoc="0" distT="0" distB="0" distL="0" distR="0" simplePos="0" locked="0" layoutInCell="1" allowOverlap="1" relativeHeight="14">
+              <wp:anchor behindDoc="0" distT="0" distB="0" distL="0" distR="0" simplePos="0" locked="0" layoutInCell="1" allowOverlap="1" relativeHeight="18">
                 <wp:simplePos x="0" y="0"/>
                 <wp:positionH relativeFrom="column">
                   <wp:posOffset>36830</wp:posOffset>
@@ -3153,10 +2915,10 @@
                 <wp:positionV relativeFrom="paragraph">
                   <wp:posOffset>91440</wp:posOffset>
                 </wp:positionV>
-                <wp:extent cx="154305" cy="154305"/>
+                <wp:extent cx="154940" cy="154940"/>
                 <wp:effectExtent l="0" t="0" r="0" b="0"/>
                 <wp:wrapNone/>
-                <wp:docPr id="17" name="Shape1_7"/>
+                <wp:docPr id="17" name="Shape1_6"/>
                 <a:graphic xmlns:a="http://schemas.openxmlformats.org/drawingml/2006/main">
                   <a:graphicData uri="http://schemas.microsoft.com/office/word/2010/wordprocessingShape">
                     <wps:wsp>
@@ -3164,7 +2926,7 @@
                       <wps:spPr>
                         <a:xfrm>
                           <a:off x="0" y="0"/>
-                          <a:ext cx="153720" cy="153720"/>
+                          <a:ext cx="154440" cy="154440"/>
                         </a:xfrm>
                         <a:prstGeom prst="ellipse">
                           <a:avLst/>
@@ -3194,7 +2956,7 @@
           </mc:Choice>
           <mc:Fallback>
             <w:pict>
-              <v:oval id="shape_0" ID="Shape1_7" fillcolor="white" stroked="t" style="position:absolute;margin-left:2.9pt;margin-top:7.2pt;width:12.05pt;height:12.05pt">
+              <v:oval id="shape_0" ID="Shape1_6" fillcolor="white" stroked="t" style="position:absolute;margin-left:2.9pt;margin-top:7.2pt;width:12.1pt;height:12.1pt">
                 <w10:wrap type="none"/>
                 <v:fill o:detectmouseclick="t" type="solid" color2="black"/>
                 <v:stroke color="black" weight="9000" joinstyle="round" endcap="flat"/>
@@ -3207,62 +2969,25 @@
         <w:rPr>
           <w:rFonts w:eastAsia="Arial" w:cs="Arial" w:ascii="aRIAL" w:hAnsi="aRIAL"/>
           <w:b w:val="false"/>
-          <w:i w:val="false"/>
-          <w:color w:val="A9B7C6"/>
+          <w:bCs w:val="false"/>
+          <w:i w:val="false"/>
+          <w:color w:val="000000"/>
           <w:sz w:val="24"/>
           <w:szCs w:val="24"/>
         </w:rPr>
-        <w:t xml:space="preserve">      </w:t>
+        <w:t xml:space="preserve">       </w:t>
       </w:r>
       <w:r>
         <w:rPr>
           <w:rFonts w:eastAsia="Arial" w:cs="Arial" w:ascii="aRIAL" w:hAnsi="aRIAL"/>
           <w:b w:val="false"/>
+          <w:bCs w:val="false"/>
           <w:i w:val="false"/>
           <w:color w:val="000000"/>
           <w:sz w:val="24"/>
           <w:szCs w:val="24"/>
         </w:rPr>
-        <w:t xml:space="preserve"> </w:t>
-      </w:r>
-      <w:r>
-        <w:rPr>
-          <w:rFonts w:eastAsia="Arial" w:cs="Arial" w:ascii="aRIAL" w:hAnsi="aRIAL"/>
-          <w:b w:val="false"/>
-          <w:i w:val="false"/>
-          <w:color w:val="000000"/>
-          <w:kern w:val="2"/>
-          <w:sz w:val="24"/>
-          <w:szCs w:val="24"/>
-          <w:lang w:val="en-US" w:eastAsia="zh-CN" w:bidi="hi-IN"/>
-        </w:rPr>
-        <w:t>{{ (“</w:t>
-      </w:r>
-      <w:r>
-        <w:rPr>
-          <w:rFonts w:eastAsia="Arial" w:cs="Arial" w:ascii="aRIAL" w:hAnsi="aRIAL"/>
-          <w:b w:val="false"/>
-          <w:i w:val="false"/>
-          <w:color w:val="000000"/>
-          <w:kern w:val="2"/>
-          <w:sz w:val="24"/>
-          <w:szCs w:val="24"/>
-          <w:lang w:val="en-US" w:eastAsia="zh-CN" w:bidi="hi-IN"/>
-        </w:rPr>
-        <w:t>B</w:t>
-      </w:r>
-      <w:r>
-        <w:rPr>
-          <w:rFonts w:eastAsia="Arial" w:cs="Arial" w:ascii="aRIAL" w:hAnsi="aRIAL"/>
-          <w:b w:val="false"/>
-          <w:i w:val="false"/>
-          <w:color w:val="000000"/>
-          <w:kern w:val="2"/>
-          <w:sz w:val="24"/>
-          <w:szCs w:val="24"/>
-          <w:lang w:val="en-US" w:eastAsia="zh-CN" w:bidi="hi-IN"/>
-        </w:rPr>
-        <w:t>etter”) }}</w:t>
+        <w:t>Option B</w:t>
       </w:r>
     </w:p>
     <w:p>
@@ -3290,7 +3015,7 @@
         <mc:AlternateContent>
           <mc:Choice Requires="wps">
             <w:drawing>
-              <wp:anchor behindDoc="0" distT="0" distB="0" distL="0" distR="0" simplePos="0" locked="0" layoutInCell="1" allowOverlap="1" relativeHeight="15">
+              <wp:anchor behindDoc="0" distT="0" distB="0" distL="0" distR="0" simplePos="0" locked="0" layoutInCell="1" allowOverlap="1" relativeHeight="17">
                 <wp:simplePos x="0" y="0"/>
                 <wp:positionH relativeFrom="column">
                   <wp:posOffset>36830</wp:posOffset>
@@ -3298,10 +3023,10 @@
                 <wp:positionV relativeFrom="paragraph">
                   <wp:posOffset>91440</wp:posOffset>
                 </wp:positionV>
-                <wp:extent cx="154305" cy="154305"/>
+                <wp:extent cx="154940" cy="154940"/>
                 <wp:effectExtent l="0" t="0" r="0" b="0"/>
                 <wp:wrapNone/>
-                <wp:docPr id="18" name="Shape1_8"/>
+                <wp:docPr id="18" name="Shape1_5"/>
                 <a:graphic xmlns:a="http://schemas.openxmlformats.org/drawingml/2006/main">
                   <a:graphicData uri="http://schemas.microsoft.com/office/word/2010/wordprocessingShape">
                     <wps:wsp>
@@ -3309,7 +3034,7 @@
                       <wps:spPr>
                         <a:xfrm>
                           <a:off x="0" y="0"/>
-                          <a:ext cx="153720" cy="153720"/>
+                          <a:ext cx="154440" cy="154440"/>
                         </a:xfrm>
                         <a:prstGeom prst="ellipse">
                           <a:avLst/>
@@ -3339,7 +3064,7 @@
           </mc:Choice>
           <mc:Fallback>
             <w:pict>
-              <v:oval id="shape_0" ID="Shape1_8" fillcolor="white" stroked="t" style="position:absolute;margin-left:2.9pt;margin-top:7.2pt;width:12.05pt;height:12.05pt">
+              <v:oval id="shape_0" ID="Shape1_5" fillcolor="white" stroked="t" style="position:absolute;margin-left:2.9pt;margin-top:7.2pt;width:12.1pt;height:12.1pt">
                 <w10:wrap type="none"/>
                 <v:fill o:detectmouseclick="t" type="solid" color2="black"/>
                 <v:stroke color="black" weight="9000" joinstyle="round" endcap="flat"/>
@@ -3367,18 +3092,747 @@
           <w:bCs w:val="false"/>
           <w:i w:val="false"/>
           <w:color w:val="000000"/>
+          <w:sz w:val="24"/>
+          <w:szCs w:val="24"/>
+        </w:rPr>
+        <w:t xml:space="preserve">Option C </w:t>
+      </w:r>
+      <w:r>
+        <w:rPr>
+          <w:rFonts w:eastAsia="Arial" w:cs="Arial" w:ascii="JetBrains Mono" w:hAnsi="JetBrains Mono"/>
+          <w:b w:val="false"/>
+          <w:bCs w:val="false"/>
+          <w:i w:val="false"/>
+          <w:color w:val="A9B7C6"/>
+          <w:sz w:val="20"/>
+          <w:szCs w:val="20"/>
+        </w:rPr>
+        <w:t>{% if item.question_</w:t>
+      </w:r>
+      <w:r>
+        <w:rPr>
+          <w:rFonts w:eastAsia="Arial" w:cs="Arial" w:ascii="JetBrains Mono" w:hAnsi="JetBrains Mono"/>
+          <w:b w:val="false"/>
+          <w:bCs w:val="false"/>
+          <w:i w:val="false"/>
+          <w:color w:val="A9B7C6"/>
+          <w:sz w:val="20"/>
+          <w:szCs w:val="20"/>
+        </w:rPr>
+        <w:t>tied</w:t>
+      </w:r>
+      <w:r>
+        <w:rPr>
+          <w:rFonts w:eastAsia="Arial" w:cs="Arial" w:ascii="JetBrains Mono" w:hAnsi="JetBrains Mono"/>
+          <w:b w:val="false"/>
+          <w:bCs w:val="false"/>
+          <w:i w:val="false"/>
+          <w:color w:val="A9B7C6"/>
+          <w:sz w:val="20"/>
+          <w:szCs w:val="20"/>
+        </w:rPr>
+        <w:t xml:space="preserve"> == </w:t>
+      </w:r>
+      <w:r>
+        <w:rPr>
+          <w:rFonts w:eastAsia="Arial" w:cs="Arial" w:ascii="JetBrains Mono" w:hAnsi="JetBrains Mono"/>
+          <w:b w:val="false"/>
+          <w:bCs w:val="false"/>
+          <w:i w:val="false"/>
+          <w:color w:val="A9B7C6"/>
+          <w:sz w:val="20"/>
+          <w:szCs w:val="20"/>
+        </w:rPr>
+        <w:t>1</w:t>
+      </w:r>
+      <w:r>
+        <w:rPr>
+          <w:rFonts w:eastAsia="Arial" w:cs="Arial" w:ascii="JetBrains Mono" w:hAnsi="JetBrains Mono"/>
+          <w:b w:val="false"/>
+          <w:bCs w:val="false"/>
+          <w:i w:val="false"/>
+          <w:color w:val="A9B7C6"/>
+          <w:sz w:val="20"/>
+          <w:szCs w:val="20"/>
+        </w:rPr>
+        <w:t xml:space="preserve">  %}</w:t>
+      </w:r>
+    </w:p>
+    <w:p>
+      <w:pPr>
+        <w:pStyle w:val="Normal"/>
+        <w:numPr>
+          <w:ilvl w:val="0"/>
+          <w:numId w:val="0"/>
+        </w:numPr>
+        <w:spacing w:before="240" w:after="120"/>
+        <w:ind w:start="0" w:hanging="0"/>
+        <w:jc w:val="start"/>
+        <w:outlineLvl w:val="0"/>
+        <w:rPr>
+          <w:rFonts w:ascii="aRIAL" w:hAnsi="aRIAL"/>
+          <w:b w:val="false"/>
+          <w:b w:val="false"/>
+          <w:bCs w:val="false"/>
+          <w:color w:val="000000"/>
+          <w:sz w:val="24"/>
+          <w:szCs w:val="24"/>
+        </w:rPr>
+      </w:pPr>
+      <w:r>
+        <mc:AlternateContent>
+          <mc:Choice Requires="wps">
+            <w:drawing>
+              <wp:anchor behindDoc="0" distT="0" distB="0" distL="0" distR="0" simplePos="0" locked="0" layoutInCell="1" allowOverlap="1" relativeHeight="29">
+                <wp:simplePos x="0" y="0"/>
+                <wp:positionH relativeFrom="column">
+                  <wp:posOffset>36830</wp:posOffset>
+                </wp:positionH>
+                <wp:positionV relativeFrom="paragraph">
+                  <wp:posOffset>91440</wp:posOffset>
+                </wp:positionV>
+                <wp:extent cx="154940" cy="154940"/>
+                <wp:effectExtent l="0" t="0" r="0" b="0"/>
+                <wp:wrapNone/>
+                <wp:docPr id="19" name="Shape1_11"/>
+                <a:graphic xmlns:a="http://schemas.openxmlformats.org/drawingml/2006/main">
+                  <a:graphicData uri="http://schemas.microsoft.com/office/word/2010/wordprocessingShape">
+                    <wps:wsp>
+                      <wps:cNvSpPr/>
+                      <wps:spPr>
+                        <a:xfrm>
+                          <a:off x="0" y="0"/>
+                          <a:ext cx="154440" cy="154440"/>
+                        </a:xfrm>
+                        <a:prstGeom prst="ellipse">
+                          <a:avLst/>
+                        </a:prstGeom>
+                        <a:solidFill>
+                          <a:srgbClr val="ffffff"/>
+                        </a:solidFill>
+                        <a:ln w="9000">
+                          <a:solidFill>
+                            <a:srgbClr val="000000"/>
+                          </a:solidFill>
+                          <a:round/>
+                        </a:ln>
+                      </wps:spPr>
+                      <wps:style>
+                        <a:lnRef idx="0"/>
+                        <a:fillRef idx="0"/>
+                        <a:effectRef idx="0"/>
+                        <a:fontRef idx="minor"/>
+                      </wps:style>
+                      <wps:bodyPr/>
+                    </wps:wsp>
+                  </a:graphicData>
+                </a:graphic>
+              </wp:anchor>
+            </w:drawing>
+          </mc:Choice>
+          <mc:Fallback>
+            <w:pict>
+              <v:oval id="shape_0" ID="Shape1_11" fillcolor="white" stroked="t" style="position:absolute;margin-left:2.9pt;margin-top:7.2pt;width:12.1pt;height:12.1pt">
+                <w10:wrap type="none"/>
+                <v:fill o:detectmouseclick="t" type="solid" color2="black"/>
+                <v:stroke color="black" weight="9000" joinstyle="round" endcap="flat"/>
+              </v:oval>
+            </w:pict>
+          </mc:Fallback>
+        </mc:AlternateContent>
+      </w:r>
+      <w:r>
+        <w:rPr>
+          <w:rFonts w:eastAsia="Arial" w:cs="Arial" w:ascii="aRIAL" w:hAnsi="aRIAL"/>
+          <w:b w:val="false"/>
+          <w:bCs w:val="false"/>
+          <w:i w:val="false"/>
+          <w:color w:val="000000"/>
+          <w:sz w:val="24"/>
+          <w:szCs w:val="24"/>
+        </w:rPr>
+        <w:t xml:space="preserve">       </w:t>
+      </w:r>
+      <w:r>
+        <w:rPr>
+          <w:rFonts w:eastAsia="Arial" w:cs="Arial" w:ascii="aRIAL" w:hAnsi="aRIAL"/>
+          <w:b w:val="false"/>
+          <w:bCs w:val="false"/>
+          <w:i w:val="false"/>
+          <w:color w:val="000000"/>
+          <w:sz w:val="24"/>
+          <w:szCs w:val="24"/>
+        </w:rPr>
+        <w:t>Tied</w:t>
+      </w:r>
+      <w:r>
+        <w:rPr>
+          <w:rFonts w:eastAsia="Arial" w:cs="Arial" w:ascii="JetBrains Mono" w:hAnsi="JetBrains Mono"/>
+          <w:b w:val="false"/>
+          <w:bCs w:val="false"/>
+          <w:i w:val="false"/>
+          <w:color w:val="A9B7C6"/>
+          <w:sz w:val="20"/>
+          <w:szCs w:val="20"/>
+        </w:rPr>
+        <w:t>{%endif%}{% if item.question_notobserved == 1  %}</w:t>
+      </w:r>
+    </w:p>
+    <w:p>
+      <w:pPr>
+        <w:pStyle w:val="Normal"/>
+        <w:numPr>
+          <w:ilvl w:val="0"/>
+          <w:numId w:val="0"/>
+        </w:numPr>
+        <w:spacing w:before="240" w:after="120"/>
+        <w:ind w:start="0" w:hanging="0"/>
+        <w:jc w:val="start"/>
+        <w:outlineLvl w:val="0"/>
+        <w:rPr>
+          <w:rFonts w:ascii="aRIAL" w:hAnsi="aRIAL"/>
+          <w:b w:val="false"/>
+          <w:b w:val="false"/>
+          <w:bCs w:val="false"/>
+          <w:color w:val="000000"/>
+          <w:sz w:val="24"/>
+          <w:szCs w:val="24"/>
+        </w:rPr>
+      </w:pPr>
+      <w:r>
+        <mc:AlternateContent>
+          <mc:Choice Requires="wps">
+            <w:drawing>
+              <wp:anchor behindDoc="0" distT="0" distB="0" distL="0" distR="0" simplePos="0" locked="0" layoutInCell="1" allowOverlap="1" relativeHeight="30">
+                <wp:simplePos x="0" y="0"/>
+                <wp:positionH relativeFrom="column">
+                  <wp:posOffset>36830</wp:posOffset>
+                </wp:positionH>
+                <wp:positionV relativeFrom="paragraph">
+                  <wp:posOffset>91440</wp:posOffset>
+                </wp:positionV>
+                <wp:extent cx="154940" cy="154940"/>
+                <wp:effectExtent l="0" t="0" r="0" b="0"/>
+                <wp:wrapNone/>
+                <wp:docPr id="20" name="Shape1_12"/>
+                <a:graphic xmlns:a="http://schemas.openxmlformats.org/drawingml/2006/main">
+                  <a:graphicData uri="http://schemas.microsoft.com/office/word/2010/wordprocessingShape">
+                    <wps:wsp>
+                      <wps:cNvSpPr/>
+                      <wps:spPr>
+                        <a:xfrm>
+                          <a:off x="0" y="0"/>
+                          <a:ext cx="154440" cy="154440"/>
+                        </a:xfrm>
+                        <a:prstGeom prst="ellipse">
+                          <a:avLst/>
+                        </a:prstGeom>
+                        <a:solidFill>
+                          <a:srgbClr val="ffffff"/>
+                        </a:solidFill>
+                        <a:ln w="9000">
+                          <a:solidFill>
+                            <a:srgbClr val="000000"/>
+                          </a:solidFill>
+                          <a:round/>
+                        </a:ln>
+                      </wps:spPr>
+                      <wps:style>
+                        <a:lnRef idx="0"/>
+                        <a:fillRef idx="0"/>
+                        <a:effectRef idx="0"/>
+                        <a:fontRef idx="minor"/>
+                      </wps:style>
+                      <wps:bodyPr/>
+                    </wps:wsp>
+                  </a:graphicData>
+                </a:graphic>
+              </wp:anchor>
+            </w:drawing>
+          </mc:Choice>
+          <mc:Fallback>
+            <w:pict>
+              <v:oval id="shape_0" ID="Shape1_12" fillcolor="white" stroked="t" style="position:absolute;margin-left:2.9pt;margin-top:7.2pt;width:12.1pt;height:12.1pt">
+                <w10:wrap type="none"/>
+                <v:fill o:detectmouseclick="t" type="solid" color2="black"/>
+                <v:stroke color="black" weight="9000" joinstyle="round" endcap="flat"/>
+              </v:oval>
+            </w:pict>
+          </mc:Fallback>
+        </mc:AlternateContent>
+      </w:r>
+      <w:r>
+        <w:rPr>
+          <w:rFonts w:eastAsia="Arial" w:cs="Arial" w:ascii="aRIAL" w:hAnsi="aRIAL"/>
+          <w:b w:val="false"/>
+          <w:bCs w:val="false"/>
+          <w:i w:val="false"/>
+          <w:color w:val="000000"/>
+          <w:sz w:val="24"/>
+          <w:szCs w:val="24"/>
+        </w:rPr>
+        <w:t xml:space="preserve">       </w:t>
+      </w:r>
+      <w:r>
+        <w:rPr>
+          <w:rFonts w:eastAsia="Arial" w:cs="Arial" w:ascii="aRIAL" w:hAnsi="aRIAL"/>
+          <w:b w:val="false"/>
+          <w:bCs w:val="false"/>
+          <w:i w:val="false"/>
+          <w:color w:val="000000"/>
           <w:kern w:val="2"/>
           <w:sz w:val="24"/>
           <w:szCs w:val="24"/>
           <w:lang w:val="en-US" w:eastAsia="zh-CN" w:bidi="hi-IN"/>
         </w:rPr>
-        <w:t>{{ (“</w:t>
+        <w:t>Not observed</w:t>
+      </w:r>
+      <w:r>
+        <w:rPr>
+          <w:rFonts w:eastAsia="Arial" w:cs="Arial" w:ascii="JetBrains Mono" w:hAnsi="JetBrains Mono"/>
+          <w:b w:val="false"/>
+          <w:bCs w:val="false"/>
+          <w:i w:val="false"/>
+          <w:color w:val="A9B7C6"/>
+          <w:sz w:val="20"/>
+          <w:szCs w:val="20"/>
+        </w:rPr>
+        <w:t>{%endif%}</w:t>
+      </w:r>
+    </w:p>
+    <w:p>
+      <w:pPr>
+        <w:pStyle w:val="Normal"/>
+        <w:numPr>
+          <w:ilvl w:val="0"/>
+          <w:numId w:val="0"/>
+        </w:numPr>
+        <w:spacing w:before="240" w:after="120"/>
+        <w:ind w:start="0" w:hanging="0"/>
+        <w:jc w:val="start"/>
+        <w:outlineLvl w:val="0"/>
+        <w:rPr>
+          <w:rFonts w:ascii="JetBrains Mono" w:hAnsi="JetBrains Mono"/>
+          <w:b/>
+          <w:b/>
+          <w:bCs/>
+          <w:i w:val="false"/>
+          <w:i w:val="false"/>
+          <w:color w:val="000000"/>
+          <w:sz w:val="20"/>
+        </w:rPr>
+      </w:pPr>
+      <w:r>
+        <w:rPr>
+          <w:rFonts w:eastAsia="Arial" w:cs="Arial" w:ascii="JetBrains Mono" w:hAnsi="JetBrains Mono"/>
+          <w:b w:val="false"/>
+          <w:i w:val="false"/>
+          <w:color w:val="A9B7C6"/>
+          <w:sz w:val="20"/>
+          <w:szCs w:val="20"/>
+        </w:rPr>
+        <w:t>{% endif %}{% if item.question_dtype == 10 %}{</w:t>
+      </w:r>
+      <w:r>
+        <w:rPr>
+          <w:rFonts w:ascii="JetBrains Mono" w:hAnsi="JetBrains Mono"/>
+          <w:b w:val="false"/>
+          <w:i w:val="false"/>
+          <w:color w:val="A9B7C6"/>
+          <w:sz w:val="20"/>
+        </w:rPr>
+        <w:t xml:space="preserve">% </w:t>
+      </w:r>
+      <w:r>
+        <w:rPr>
+          <w:rFonts w:ascii="JetBrains Mono" w:hAnsi="JetBrains Mono"/>
+          <w:b w:val="false"/>
+          <w:i w:val="false"/>
+          <w:color w:val="E8BF6A"/>
+          <w:sz w:val="20"/>
+        </w:rPr>
+        <w:t xml:space="preserve">set </w:t>
+      </w:r>
+      <w:r>
+        <w:rPr>
+          <w:rFonts w:ascii="JetBrains Mono" w:hAnsi="JetBrains Mono"/>
+          <w:b w:val="false"/>
+          <w:i w:val="false"/>
+          <w:color w:val="BABABA"/>
+          <w:sz w:val="20"/>
+        </w:rPr>
+        <w:t xml:space="preserve">letters </w:t>
+      </w:r>
+      <w:r>
+        <w:rPr>
+          <w:rFonts w:ascii="JetBrains Mono" w:hAnsi="JetBrains Mono"/>
+          <w:b w:val="false"/>
+          <w:i w:val="false"/>
+          <w:color w:val="A9B7C6"/>
+          <w:sz w:val="20"/>
+        </w:rPr>
+        <w:t>= [</w:t>
+      </w:r>
+      <w:r>
+        <w:rPr>
+          <w:rFonts w:ascii="JetBrains Mono" w:hAnsi="JetBrains Mono"/>
+          <w:b w:val="false"/>
+          <w:i w:val="false"/>
+          <w:color w:val="6A8759"/>
+          <w:sz w:val="20"/>
+        </w:rPr>
+        <w:t>"A"</w:t>
+      </w:r>
+      <w:r>
+        <w:rPr>
+          <w:rFonts w:ascii="JetBrains Mono" w:hAnsi="JetBrains Mono"/>
+          <w:b w:val="false"/>
+          <w:i w:val="false"/>
+          <w:color w:val="A9B7C6"/>
+          <w:sz w:val="20"/>
+        </w:rPr>
+        <w:t>,</w:t>
+      </w:r>
+      <w:r>
+        <w:rPr>
+          <w:rFonts w:ascii="JetBrains Mono" w:hAnsi="JetBrains Mono"/>
+          <w:b w:val="false"/>
+          <w:i w:val="false"/>
+          <w:color w:val="6A8759"/>
+          <w:sz w:val="20"/>
+        </w:rPr>
+        <w:t>"B"</w:t>
+      </w:r>
+      <w:r>
+        <w:rPr>
+          <w:rFonts w:ascii="JetBrains Mono" w:hAnsi="JetBrains Mono"/>
+          <w:b w:val="false"/>
+          <w:i w:val="false"/>
+          <w:color w:val="A9B7C6"/>
+          <w:sz w:val="20"/>
+        </w:rPr>
+        <w:t>,</w:t>
+      </w:r>
+      <w:r>
+        <w:rPr>
+          <w:rFonts w:ascii="JetBrains Mono" w:hAnsi="JetBrains Mono"/>
+          <w:b w:val="false"/>
+          <w:i w:val="false"/>
+          <w:color w:val="6A8759"/>
+          <w:sz w:val="20"/>
+        </w:rPr>
+        <w:t>"C"</w:t>
+      </w:r>
+      <w:r>
+        <w:rPr>
+          <w:rFonts w:ascii="JetBrains Mono" w:hAnsi="JetBrains Mono"/>
+          <w:b w:val="false"/>
+          <w:i w:val="false"/>
+          <w:color w:val="A9B7C6"/>
+          <w:sz w:val="20"/>
+        </w:rPr>
+        <w:t xml:space="preserve">] %}{% </w:t>
+      </w:r>
+      <w:r>
+        <w:rPr>
+          <w:rFonts w:ascii="JetBrains Mono" w:hAnsi="JetBrains Mono"/>
+          <w:b w:val="false"/>
+          <w:i w:val="false"/>
+          <w:color w:val="E8BF6A"/>
+          <w:sz w:val="20"/>
+        </w:rPr>
+        <w:t xml:space="preserve">for </w:t>
+      </w:r>
+      <w:r>
+        <w:rPr>
+          <w:rFonts w:ascii="JetBrains Mono" w:hAnsi="JetBrains Mono"/>
+          <w:b w:val="false"/>
+          <w:i w:val="false"/>
+          <w:color w:val="BABABA"/>
+          <w:sz w:val="20"/>
+        </w:rPr>
+        <w:t xml:space="preserve">letter </w:t>
+      </w:r>
+      <w:r>
+        <w:rPr>
+          <w:rFonts w:ascii="JetBrains Mono" w:hAnsi="JetBrains Mono"/>
+          <w:b w:val="false"/>
+          <w:i w:val="false"/>
+          <w:color w:val="CC7832"/>
+          <w:sz w:val="20"/>
+        </w:rPr>
+        <w:t xml:space="preserve">in </w:t>
+      </w:r>
+      <w:r>
+        <w:rPr>
+          <w:rFonts w:ascii="JetBrains Mono" w:hAnsi="JetBrains Mono"/>
+          <w:b w:val="false"/>
+          <w:i w:val="false"/>
+          <w:color w:val="BABABA"/>
+          <w:sz w:val="20"/>
+        </w:rPr>
+        <w:t xml:space="preserve">letters </w:t>
+      </w:r>
+      <w:r>
+        <w:rPr>
+          <w:rFonts w:ascii="JetBrains Mono" w:hAnsi="JetBrains Mono"/>
+          <w:b w:val="false"/>
+          <w:i w:val="false"/>
+          <w:color w:val="A9B7C6"/>
+          <w:sz w:val="20"/>
+        </w:rPr>
+        <w:t>%}</w:t>
+      </w:r>
+      <w:r>
+        <w:rPr>
+          <w:rFonts w:eastAsia="Arial" w:cs="Arial" w:ascii="JetBrains Mono" w:hAnsi="JetBrains Mono"/>
+          <w:b w:val="false"/>
+          <w:i w:val="false"/>
+          <w:color w:val="A9B7C6"/>
+          <w:sz w:val="20"/>
+          <w:szCs w:val="20"/>
+        </w:rPr>
+        <w:t xml:space="preserve">{% </w:t>
+      </w:r>
+      <w:r>
+        <w:rPr>
+          <w:rFonts w:eastAsia="Arial" w:cs="Arial" w:ascii="JetBrains Mono" w:hAnsi="JetBrains Mono"/>
+          <w:b w:val="false"/>
+          <w:i w:val="false"/>
+          <w:color w:val="E8BF6A"/>
+          <w:sz w:val="20"/>
+          <w:szCs w:val="20"/>
+        </w:rPr>
+        <w:t xml:space="preserve">if </w:t>
+      </w:r>
+      <w:r>
+        <w:rPr>
+          <w:rFonts w:eastAsia="Arial" w:cs="Arial" w:ascii="JetBrains Mono" w:hAnsi="JetBrains Mono"/>
+          <w:b w:val="false"/>
+          <w:i w:val="false"/>
+          <w:color w:val="BABABA"/>
+          <w:sz w:val="20"/>
+          <w:szCs w:val="20"/>
+        </w:rPr>
+        <w:t>item</w:t>
+      </w:r>
+      <w:r>
+        <w:rPr>
+          <w:rFonts w:eastAsia="Arial" w:cs="Arial" w:ascii="JetBrains Mono" w:hAnsi="JetBrains Mono"/>
+          <w:b w:val="false"/>
+          <w:i w:val="false"/>
+          <w:color w:val="A9B7C6"/>
+          <w:sz w:val="20"/>
+          <w:szCs w:val="20"/>
+        </w:rPr>
+        <w:t>.</w:t>
+      </w:r>
+      <w:r>
+        <w:rPr>
+          <w:rFonts w:eastAsia="Arial" w:cs="Arial" w:ascii="JetBrains Mono" w:hAnsi="JetBrains Mono"/>
+          <w:b w:val="false"/>
+          <w:i w:val="false"/>
+          <w:color w:val="BABABA"/>
+          <w:sz w:val="20"/>
+          <w:szCs w:val="20"/>
+        </w:rPr>
+        <w:t xml:space="preserve">question_reqinreg </w:t>
+      </w:r>
+      <w:r>
+        <w:rPr>
+          <w:rFonts w:eastAsia="Arial" w:cs="Arial" w:ascii="JetBrains Mono" w:hAnsi="JetBrains Mono"/>
+          <w:b w:val="false"/>
+          <w:i w:val="false"/>
+          <w:color w:val="A9B7C6"/>
+          <w:sz w:val="20"/>
+          <w:szCs w:val="20"/>
+        </w:rPr>
+        <w:t xml:space="preserve">== </w:t>
+      </w:r>
+      <w:r>
+        <w:rPr>
+          <w:rFonts w:eastAsia="Arial" w:cs="Arial" w:ascii="JetBrains Mono" w:hAnsi="JetBrains Mono"/>
+          <w:b w:val="false"/>
+          <w:i w:val="false"/>
+          <w:color w:val="6897BB"/>
+          <w:sz w:val="20"/>
+          <w:szCs w:val="20"/>
+        </w:rPr>
+        <w:t xml:space="preserve">1 </w:t>
+      </w:r>
+      <w:r>
+        <w:rPr>
+          <w:rFonts w:eastAsia="Arial" w:cs="Arial" w:ascii="JetBrains Mono" w:hAnsi="JetBrains Mono"/>
+          <w:b w:val="false"/>
+          <w:i w:val="false"/>
+          <w:color w:val="A9B7C6"/>
+          <w:sz w:val="20"/>
+          <w:szCs w:val="20"/>
+        </w:rPr>
+        <w:t>%}</w:t>
+      </w:r>
+      <w:r>
+        <w:rPr>
+          <w:rFonts w:eastAsia="Arial" w:cs="Arial" w:ascii="JetBrains Mono" w:hAnsi="JetBrains Mono"/>
+          <w:b w:val="false"/>
+          <w:i w:val="false"/>
+          <w:color w:val="C9211E"/>
+          <w:sz w:val="20"/>
+          <w:szCs w:val="20"/>
+        </w:rPr>
+        <w:t>*</w:t>
+      </w:r>
+      <w:r>
+        <w:rPr>
+          <w:rFonts w:eastAsia="Arial" w:cs="Arial" w:ascii="JetBrains Mono" w:hAnsi="JetBrains Mono"/>
+          <w:b w:val="false"/>
+          <w:i w:val="false"/>
+          <w:color w:val="A9B7C6"/>
+          <w:sz w:val="20"/>
+          <w:szCs w:val="20"/>
+        </w:rPr>
+        <w:t xml:space="preserve">{% </w:t>
+      </w:r>
+      <w:r>
+        <w:rPr>
+          <w:rFonts w:eastAsia="Arial" w:cs="Arial" w:ascii="JetBrains Mono" w:hAnsi="JetBrains Mono"/>
+          <w:b w:val="false"/>
+          <w:i w:val="false"/>
+          <w:color w:val="E8BF6A"/>
+          <w:sz w:val="20"/>
+          <w:szCs w:val="20"/>
+        </w:rPr>
+        <w:t xml:space="preserve">endif </w:t>
+      </w:r>
+      <w:r>
+        <w:rPr>
+          <w:rFonts w:eastAsia="Arial" w:cs="Arial" w:ascii="JetBrains Mono" w:hAnsi="JetBrains Mono"/>
+          <w:b w:val="false"/>
+          <w:i w:val="false"/>
+          <w:color w:val="A9B7C6"/>
+          <w:sz w:val="20"/>
+          <w:szCs w:val="20"/>
+        </w:rPr>
+        <w:t>%}</w:t>
+      </w:r>
+      <w:r>
+        <w:rPr>
+          <w:rFonts w:eastAsia="Arial" w:cs="Arial" w:ascii="arial" w:hAnsi="arial"/>
+          <w:b/>
+          <w:bCs/>
+          <w:i w:val="false"/>
+          <w:color w:val="000000"/>
+          <w:sz w:val="24"/>
+          <w:szCs w:val="24"/>
+        </w:rPr>
+        <w:t>{{ item.question_perfstmt.replace(“{_{option}_}”.replace(“_}”,”}”).replace(“_{”,”{”),letter) }}</w:t>
+      </w:r>
+    </w:p>
+    <w:p>
+      <w:pPr>
+        <w:pStyle w:val="Normal"/>
+        <w:numPr>
+          <w:ilvl w:val="0"/>
+          <w:numId w:val="0"/>
+        </w:numPr>
+        <w:spacing w:before="240" w:after="120"/>
+        <w:ind w:start="0" w:hanging="0"/>
+        <w:jc w:val="start"/>
+        <w:outlineLvl w:val="0"/>
+        <w:rPr>
+          <w:rFonts w:ascii="aRIAL" w:hAnsi="aRIAL"/>
+          <w:sz w:val="24"/>
+          <w:szCs w:val="24"/>
+        </w:rPr>
+      </w:pPr>
+      <w:r>
+        <mc:AlternateContent>
+          <mc:Choice Requires="wps">
+            <w:drawing>
+              <wp:anchor behindDoc="0" distT="0" distB="0" distL="0" distR="0" simplePos="0" locked="0" layoutInCell="1" allowOverlap="1" relativeHeight="14">
+                <wp:simplePos x="0" y="0"/>
+                <wp:positionH relativeFrom="column">
+                  <wp:posOffset>36830</wp:posOffset>
+                </wp:positionH>
+                <wp:positionV relativeFrom="paragraph">
+                  <wp:posOffset>91440</wp:posOffset>
+                </wp:positionV>
+                <wp:extent cx="154940" cy="154940"/>
+                <wp:effectExtent l="0" t="0" r="0" b="0"/>
+                <wp:wrapNone/>
+                <wp:docPr id="21" name="Shape1_7"/>
+                <a:graphic xmlns:a="http://schemas.openxmlformats.org/drawingml/2006/main">
+                  <a:graphicData uri="http://schemas.microsoft.com/office/word/2010/wordprocessingShape">
+                    <wps:wsp>
+                      <wps:cNvSpPr/>
+                      <wps:spPr>
+                        <a:xfrm>
+                          <a:off x="0" y="0"/>
+                          <a:ext cx="154440" cy="154440"/>
+                        </a:xfrm>
+                        <a:prstGeom prst="ellipse">
+                          <a:avLst/>
+                        </a:prstGeom>
+                        <a:solidFill>
+                          <a:srgbClr val="ffffff"/>
+                        </a:solidFill>
+                        <a:ln w="9000">
+                          <a:solidFill>
+                            <a:srgbClr val="000000"/>
+                          </a:solidFill>
+                          <a:round/>
+                        </a:ln>
+                      </wps:spPr>
+                      <wps:style>
+                        <a:lnRef idx="0"/>
+                        <a:fillRef idx="0"/>
+                        <a:effectRef idx="0"/>
+                        <a:fontRef idx="minor"/>
+                      </wps:style>
+                      <wps:bodyPr/>
+                    </wps:wsp>
+                  </a:graphicData>
+                </a:graphic>
+              </wp:anchor>
+            </w:drawing>
+          </mc:Choice>
+          <mc:Fallback>
+            <w:pict>
+              <v:oval id="shape_0" ID="Shape1_7" fillcolor="white" stroked="t" style="position:absolute;margin-left:2.9pt;margin-top:7.2pt;width:12.1pt;height:12.1pt">
+                <w10:wrap type="none"/>
+                <v:fill o:detectmouseclick="t" type="solid" color2="black"/>
+                <v:stroke color="black" weight="9000" joinstyle="round" endcap="flat"/>
+              </v:oval>
+            </w:pict>
+          </mc:Fallback>
+        </mc:AlternateContent>
       </w:r>
       <w:r>
         <w:rPr>
           <w:rFonts w:eastAsia="Arial" w:cs="Arial" w:ascii="aRIAL" w:hAnsi="aRIAL"/>
           <w:b w:val="false"/>
-          <w:bCs w:val="false"/>
+          <w:i w:val="false"/>
+          <w:color w:val="A9B7C6"/>
+          <w:sz w:val="24"/>
+          <w:szCs w:val="24"/>
+        </w:rPr>
+        <w:t xml:space="preserve">      </w:t>
+      </w:r>
+      <w:r>
+        <w:rPr>
+          <w:rFonts w:eastAsia="Arial" w:cs="Arial" w:ascii="aRIAL" w:hAnsi="aRIAL"/>
+          <w:b w:val="false"/>
+          <w:i w:val="false"/>
+          <w:color w:val="000000"/>
+          <w:sz w:val="24"/>
+          <w:szCs w:val="24"/>
+        </w:rPr>
+        <w:t xml:space="preserve"> </w:t>
+      </w:r>
+      <w:r>
+        <w:rPr>
+          <w:rFonts w:eastAsia="Arial" w:cs="Arial" w:ascii="aRIAL" w:hAnsi="aRIAL"/>
+          <w:b w:val="false"/>
           <w:i w:val="false"/>
           <w:color w:val="000000"/>
           <w:kern w:val="2"/>
@@ -3386,7 +3840,103 @@
           <w:szCs w:val="24"/>
           <w:lang w:val="en-US" w:eastAsia="zh-CN" w:bidi="hi-IN"/>
         </w:rPr>
-        <w:t>W</w:t>
+        <w:t>{{ (“Better”) }}</w:t>
+      </w:r>
+    </w:p>
+    <w:p>
+      <w:pPr>
+        <w:pStyle w:val="Normal"/>
+        <w:numPr>
+          <w:ilvl w:val="0"/>
+          <w:numId w:val="0"/>
+        </w:numPr>
+        <w:spacing w:before="240" w:after="120"/>
+        <w:ind w:start="0" w:hanging="0"/>
+        <w:jc w:val="start"/>
+        <w:outlineLvl w:val="0"/>
+        <w:rPr>
+          <w:rFonts w:ascii="aRIAL" w:hAnsi="aRIAL"/>
+          <w:b w:val="false"/>
+          <w:b w:val="false"/>
+          <w:bCs w:val="false"/>
+          <w:color w:val="000000"/>
+          <w:sz w:val="24"/>
+          <w:szCs w:val="24"/>
+        </w:rPr>
+      </w:pPr>
+      <w:r>
+        <mc:AlternateContent>
+          <mc:Choice Requires="wps">
+            <w:drawing>
+              <wp:anchor behindDoc="0" distT="0" distB="0" distL="0" distR="0" simplePos="0" locked="0" layoutInCell="1" allowOverlap="1" relativeHeight="15">
+                <wp:simplePos x="0" y="0"/>
+                <wp:positionH relativeFrom="column">
+                  <wp:posOffset>36830</wp:posOffset>
+                </wp:positionH>
+                <wp:positionV relativeFrom="paragraph">
+                  <wp:posOffset>91440</wp:posOffset>
+                </wp:positionV>
+                <wp:extent cx="154940" cy="154940"/>
+                <wp:effectExtent l="0" t="0" r="0" b="0"/>
+                <wp:wrapNone/>
+                <wp:docPr id="22" name="Shape1_8"/>
+                <a:graphic xmlns:a="http://schemas.openxmlformats.org/drawingml/2006/main">
+                  <a:graphicData uri="http://schemas.microsoft.com/office/word/2010/wordprocessingShape">
+                    <wps:wsp>
+                      <wps:cNvSpPr/>
+                      <wps:spPr>
+                        <a:xfrm>
+                          <a:off x="0" y="0"/>
+                          <a:ext cx="154440" cy="154440"/>
+                        </a:xfrm>
+                        <a:prstGeom prst="ellipse">
+                          <a:avLst/>
+                        </a:prstGeom>
+                        <a:solidFill>
+                          <a:srgbClr val="ffffff"/>
+                        </a:solidFill>
+                        <a:ln w="9000">
+                          <a:solidFill>
+                            <a:srgbClr val="000000"/>
+                          </a:solidFill>
+                          <a:round/>
+                        </a:ln>
+                      </wps:spPr>
+                      <wps:style>
+                        <a:lnRef idx="0"/>
+                        <a:fillRef idx="0"/>
+                        <a:effectRef idx="0"/>
+                        <a:fontRef idx="minor"/>
+                      </wps:style>
+                      <wps:bodyPr/>
+                    </wps:wsp>
+                  </a:graphicData>
+                </a:graphic>
+              </wp:anchor>
+            </w:drawing>
+          </mc:Choice>
+          <mc:Fallback>
+            <w:pict>
+              <v:oval id="shape_0" ID="Shape1_8" fillcolor="white" stroked="t" style="position:absolute;margin-left:2.9pt;margin-top:7.2pt;width:12.1pt;height:12.1pt">
+                <w10:wrap type="none"/>
+                <v:fill o:detectmouseclick="t" type="solid" color2="black"/>
+                <v:stroke color="black" weight="9000" joinstyle="round" endcap="flat"/>
+              </v:oval>
+            </w:pict>
+          </mc:Fallback>
+        </mc:AlternateContent>
+      </w:r>
+      <w:r>
+        <w:rPr>
+          <w:rFonts w:eastAsia="Arial" w:cs="Arial" w:ascii="aRIAL" w:hAnsi="aRIAL"/>
+          <w:b w:val="false"/>
+          <w:bCs w:val="false"/>
+          <w:i w:val="false"/>
+          <w:color w:val="000000"/>
+          <w:sz w:val="24"/>
+          <w:szCs w:val="24"/>
+        </w:rPr>
+        <w:t xml:space="preserve">       </w:t>
       </w:r>
       <w:r>
         <w:rPr>
@@ -3400,7 +3950,7 @@
           <w:szCs w:val="24"/>
           <w:lang w:val="en-US" w:eastAsia="zh-CN" w:bidi="hi-IN"/>
         </w:rPr>
-        <w:t>orse”) }}</w:t>
+        <w:t>{{ (“Worse”) }}</w:t>
       </w:r>
     </w:p>
     <w:p>
@@ -3454,7 +4004,7 @@
             <wp:extent cx="5910580" cy="14605"/>
             <wp:effectExtent l="0" t="0" r="0" b="0"/>
             <wp:wrapTopAndBottom/>
-            <wp:docPr id="19" name="Image1" descr="" title=""/>
+            <wp:docPr id="23" name="Image1" descr="" title=""/>
             <wp:cNvGraphicFramePr>
               <a:graphicFrameLocks xmlns:a="http://schemas.openxmlformats.org/drawingml/2006/main" noChangeAspect="1"/>
             </wp:cNvGraphicFramePr>
@@ -3462,7 +4012,7 @@
               <a:graphicData uri="http://schemas.openxmlformats.org/drawingml/2006/picture">
                 <pic:pic xmlns:pic="http://schemas.openxmlformats.org/drawingml/2006/picture">
                   <pic:nvPicPr>
-                    <pic:cNvPr id="19" name="Image1" descr="" title=""/>
+                    <pic:cNvPr id="23" name="Image1" descr="" title=""/>
                     <pic:cNvPicPr>
                       <a:picLocks noChangeAspect="1" noChangeArrowheads="1"/>
                     </pic:cNvPicPr>
@@ -3896,7 +4446,7 @@
             <wp:extent cx="5910580" cy="14605"/>
             <wp:effectExtent l="0" t="0" r="0" b="0"/>
             <wp:wrapTopAndBottom/>
-            <wp:docPr id="20" name="Image9" descr="" title=""/>
+            <wp:docPr id="24" name="Image9" descr="" title=""/>
             <wp:cNvGraphicFramePr>
               <a:graphicFrameLocks xmlns:a="http://schemas.openxmlformats.org/drawingml/2006/main" noChangeAspect="1"/>
             </wp:cNvGraphicFramePr>
@@ -3904,7 +4454,7 @@
               <a:graphicData uri="http://schemas.openxmlformats.org/drawingml/2006/picture">
                 <pic:pic xmlns:pic="http://schemas.openxmlformats.org/drawingml/2006/picture">
                   <pic:nvPicPr>
-                    <pic:cNvPr id="20" name="Image9" descr="" title=""/>
+                    <pic:cNvPr id="24" name="Image9" descr="" title=""/>
                     <pic:cNvPicPr>
                       <a:picLocks noChangeAspect="1" noChangeArrowheads="1"/>
                     </pic:cNvPicPr>
@@ -4017,7 +4567,7 @@
             <wp:extent cx="5910580" cy="14605"/>
             <wp:effectExtent l="0" t="0" r="0" b="0"/>
             <wp:wrapTopAndBottom/>
-            <wp:docPr id="21" name="Image10" descr="" title=""/>
+            <wp:docPr id="25" name="Image10" descr="" title=""/>
             <wp:cNvGraphicFramePr>
               <a:graphicFrameLocks xmlns:a="http://schemas.openxmlformats.org/drawingml/2006/main" noChangeAspect="1"/>
             </wp:cNvGraphicFramePr>
@@ -4025,7 +4575,7 @@
               <a:graphicData uri="http://schemas.openxmlformats.org/drawingml/2006/picture">
                 <pic:pic xmlns:pic="http://schemas.openxmlformats.org/drawingml/2006/picture">
                   <pic:nvPicPr>
-                    <pic:cNvPr id="21" name="Image10" descr="" title=""/>
+                    <pic:cNvPr id="25" name="Image10" descr="" title=""/>
                     <pic:cNvPicPr>
                       <a:picLocks noChangeAspect="1" noChangeArrowheads="1"/>
                     </pic:cNvPicPr>
@@ -4138,7 +4688,7 @@
             <wp:extent cx="5910580" cy="14605"/>
             <wp:effectExtent l="0" t="0" r="0" b="0"/>
             <wp:wrapTopAndBottom/>
-            <wp:docPr id="22" name="Image11" descr="" title=""/>
+            <wp:docPr id="26" name="Image11" descr="" title=""/>
             <wp:cNvGraphicFramePr>
               <a:graphicFrameLocks xmlns:a="http://schemas.openxmlformats.org/drawingml/2006/main" noChangeAspect="1"/>
             </wp:cNvGraphicFramePr>
@@ -4146,7 +4696,7 @@
               <a:graphicData uri="http://schemas.openxmlformats.org/drawingml/2006/picture">
                 <pic:pic xmlns:pic="http://schemas.openxmlformats.org/drawingml/2006/picture">
                   <pic:nvPicPr>
-                    <pic:cNvPr id="22" name="Image11" descr="" title=""/>
+                    <pic:cNvPr id="26" name="Image11" descr="" title=""/>
                     <pic:cNvPicPr>
                       <a:picLocks noChangeAspect="1" noChangeArrowheads="1"/>
                     </pic:cNvPicPr>
@@ -4285,7 +4835,7 @@
             <wp:extent cx="5910580" cy="14605"/>
             <wp:effectExtent l="0" t="0" r="0" b="0"/>
             <wp:wrapTopAndBottom/>
-            <wp:docPr id="23" name="Image12" descr="" title=""/>
+            <wp:docPr id="27" name="Image12" descr="" title=""/>
             <wp:cNvGraphicFramePr>
               <a:graphicFrameLocks xmlns:a="http://schemas.openxmlformats.org/drawingml/2006/main" noChangeAspect="1"/>
             </wp:cNvGraphicFramePr>
@@ -4293,7 +4843,7 @@
               <a:graphicData uri="http://schemas.openxmlformats.org/drawingml/2006/picture">
                 <pic:pic xmlns:pic="http://schemas.openxmlformats.org/drawingml/2006/picture">
                   <pic:nvPicPr>
-                    <pic:cNvPr id="23" name="Image12" descr="" title=""/>
+                    <pic:cNvPr id="27" name="Image12" descr="" title=""/>
                     <pic:cNvPicPr>
                       <a:picLocks noChangeAspect="1" noChangeArrowheads="1"/>
                     </pic:cNvPicPr>
@@ -4400,7 +4950,7 @@
             <wp:extent cx="5910580" cy="14605"/>
             <wp:effectExtent l="0" t="0" r="0" b="0"/>
             <wp:wrapTopAndBottom/>
-            <wp:docPr id="24" name="Image13" descr="" title=""/>
+            <wp:docPr id="28" name="Image13" descr="" title=""/>
             <wp:cNvGraphicFramePr>
               <a:graphicFrameLocks xmlns:a="http://schemas.openxmlformats.org/drawingml/2006/main" noChangeAspect="1"/>
             </wp:cNvGraphicFramePr>
@@ -4408,7 +4958,7 @@
               <a:graphicData uri="http://schemas.openxmlformats.org/drawingml/2006/picture">
                 <pic:pic xmlns:pic="http://schemas.openxmlformats.org/drawingml/2006/picture">
                   <pic:nvPicPr>
-                    <pic:cNvPr id="24" name="Image13" descr="" title=""/>
+                    <pic:cNvPr id="28" name="Image13" descr="" title=""/>
                     <pic:cNvPicPr>
                       <a:picLocks noChangeAspect="1" noChangeArrowheads="1"/>
                     </pic:cNvPicPr>
@@ -4520,7 +5070,7 @@
             <wp:extent cx="5910580" cy="14605"/>
             <wp:effectExtent l="0" t="0" r="0" b="0"/>
             <wp:wrapTopAndBottom/>
-            <wp:docPr id="25" name="Image14" descr="" title=""/>
+            <wp:docPr id="29" name="Image14" descr="" title=""/>
             <wp:cNvGraphicFramePr>
               <a:graphicFrameLocks xmlns:a="http://schemas.openxmlformats.org/drawingml/2006/main" noChangeAspect="1"/>
             </wp:cNvGraphicFramePr>
@@ -4528,7 +5078,7 @@
               <a:graphicData uri="http://schemas.openxmlformats.org/drawingml/2006/picture">
                 <pic:pic xmlns:pic="http://schemas.openxmlformats.org/drawingml/2006/picture">
                   <pic:nvPicPr>
-                    <pic:cNvPr id="25" name="Image14" descr="" title=""/>
+                    <pic:cNvPr id="29" name="Image14" descr="" title=""/>
                     <pic:cNvPicPr>
                       <a:picLocks noChangeAspect="1" noChangeArrowheads="1"/>
                     </pic:cNvPicPr>
@@ -4635,7 +5185,7 @@
     <w:pPr>
       <w:widowControl/>
       <w:suppressAutoHyphens w:val="true"/>
-      <w:overflowPunct w:val="false"/>
+      <w:overflowPunct w:val="true"/>
       <w:bidi w:val="0"/>
       <w:spacing w:before="0" w:after="0"/>
       <w:jc w:val="start"/>

</xml_diff>

<commit_message>
Implementing label selection for varieties
</commit_message>
<xml_diff>
--- a/climmob/products/forms/template/word_template.docx
+++ b/climmob/products/forms/template/word_template.docx
@@ -1726,7 +1726,7 @@
                 <wp:positionV relativeFrom="paragraph">
                   <wp:posOffset>91440</wp:posOffset>
                 </wp:positionV>
-                <wp:extent cx="158115" cy="158115"/>
+                <wp:extent cx="158750" cy="158750"/>
                 <wp:effectExtent l="0" t="0" r="0" b="0"/>
                 <wp:wrapNone/>
                 <wp:docPr id="9" name="Shape1_0"/>
@@ -1737,7 +1737,7 @@
                       <wps:spPr>
                         <a:xfrm>
                           <a:off x="0" y="0"/>
-                          <a:ext cx="157320" cy="157320"/>
+                          <a:ext cx="158040" cy="158040"/>
                         </a:xfrm>
                         <a:prstGeom prst="ellipse">
                           <a:avLst/>
@@ -1767,7 +1767,7 @@
           </mc:Choice>
           <mc:Fallback>
             <w:pict>
-              <v:oval id="shape_0" ID="Shape1_0" fillcolor="white" stroked="t" style="position:absolute;margin-left:2.9pt;margin-top:7.2pt;width:12.35pt;height:12.35pt">
+              <v:oval id="shape_0" ID="Shape1_0" fillcolor="white" stroked="t" style="position:absolute;margin-left:2.9pt;margin-top:7.2pt;width:12.4pt;height:12.4pt">
                 <w10:wrap type="none"/>
                 <v:fill o:detectmouseclick="t" type="solid" color2="black"/>
                 <v:stroke color="black" weight="9000" joinstyle="round" endcap="flat"/>
@@ -1947,7 +1947,7 @@
                 <wp:positionV relativeFrom="paragraph">
                   <wp:posOffset>91440</wp:posOffset>
                 </wp:positionV>
-                <wp:extent cx="140335" cy="140335"/>
+                <wp:extent cx="140970" cy="140970"/>
                 <wp:effectExtent l="0" t="0" r="0" b="0"/>
                 <wp:wrapNone/>
                 <wp:docPr id="10" name="Shape2"/>
@@ -1958,7 +1958,7 @@
                       <wps:spPr>
                         <a:xfrm>
                           <a:off x="0" y="0"/>
-                          <a:ext cx="139680" cy="139680"/>
+                          <a:ext cx="140400" cy="140400"/>
                         </a:xfrm>
                         <a:prstGeom prst="rect">
                           <a:avLst/>
@@ -1988,7 +1988,7 @@
           </mc:Choice>
           <mc:Fallback>
             <w:pict>
-              <v:rect id="shape_0" ID="Shape2" fillcolor="white" stroked="t" style="position:absolute;margin-left:2.9pt;margin-top:7.2pt;width:10.95pt;height:10.95pt">
+              <v:rect id="shape_0" ID="Shape2" fillcolor="white" stroked="t" style="position:absolute;margin-left:2.9pt;margin-top:7.2pt;width:11pt;height:11pt">
                 <w10:wrap type="none"/>
                 <v:fill o:detectmouseclick="t" type="solid" color2="black"/>
                 <v:stroke color="black" weight="9000" joinstyle="round" endcap="flat"/>
@@ -2303,7 +2303,7 @@
                 <wp:positionV relativeFrom="paragraph">
                   <wp:posOffset>91440</wp:posOffset>
                 </wp:positionV>
-                <wp:extent cx="158115" cy="158115"/>
+                <wp:extent cx="158750" cy="158750"/>
                 <wp:effectExtent l="0" t="0" r="0" b="0"/>
                 <wp:wrapNone/>
                 <wp:docPr id="11" name="Shape1_1"/>
@@ -2314,7 +2314,7 @@
                       <wps:spPr>
                         <a:xfrm>
                           <a:off x="0" y="0"/>
-                          <a:ext cx="157320" cy="157320"/>
+                          <a:ext cx="158040" cy="158040"/>
                         </a:xfrm>
                         <a:prstGeom prst="ellipse">
                           <a:avLst/>
@@ -2344,7 +2344,7 @@
           </mc:Choice>
           <mc:Fallback>
             <w:pict>
-              <v:oval id="shape_0" ID="Shape1_1" fillcolor="white" stroked="t" style="position:absolute;margin-left:2.9pt;margin-top:7.2pt;width:12.35pt;height:12.35pt">
+              <v:oval id="shape_0" ID="Shape1_1" fillcolor="white" stroked="t" style="position:absolute;margin-left:2.9pt;margin-top:7.2pt;width:12.4pt;height:12.4pt">
                 <w10:wrap type="none"/>
                 <v:fill o:detectmouseclick="t" type="solid" color2="black"/>
                 <v:stroke color="black" weight="9000" joinstyle="round" endcap="flat"/>
@@ -2385,18 +2385,21 @@
           <w:sz w:val="24"/>
           <w:szCs w:val="24"/>
         </w:rPr>
-        <w:t>{{ _(“</w:t>
+        <w:t xml:space="preserve">{{ </w:t>
       </w:r>
       <w:r>
         <w:rPr>
           <w:rFonts w:eastAsia="Arial" w:cs="Arial" w:ascii="aRIAL" w:hAnsi="aRIAL"/>
           <w:b w:val="false"/>
-          <w:i w:val="false"/>
-          <w:color w:val="000000"/>
-          <w:sz w:val="24"/>
-          <w:szCs w:val="24"/>
-        </w:rPr>
-        <w:t>Option</w:t>
+          <w:bCs w:val="false"/>
+          <w:i w:val="false"/>
+          <w:color w:val="000000"/>
+          <w:kern w:val="2"/>
+          <w:sz w:val="24"/>
+          <w:szCs w:val="24"/>
+          <w:lang w:val="en-US" w:eastAsia="zh-CN" w:bidi="hi-IN"/>
+        </w:rPr>
+        <w:t>options[0]</w:t>
       </w:r>
       <w:r>
         <w:rPr>
@@ -2410,44 +2413,7 @@
           <w:szCs w:val="24"/>
           <w:lang w:val="en-US" w:eastAsia="zh-CN" w:bidi="hi-IN"/>
         </w:rPr>
-        <w:t>”</w:t>
-      </w:r>
-      <w:r>
-        <w:rPr>
-          <w:rFonts w:eastAsia="Arial" w:cs="Arial" w:ascii="aRIAL" w:hAnsi="aRIAL"/>
-          <w:b w:val="false"/>
-          <w:bCs w:val="false"/>
-          <w:i w:val="false"/>
-          <w:color w:val="000000"/>
-          <w:kern w:val="2"/>
-          <w:sz w:val="24"/>
-          <w:szCs w:val="24"/>
-          <w:lang w:val="en-US" w:eastAsia="zh-CN" w:bidi="hi-IN"/>
-        </w:rPr>
-        <w:t>) }}</w:t>
-      </w:r>
-      <w:r>
-        <w:rPr>
-          <w:rFonts w:eastAsia="Arial" w:cs="Arial" w:ascii="aRIAL" w:hAnsi="aRIAL"/>
-          <w:b w:val="false"/>
-          <w:i w:val="false"/>
-          <w:color w:val="000000"/>
-          <w:sz w:val="24"/>
-          <w:szCs w:val="24"/>
-        </w:rPr>
-        <w:t xml:space="preserve"> </w:t>
-      </w:r>
-      <w:r>
-        <w:rPr>
-          <w:rFonts w:eastAsia="Arial" w:cs="Arial" w:ascii="aRIAL" w:hAnsi="aRIAL"/>
-          <w:b w:val="false"/>
-          <w:bCs w:val="false"/>
-          <w:i w:val="false"/>
-          <w:color w:val="000000"/>
-          <w:sz w:val="24"/>
-          <w:szCs w:val="24"/>
-        </w:rPr>
-        <w:t>A</w:t>
+        <w:t xml:space="preserve"> }}</w:t>
       </w:r>
     </w:p>
     <w:p>
@@ -2483,7 +2449,7 @@
                 <wp:positionV relativeFrom="paragraph">
                   <wp:posOffset>91440</wp:posOffset>
                 </wp:positionV>
-                <wp:extent cx="158115" cy="158115"/>
+                <wp:extent cx="158750" cy="158750"/>
                 <wp:effectExtent l="0" t="0" r="0" b="0"/>
                 <wp:wrapNone/>
                 <wp:docPr id="12" name="Shape1_3"/>
@@ -2494,7 +2460,7 @@
                       <wps:spPr>
                         <a:xfrm>
                           <a:off x="0" y="0"/>
-                          <a:ext cx="157320" cy="157320"/>
+                          <a:ext cx="158040" cy="158040"/>
                         </a:xfrm>
                         <a:prstGeom prst="ellipse">
                           <a:avLst/>
@@ -2524,7 +2490,7 @@
           </mc:Choice>
           <mc:Fallback>
             <w:pict>
-              <v:oval id="shape_0" ID="Shape1_3" fillcolor="white" stroked="t" style="position:absolute;margin-left:2.9pt;margin-top:7.2pt;width:12.35pt;height:12.35pt">
+              <v:oval id="shape_0" ID="Shape1_3" fillcolor="white" stroked="t" style="position:absolute;margin-left:2.9pt;margin-top:7.2pt;width:12.4pt;height:12.4pt">
                 <w10:wrap type="none"/>
                 <v:fill o:detectmouseclick="t" type="solid" color2="black"/>
                 <v:stroke color="black" weight="9000" joinstyle="round" endcap="flat"/>
@@ -2555,7 +2521,7 @@
           <w:sz w:val="24"/>
           <w:szCs w:val="24"/>
         </w:rPr>
-        <w:t>{{ _(“</w:t>
+        <w:t xml:space="preserve">{{ </w:t>
       </w:r>
       <w:r>
         <w:rPr>
@@ -2564,10 +2530,12 @@
           <w:bCs w:val="false"/>
           <w:i w:val="false"/>
           <w:color w:val="000000"/>
-          <w:sz w:val="24"/>
-          <w:szCs w:val="24"/>
-        </w:rPr>
-        <w:t>Option</w:t>
+          <w:kern w:val="2"/>
+          <w:sz w:val="24"/>
+          <w:szCs w:val="24"/>
+          <w:lang w:val="en-US" w:eastAsia="zh-CN" w:bidi="hi-IN"/>
+        </w:rPr>
+        <w:t>options[1]</w:t>
       </w:r>
       <w:r>
         <w:rPr>
@@ -2581,33 +2549,7 @@
           <w:szCs w:val="24"/>
           <w:lang w:val="en-US" w:eastAsia="zh-CN" w:bidi="hi-IN"/>
         </w:rPr>
-        <w:t>”</w:t>
-      </w:r>
-      <w:r>
-        <w:rPr>
-          <w:rFonts w:eastAsia="Arial" w:cs="Arial" w:ascii="aRIAL" w:hAnsi="aRIAL"/>
-          <w:b w:val="false"/>
-          <w:bCs w:val="false"/>
-          <w:i w:val="false"/>
-          <w:color w:val="000000"/>
-          <w:kern w:val="2"/>
-          <w:sz w:val="24"/>
-          <w:szCs w:val="24"/>
-          <w:lang w:val="en-US" w:eastAsia="zh-CN" w:bidi="hi-IN"/>
-        </w:rPr>
-        <w:t>) }}</w:t>
-      </w:r>
-      <w:r>
-        <w:rPr>
-          <w:rFonts w:eastAsia="Arial" w:cs="Arial" w:ascii="aRIAL" w:hAnsi="aRIAL"/>
-          <w:b w:val="false"/>
-          <w:bCs w:val="false"/>
-          <w:i w:val="false"/>
-          <w:color w:val="000000"/>
-          <w:sz w:val="24"/>
-          <w:szCs w:val="24"/>
-        </w:rPr>
-        <w:t xml:space="preserve"> B</w:t>
+        <w:t xml:space="preserve"> }}</w:t>
       </w:r>
     </w:p>
     <w:p>
@@ -2643,7 +2585,7 @@
                 <wp:positionV relativeFrom="paragraph">
                   <wp:posOffset>91440</wp:posOffset>
                 </wp:positionV>
-                <wp:extent cx="158115" cy="158115"/>
+                <wp:extent cx="158750" cy="158750"/>
                 <wp:effectExtent l="0" t="0" r="0" b="0"/>
                 <wp:wrapNone/>
                 <wp:docPr id="13" name="Shape1_2"/>
@@ -2654,7 +2596,7 @@
                       <wps:spPr>
                         <a:xfrm>
                           <a:off x="0" y="0"/>
-                          <a:ext cx="157320" cy="157320"/>
+                          <a:ext cx="158040" cy="158040"/>
                         </a:xfrm>
                         <a:prstGeom prst="ellipse">
                           <a:avLst/>
@@ -2684,7 +2626,7 @@
           </mc:Choice>
           <mc:Fallback>
             <w:pict>
-              <v:oval id="shape_0" ID="Shape1_2" fillcolor="white" stroked="t" style="position:absolute;margin-left:2.9pt;margin-top:7.2pt;width:12.35pt;height:12.35pt">
+              <v:oval id="shape_0" ID="Shape1_2" fillcolor="white" stroked="t" style="position:absolute;margin-left:2.9pt;margin-top:7.2pt;width:12.4pt;height:12.4pt">
                 <w10:wrap type="none"/>
                 <v:fill o:detectmouseclick="t" type="solid" color2="black"/>
                 <v:stroke color="black" weight="9000" joinstyle="round" endcap="flat"/>
@@ -2715,7 +2657,7 @@
           <w:sz w:val="24"/>
           <w:szCs w:val="24"/>
         </w:rPr>
-        <w:t>{{ _(“</w:t>
+        <w:t xml:space="preserve">{{ </w:t>
       </w:r>
       <w:r>
         <w:rPr>
@@ -2724,10 +2666,12 @@
           <w:bCs w:val="false"/>
           <w:i w:val="false"/>
           <w:color w:val="000000"/>
-          <w:sz w:val="24"/>
-          <w:szCs w:val="24"/>
-        </w:rPr>
-        <w:t>Option</w:t>
+          <w:kern w:val="2"/>
+          <w:sz w:val="24"/>
+          <w:szCs w:val="24"/>
+          <w:lang w:val="en-US" w:eastAsia="zh-CN" w:bidi="hi-IN"/>
+        </w:rPr>
+        <w:t>options[2]</w:t>
       </w:r>
       <w:r>
         <w:rPr>
@@ -2741,7 +2685,7 @@
           <w:szCs w:val="24"/>
           <w:lang w:val="en-US" w:eastAsia="zh-CN" w:bidi="hi-IN"/>
         </w:rPr>
-        <w:t>”</w:t>
+        <w:t xml:space="preserve"> }}</w:t>
       </w:r>
       <w:r>
         <w:rPr>
@@ -2750,24 +2694,10 @@
           <w:bCs w:val="false"/>
           <w:i w:val="false"/>
           <w:color w:val="000000"/>
-          <w:kern w:val="2"/>
-          <w:sz w:val="24"/>
-          <w:szCs w:val="24"/>
-          <w:lang w:val="en-US" w:eastAsia="zh-CN" w:bidi="hi-IN"/>
-        </w:rPr>
-        <w:t>) }}</w:t>
-      </w:r>
-      <w:r>
-        <w:rPr>
-          <w:rFonts w:eastAsia="Arial" w:cs="Arial" w:ascii="aRIAL" w:hAnsi="aRIAL"/>
-          <w:b w:val="false"/>
-          <w:bCs w:val="false"/>
-          <w:i w:val="false"/>
-          <w:color w:val="000000"/>
-          <w:sz w:val="24"/>
-          <w:szCs w:val="24"/>
-        </w:rPr>
-        <w:t xml:space="preserve"> C </w:t>
+          <w:sz w:val="24"/>
+          <w:szCs w:val="24"/>
+        </w:rPr>
+        <w:t xml:space="preserve"> </w:t>
       </w:r>
       <w:r>
         <w:rPr>
@@ -2815,7 +2745,7 @@
                 <wp:positionV relativeFrom="paragraph">
                   <wp:posOffset>91440</wp:posOffset>
                 </wp:positionV>
-                <wp:extent cx="158115" cy="158115"/>
+                <wp:extent cx="158750" cy="158750"/>
                 <wp:effectExtent l="0" t="0" r="0" b="0"/>
                 <wp:wrapNone/>
                 <wp:docPr id="14" name="Shape1_9"/>
@@ -2826,7 +2756,7 @@
                       <wps:spPr>
                         <a:xfrm>
                           <a:off x="0" y="0"/>
-                          <a:ext cx="157320" cy="157320"/>
+                          <a:ext cx="158040" cy="158040"/>
                         </a:xfrm>
                         <a:prstGeom prst="ellipse">
                           <a:avLst/>
@@ -2856,7 +2786,7 @@
           </mc:Choice>
           <mc:Fallback>
             <w:pict>
-              <v:oval id="shape_0" ID="Shape1_9" fillcolor="white" stroked="t" style="position:absolute;margin-left:2.9pt;margin-top:7.2pt;width:12.35pt;height:12.35pt">
+              <v:oval id="shape_0" ID="Shape1_9" fillcolor="white" stroked="t" style="position:absolute;margin-left:2.9pt;margin-top:7.2pt;width:12.4pt;height:12.4pt">
                 <w10:wrap type="none"/>
                 <v:fill o:detectmouseclick="t" type="solid" color2="black"/>
                 <v:stroke color="black" weight="9000" joinstyle="round" endcap="flat"/>
@@ -2887,31 +2817,7 @@
           <w:sz w:val="24"/>
           <w:szCs w:val="24"/>
         </w:rPr>
-        <w:t>{{ _(“</w:t>
-      </w:r>
-      <w:r>
-        <w:rPr>
-          <w:rFonts w:eastAsia="Arial" w:cs="Arial" w:ascii="aRIAL" w:hAnsi="aRIAL"/>
-          <w:b w:val="false"/>
-          <w:bCs w:val="false"/>
-          <w:i w:val="false"/>
-          <w:color w:val="000000"/>
-          <w:sz w:val="24"/>
-          <w:szCs w:val="24"/>
-        </w:rPr>
-        <w:t>Tied”</w:t>
-      </w:r>
-      <w:r>
-        <w:rPr>
-          <w:rFonts w:eastAsia="Arial" w:cs="Arial" w:ascii="aRIAL" w:hAnsi="aRIAL"/>
-          <w:b w:val="false"/>
-          <w:bCs w:val="false"/>
-          <w:i w:val="false"/>
-          <w:color w:val="000000"/>
-          <w:sz w:val="24"/>
-          <w:szCs w:val="24"/>
-        </w:rPr>
-        <w:t>) }}</w:t>
+        <w:t>{{ _(“Tied”) }}</w:t>
       </w:r>
       <w:r>
         <w:rPr>
@@ -2959,7 +2865,7 @@
                 <wp:positionV relativeFrom="paragraph">
                   <wp:posOffset>91440</wp:posOffset>
                 </wp:positionV>
-                <wp:extent cx="158115" cy="158115"/>
+                <wp:extent cx="158750" cy="158750"/>
                 <wp:effectExtent l="0" t="0" r="0" b="0"/>
                 <wp:wrapNone/>
                 <wp:docPr id="15" name="Shape1_10"/>
@@ -2970,7 +2876,7 @@
                       <wps:spPr>
                         <a:xfrm>
                           <a:off x="0" y="0"/>
-                          <a:ext cx="157320" cy="157320"/>
+                          <a:ext cx="158040" cy="158040"/>
                         </a:xfrm>
                         <a:prstGeom prst="ellipse">
                           <a:avLst/>
@@ -3000,7 +2906,7 @@
           </mc:Choice>
           <mc:Fallback>
             <w:pict>
-              <v:oval id="shape_0" ID="Shape1_10" fillcolor="white" stroked="t" style="position:absolute;margin-left:2.9pt;margin-top:7.2pt;width:12.35pt;height:12.35pt">
+              <v:oval id="shape_0" ID="Shape1_10" fillcolor="white" stroked="t" style="position:absolute;margin-left:2.9pt;margin-top:7.2pt;width:12.4pt;height:12.4pt">
                 <w10:wrap type="none"/>
                 <v:fill o:detectmouseclick="t" type="solid" color2="black"/>
                 <v:stroke color="black" weight="9000" joinstyle="round" endcap="flat"/>
@@ -3045,21 +2951,7 @@
           <w:szCs w:val="24"/>
           <w:lang w:val="en-US" w:eastAsia="zh-CN" w:bidi="hi-IN"/>
         </w:rPr>
-        <w:t>Not observed”</w:t>
-      </w:r>
-      <w:r>
-        <w:rPr>
-          <w:rFonts w:eastAsia="Arial" w:cs="Arial" w:ascii="aRIAL" w:hAnsi="aRIAL"/>
-          <w:b w:val="false"/>
-          <w:bCs w:val="false"/>
-          <w:i w:val="false"/>
-          <w:color w:val="000000"/>
-          <w:kern w:val="2"/>
-          <w:sz w:val="24"/>
-          <w:szCs w:val="24"/>
-          <w:lang w:val="en-US" w:eastAsia="zh-CN" w:bidi="hi-IN"/>
-        </w:rPr>
-        <w:t>) }}</w:t>
+        <w:t>Not observed”) }}</w:t>
       </w:r>
       <w:r>
         <w:rPr>
@@ -3346,7 +3238,7 @@
                 <wp:positionV relativeFrom="paragraph">
                   <wp:posOffset>91440</wp:posOffset>
                 </wp:positionV>
-                <wp:extent cx="158115" cy="158115"/>
+                <wp:extent cx="158750" cy="158750"/>
                 <wp:effectExtent l="0" t="0" r="0" b="0"/>
                 <wp:wrapNone/>
                 <wp:docPr id="16" name="Shape1_4"/>
@@ -3357,7 +3249,7 @@
                       <wps:spPr>
                         <a:xfrm>
                           <a:off x="0" y="0"/>
-                          <a:ext cx="157320" cy="157320"/>
+                          <a:ext cx="158040" cy="158040"/>
                         </a:xfrm>
                         <a:prstGeom prst="ellipse">
                           <a:avLst/>
@@ -3387,7 +3279,7 @@
           </mc:Choice>
           <mc:Fallback>
             <w:pict>
-              <v:oval id="shape_0" ID="Shape1_4" fillcolor="white" stroked="t" style="position:absolute;margin-left:2.9pt;margin-top:7.2pt;width:12.35pt;height:12.35pt">
+              <v:oval id="shape_0" ID="Shape1_4" fillcolor="white" stroked="t" style="position:absolute;margin-left:2.9pt;margin-top:7.2pt;width:12.4pt;height:12.4pt">
                 <w10:wrap type="none"/>
                 <v:fill o:detectmouseclick="t" type="solid" color2="black"/>
                 <v:stroke color="black" weight="9000" joinstyle="round" endcap="flat"/>
@@ -3428,18 +3320,21 @@
           <w:sz w:val="24"/>
           <w:szCs w:val="24"/>
         </w:rPr>
-        <w:t>{{ _(“</w:t>
+        <w:t xml:space="preserve">{{ </w:t>
       </w:r>
       <w:r>
         <w:rPr>
           <w:rFonts w:eastAsia="Arial" w:cs="Arial" w:ascii="aRIAL" w:hAnsi="aRIAL"/>
           <w:b w:val="false"/>
-          <w:i w:val="false"/>
-          <w:color w:val="000000"/>
-          <w:sz w:val="24"/>
-          <w:szCs w:val="24"/>
-        </w:rPr>
-        <w:t>Option</w:t>
+          <w:bCs w:val="false"/>
+          <w:i w:val="false"/>
+          <w:color w:val="000000"/>
+          <w:kern w:val="2"/>
+          <w:sz w:val="24"/>
+          <w:szCs w:val="24"/>
+          <w:lang w:val="en-US" w:eastAsia="zh-CN" w:bidi="hi-IN"/>
+        </w:rPr>
+        <w:t>options[0]</w:t>
       </w:r>
       <w:r>
         <w:rPr>
@@ -3453,44 +3348,7 @@
           <w:szCs w:val="24"/>
           <w:lang w:val="en-US" w:eastAsia="zh-CN" w:bidi="hi-IN"/>
         </w:rPr>
-        <w:t>”</w:t>
-      </w:r>
-      <w:r>
-        <w:rPr>
-          <w:rFonts w:eastAsia="Arial" w:cs="Arial" w:ascii="aRIAL" w:hAnsi="aRIAL"/>
-          <w:b w:val="false"/>
-          <w:bCs w:val="false"/>
-          <w:i w:val="false"/>
-          <w:color w:val="000000"/>
-          <w:kern w:val="2"/>
-          <w:sz w:val="24"/>
-          <w:szCs w:val="24"/>
-          <w:lang w:val="en-US" w:eastAsia="zh-CN" w:bidi="hi-IN"/>
-        </w:rPr>
-        <w:t>) }}</w:t>
-      </w:r>
-      <w:r>
-        <w:rPr>
-          <w:rFonts w:eastAsia="Arial" w:cs="Arial" w:ascii="aRIAL" w:hAnsi="aRIAL"/>
-          <w:b w:val="false"/>
-          <w:i w:val="false"/>
-          <w:color w:val="000000"/>
-          <w:sz w:val="24"/>
-          <w:szCs w:val="24"/>
-        </w:rPr>
-        <w:t xml:space="preserve"> </w:t>
-      </w:r>
-      <w:r>
-        <w:rPr>
-          <w:rFonts w:eastAsia="Arial" w:cs="Arial" w:ascii="aRIAL" w:hAnsi="aRIAL"/>
-          <w:b w:val="false"/>
-          <w:bCs w:val="false"/>
-          <w:i w:val="false"/>
-          <w:color w:val="000000"/>
-          <w:sz w:val="24"/>
-          <w:szCs w:val="24"/>
-        </w:rPr>
-        <w:t>A</w:t>
+        <w:t xml:space="preserve"> }}</w:t>
       </w:r>
     </w:p>
     <w:p>
@@ -3526,7 +3384,7 @@
                 <wp:positionV relativeFrom="paragraph">
                   <wp:posOffset>91440</wp:posOffset>
                 </wp:positionV>
-                <wp:extent cx="158115" cy="158115"/>
+                <wp:extent cx="158750" cy="158750"/>
                 <wp:effectExtent l="0" t="0" r="0" b="0"/>
                 <wp:wrapNone/>
                 <wp:docPr id="17" name="Shape1_6"/>
@@ -3537,7 +3395,7 @@
                       <wps:spPr>
                         <a:xfrm>
                           <a:off x="0" y="0"/>
-                          <a:ext cx="157320" cy="157320"/>
+                          <a:ext cx="158040" cy="158040"/>
                         </a:xfrm>
                         <a:prstGeom prst="ellipse">
                           <a:avLst/>
@@ -3567,7 +3425,7 @@
           </mc:Choice>
           <mc:Fallback>
             <w:pict>
-              <v:oval id="shape_0" ID="Shape1_6" fillcolor="white" stroked="t" style="position:absolute;margin-left:2.9pt;margin-top:7.2pt;width:12.35pt;height:12.35pt">
+              <v:oval id="shape_0" ID="Shape1_6" fillcolor="white" stroked="t" style="position:absolute;margin-left:2.9pt;margin-top:7.2pt;width:12.4pt;height:12.4pt">
                 <w10:wrap type="none"/>
                 <v:fill o:detectmouseclick="t" type="solid" color2="black"/>
                 <v:stroke color="black" weight="9000" joinstyle="round" endcap="flat"/>
@@ -3598,7 +3456,7 @@
           <w:sz w:val="24"/>
           <w:szCs w:val="24"/>
         </w:rPr>
-        <w:t>{{ _(“</w:t>
+        <w:t xml:space="preserve">{{ </w:t>
       </w:r>
       <w:r>
         <w:rPr>
@@ -3607,10 +3465,12 @@
           <w:bCs w:val="false"/>
           <w:i w:val="false"/>
           <w:color w:val="000000"/>
-          <w:sz w:val="24"/>
-          <w:szCs w:val="24"/>
-        </w:rPr>
-        <w:t>Option</w:t>
+          <w:kern w:val="2"/>
+          <w:sz w:val="24"/>
+          <w:szCs w:val="24"/>
+          <w:lang w:val="en-US" w:eastAsia="zh-CN" w:bidi="hi-IN"/>
+        </w:rPr>
+        <w:t>options[1]</w:t>
       </w:r>
       <w:r>
         <w:rPr>
@@ -3624,33 +3484,7 @@
           <w:szCs w:val="24"/>
           <w:lang w:val="en-US" w:eastAsia="zh-CN" w:bidi="hi-IN"/>
         </w:rPr>
-        <w:t>”</w:t>
-      </w:r>
-      <w:r>
-        <w:rPr>
-          <w:rFonts w:eastAsia="Arial" w:cs="Arial" w:ascii="aRIAL" w:hAnsi="aRIAL"/>
-          <w:b w:val="false"/>
-          <w:bCs w:val="false"/>
-          <w:i w:val="false"/>
-          <w:color w:val="000000"/>
-          <w:kern w:val="2"/>
-          <w:sz w:val="24"/>
-          <w:szCs w:val="24"/>
-          <w:lang w:val="en-US" w:eastAsia="zh-CN" w:bidi="hi-IN"/>
-        </w:rPr>
-        <w:t>) }}</w:t>
-      </w:r>
-      <w:r>
-        <w:rPr>
-          <w:rFonts w:eastAsia="Arial" w:cs="Arial" w:ascii="aRIAL" w:hAnsi="aRIAL"/>
-          <w:b w:val="false"/>
-          <w:bCs w:val="false"/>
-          <w:i w:val="false"/>
-          <w:color w:val="000000"/>
-          <w:sz w:val="24"/>
-          <w:szCs w:val="24"/>
-        </w:rPr>
-        <w:t xml:space="preserve"> B</w:t>
+        <w:t xml:space="preserve"> }}</w:t>
       </w:r>
     </w:p>
     <w:p>
@@ -3686,7 +3520,7 @@
                 <wp:positionV relativeFrom="paragraph">
                   <wp:posOffset>91440</wp:posOffset>
                 </wp:positionV>
-                <wp:extent cx="158115" cy="158115"/>
+                <wp:extent cx="158750" cy="158750"/>
                 <wp:effectExtent l="0" t="0" r="0" b="0"/>
                 <wp:wrapNone/>
                 <wp:docPr id="18" name="Shape1_5"/>
@@ -3697,7 +3531,7 @@
                       <wps:spPr>
                         <a:xfrm>
                           <a:off x="0" y="0"/>
-                          <a:ext cx="157320" cy="157320"/>
+                          <a:ext cx="158040" cy="158040"/>
                         </a:xfrm>
                         <a:prstGeom prst="ellipse">
                           <a:avLst/>
@@ -3727,7 +3561,7 @@
           </mc:Choice>
           <mc:Fallback>
             <w:pict>
-              <v:oval id="shape_0" ID="Shape1_5" fillcolor="white" stroked="t" style="position:absolute;margin-left:2.9pt;margin-top:7.2pt;width:12.35pt;height:12.35pt">
+              <v:oval id="shape_0" ID="Shape1_5" fillcolor="white" stroked="t" style="position:absolute;margin-left:2.9pt;margin-top:7.2pt;width:12.4pt;height:12.4pt">
                 <w10:wrap type="none"/>
                 <v:fill o:detectmouseclick="t" type="solid" color2="black"/>
                 <v:stroke color="black" weight="9000" joinstyle="round" endcap="flat"/>
@@ -3758,7 +3592,7 @@
           <w:sz w:val="24"/>
           <w:szCs w:val="24"/>
         </w:rPr>
-        <w:t>{{ _(“</w:t>
+        <w:t xml:space="preserve">{{ </w:t>
       </w:r>
       <w:r>
         <w:rPr>
@@ -3767,10 +3601,12 @@
           <w:bCs w:val="false"/>
           <w:i w:val="false"/>
           <w:color w:val="000000"/>
-          <w:sz w:val="24"/>
-          <w:szCs w:val="24"/>
-        </w:rPr>
-        <w:t>Option</w:t>
+          <w:kern w:val="2"/>
+          <w:sz w:val="24"/>
+          <w:szCs w:val="24"/>
+          <w:lang w:val="en-US" w:eastAsia="zh-CN" w:bidi="hi-IN"/>
+        </w:rPr>
+        <w:t>options[2]</w:t>
       </w:r>
       <w:r>
         <w:rPr>
@@ -3784,7 +3620,7 @@
           <w:szCs w:val="24"/>
           <w:lang w:val="en-US" w:eastAsia="zh-CN" w:bidi="hi-IN"/>
         </w:rPr>
-        <w:t>”</w:t>
+        <w:t xml:space="preserve"> }}</w:t>
       </w:r>
       <w:r>
         <w:rPr>
@@ -3793,24 +3629,10 @@
           <w:bCs w:val="false"/>
           <w:i w:val="false"/>
           <w:color w:val="000000"/>
-          <w:kern w:val="2"/>
-          <w:sz w:val="24"/>
-          <w:szCs w:val="24"/>
-          <w:lang w:val="en-US" w:eastAsia="zh-CN" w:bidi="hi-IN"/>
-        </w:rPr>
-        <w:t>) }}</w:t>
-      </w:r>
-      <w:r>
-        <w:rPr>
-          <w:rFonts w:eastAsia="Arial" w:cs="Arial" w:ascii="aRIAL" w:hAnsi="aRIAL"/>
-          <w:b w:val="false"/>
-          <w:bCs w:val="false"/>
-          <w:i w:val="false"/>
-          <w:color w:val="000000"/>
-          <w:sz w:val="24"/>
-          <w:szCs w:val="24"/>
-        </w:rPr>
-        <w:t xml:space="preserve"> C </w:t>
+          <w:sz w:val="24"/>
+          <w:szCs w:val="24"/>
+        </w:rPr>
+        <w:t xml:space="preserve"> </w:t>
       </w:r>
       <w:r>
         <w:rPr>
@@ -3858,7 +3680,7 @@
                 <wp:positionV relativeFrom="paragraph">
                   <wp:posOffset>91440</wp:posOffset>
                 </wp:positionV>
-                <wp:extent cx="158115" cy="158115"/>
+                <wp:extent cx="158750" cy="158750"/>
                 <wp:effectExtent l="0" t="0" r="0" b="0"/>
                 <wp:wrapNone/>
                 <wp:docPr id="19" name="Shape1_11"/>
@@ -3869,7 +3691,7 @@
                       <wps:spPr>
                         <a:xfrm>
                           <a:off x="0" y="0"/>
-                          <a:ext cx="157320" cy="157320"/>
+                          <a:ext cx="158040" cy="158040"/>
                         </a:xfrm>
                         <a:prstGeom prst="ellipse">
                           <a:avLst/>
@@ -3899,7 +3721,7 @@
           </mc:Choice>
           <mc:Fallback>
             <w:pict>
-              <v:oval id="shape_0" ID="Shape1_11" fillcolor="white" stroked="t" style="position:absolute;margin-left:2.9pt;margin-top:7.2pt;width:12.35pt;height:12.35pt">
+              <v:oval id="shape_0" ID="Shape1_11" fillcolor="white" stroked="t" style="position:absolute;margin-left:2.9pt;margin-top:7.2pt;width:12.4pt;height:12.4pt">
                 <w10:wrap type="none"/>
                 <v:fill o:detectmouseclick="t" type="solid" color2="black"/>
                 <v:stroke color="black" weight="9000" joinstyle="round" endcap="flat"/>
@@ -3930,7 +3752,7 @@
           <w:sz w:val="24"/>
           <w:szCs w:val="24"/>
         </w:rPr>
-        <w:t>{{ _(“</w:t>
+        <w:t>{{ _(“Tied</w:t>
       </w:r>
       <w:r>
         <w:rPr>
@@ -3939,38 +3761,12 @@
           <w:bCs w:val="false"/>
           <w:i w:val="false"/>
           <w:color w:val="000000"/>
-          <w:sz w:val="24"/>
-          <w:szCs w:val="24"/>
-        </w:rPr>
-        <w:t>Tied</w:t>
-      </w:r>
-      <w:r>
-        <w:rPr>
-          <w:rFonts w:eastAsia="Arial" w:cs="Arial" w:ascii="aRIAL" w:hAnsi="aRIAL"/>
-          <w:b w:val="false"/>
-          <w:bCs w:val="false"/>
-          <w:i w:val="false"/>
-          <w:color w:val="000000"/>
           <w:kern w:val="2"/>
           <w:sz w:val="24"/>
           <w:szCs w:val="24"/>
           <w:lang w:val="en-US" w:eastAsia="zh-CN" w:bidi="hi-IN"/>
         </w:rPr>
-        <w:t>”</w:t>
-      </w:r>
-      <w:r>
-        <w:rPr>
-          <w:rFonts w:eastAsia="Arial" w:cs="Arial" w:ascii="aRIAL" w:hAnsi="aRIAL"/>
-          <w:b w:val="false"/>
-          <w:bCs w:val="false"/>
-          <w:i w:val="false"/>
-          <w:color w:val="000000"/>
-          <w:kern w:val="2"/>
-          <w:sz w:val="24"/>
-          <w:szCs w:val="24"/>
-          <w:lang w:val="en-US" w:eastAsia="zh-CN" w:bidi="hi-IN"/>
-        </w:rPr>
-        <w:t>) }}</w:t>
+        <w:t>”) }}</w:t>
       </w:r>
       <w:r>
         <w:rPr>
@@ -4018,7 +3814,7 @@
                 <wp:positionV relativeFrom="paragraph">
                   <wp:posOffset>91440</wp:posOffset>
                 </wp:positionV>
-                <wp:extent cx="158115" cy="158115"/>
+                <wp:extent cx="158750" cy="158750"/>
                 <wp:effectExtent l="0" t="0" r="0" b="0"/>
                 <wp:wrapNone/>
                 <wp:docPr id="20" name="Shape1_12"/>
@@ -4029,7 +3825,7 @@
                       <wps:spPr>
                         <a:xfrm>
                           <a:off x="0" y="0"/>
-                          <a:ext cx="157320" cy="157320"/>
+                          <a:ext cx="158040" cy="158040"/>
                         </a:xfrm>
                         <a:prstGeom prst="ellipse">
                           <a:avLst/>
@@ -4059,7 +3855,7 @@
           </mc:Choice>
           <mc:Fallback>
             <w:pict>
-              <v:oval id="shape_0" ID="Shape1_12" fillcolor="white" stroked="t" style="position:absolute;margin-left:2.9pt;margin-top:7.2pt;width:12.35pt;height:12.35pt">
+              <v:oval id="shape_0" ID="Shape1_12" fillcolor="white" stroked="t" style="position:absolute;margin-left:2.9pt;margin-top:7.2pt;width:12.4pt;height:12.4pt">
                 <w10:wrap type="none"/>
                 <v:fill o:detectmouseclick="t" type="solid" color2="black"/>
                 <v:stroke color="black" weight="9000" joinstyle="round" endcap="flat"/>
@@ -4104,21 +3900,7 @@
           <w:szCs w:val="24"/>
           <w:lang w:val="en-US" w:eastAsia="zh-CN" w:bidi="hi-IN"/>
         </w:rPr>
-        <w:t>Not observed”</w:t>
-      </w:r>
-      <w:r>
-        <w:rPr>
-          <w:rFonts w:eastAsia="Arial" w:cs="Arial" w:ascii="aRIAL" w:hAnsi="aRIAL"/>
-          <w:b w:val="false"/>
-          <w:bCs w:val="false"/>
-          <w:i w:val="false"/>
-          <w:color w:val="000000"/>
-          <w:kern w:val="2"/>
-          <w:sz w:val="24"/>
-          <w:szCs w:val="24"/>
-          <w:lang w:val="en-US" w:eastAsia="zh-CN" w:bidi="hi-IN"/>
-        </w:rPr>
-        <w:t>) }}</w:t>
+        <w:t>Not observed”) }}</w:t>
       </w:r>
       <w:r>
         <w:rPr>
@@ -4214,7 +3996,7 @@
           <w:color w:val="6A8759"/>
           <w:sz w:val="20"/>
         </w:rPr>
-        <w:t>"A"</w:t>
+        <w:t>options[0]</w:t>
       </w:r>
       <w:r>
         <w:rPr>
@@ -4234,7 +4016,7 @@
           <w:color w:val="6A8759"/>
           <w:sz w:val="20"/>
         </w:rPr>
-        <w:t>"B"</w:t>
+        <w:t>options[1]</w:t>
       </w:r>
       <w:r>
         <w:rPr>
@@ -4254,7 +4036,7 @@
           <w:color w:val="6A8759"/>
           <w:sz w:val="20"/>
         </w:rPr>
-        <w:t>"C"</w:t>
+        <w:t>options[2]</w:t>
       </w:r>
       <w:r>
         <w:rPr>
@@ -4551,7 +4333,7 @@
                 <wp:positionV relativeFrom="paragraph">
                   <wp:posOffset>91440</wp:posOffset>
                 </wp:positionV>
-                <wp:extent cx="158115" cy="158115"/>
+                <wp:extent cx="158750" cy="158750"/>
                 <wp:effectExtent l="0" t="0" r="0" b="0"/>
                 <wp:wrapNone/>
                 <wp:docPr id="21" name="Shape1_7"/>
@@ -4562,7 +4344,7 @@
                       <wps:spPr>
                         <a:xfrm>
                           <a:off x="0" y="0"/>
-                          <a:ext cx="157320" cy="157320"/>
+                          <a:ext cx="158040" cy="158040"/>
                         </a:xfrm>
                         <a:prstGeom prst="ellipse">
                           <a:avLst/>
@@ -4592,7 +4374,7 @@
           </mc:Choice>
           <mc:Fallback>
             <w:pict>
-              <v:oval id="shape_0" ID="Shape1_7" fillcolor="white" stroked="t" style="position:absolute;margin-left:2.9pt;margin-top:7.2pt;width:12.35pt;height:12.35pt">
+              <v:oval id="shape_0" ID="Shape1_7" fillcolor="white" stroked="t" style="position:absolute;margin-left:2.9pt;margin-top:7.2pt;width:12.4pt;height:12.4pt">
                 <w10:wrap type="none"/>
                 <v:fill o:detectmouseclick="t" type="solid" color2="black"/>
                 <v:stroke color="black" weight="9000" joinstyle="round" endcap="flat"/>
@@ -4670,7 +4452,7 @@
                 <wp:positionV relativeFrom="paragraph">
                   <wp:posOffset>91440</wp:posOffset>
                 </wp:positionV>
-                <wp:extent cx="158115" cy="158115"/>
+                <wp:extent cx="158750" cy="158750"/>
                 <wp:effectExtent l="0" t="0" r="0" b="0"/>
                 <wp:wrapNone/>
                 <wp:docPr id="22" name="Shape1_8"/>
@@ -4681,7 +4463,7 @@
                       <wps:spPr>
                         <a:xfrm>
                           <a:off x="0" y="0"/>
-                          <a:ext cx="157320" cy="157320"/>
+                          <a:ext cx="158040" cy="158040"/>
                         </a:xfrm>
                         <a:prstGeom prst="ellipse">
                           <a:avLst/>
@@ -4711,7 +4493,7 @@
           </mc:Choice>
           <mc:Fallback>
             <w:pict>
-              <v:oval id="shape_0" ID="Shape1_8" fillcolor="white" stroked="t" style="position:absolute;margin-left:2.9pt;margin-top:7.2pt;width:12.35pt;height:12.35pt">
+              <v:oval id="shape_0" ID="Shape1_8" fillcolor="white" stroked="t" style="position:absolute;margin-left:2.9pt;margin-top:7.2pt;width:12.4pt;height:12.4pt">
                 <w10:wrap type="none"/>
                 <v:fill o:detectmouseclick="t" type="solid" color2="black"/>
                 <v:stroke color="black" weight="9000" joinstyle="round" endcap="flat"/>
@@ -5979,7 +5761,7 @@
     <w:pPr>
       <w:widowControl/>
       <w:suppressAutoHyphens w:val="true"/>
-      <w:overflowPunct w:val="false"/>
+      <w:overflowPunct w:val="true"/>
       <w:bidi w:val="0"/>
       <w:spacing w:before="0" w:after="0"/>
       <w:jc w:val="start"/>

</xml_diff>

<commit_message>
Optimizing word form product - Only one form is created.
</commit_message>
<xml_diff>
--- a/climmob/products/forms/template/word_template.docx
+++ b/climmob/products/forms/template/word_template.docx
@@ -1726,7 +1726,7 @@
                 <wp:positionV relativeFrom="paragraph">
                   <wp:posOffset>91440</wp:posOffset>
                 </wp:positionV>
-                <wp:extent cx="158750" cy="158750"/>
+                <wp:extent cx="159385" cy="159385"/>
                 <wp:effectExtent l="0" t="0" r="0" b="0"/>
                 <wp:wrapNone/>
                 <wp:docPr id="9" name="Shape1_0"/>
@@ -1737,7 +1737,7 @@
                       <wps:spPr>
                         <a:xfrm>
                           <a:off x="0" y="0"/>
-                          <a:ext cx="158040" cy="158040"/>
+                          <a:ext cx="158760" cy="158760"/>
                         </a:xfrm>
                         <a:prstGeom prst="ellipse">
                           <a:avLst/>
@@ -1767,7 +1767,7 @@
           </mc:Choice>
           <mc:Fallback>
             <w:pict>
-              <v:oval id="shape_0" ID="Shape1_0" fillcolor="white" stroked="t" style="position:absolute;margin-left:2.9pt;margin-top:7.2pt;width:12.4pt;height:12.4pt">
+              <v:oval id="shape_0" ID="Shape1_0" fillcolor="white" stroked="t" style="position:absolute;margin-left:2.9pt;margin-top:7.2pt;width:12.45pt;height:12.45pt">
                 <w10:wrap type="none"/>
                 <v:fill o:detectmouseclick="t" type="solid" color2="black"/>
                 <v:stroke color="black" weight="9000" joinstyle="round" endcap="flat"/>
@@ -1947,7 +1947,7 @@
                 <wp:positionV relativeFrom="paragraph">
                   <wp:posOffset>91440</wp:posOffset>
                 </wp:positionV>
-                <wp:extent cx="140970" cy="140970"/>
+                <wp:extent cx="141605" cy="141605"/>
                 <wp:effectExtent l="0" t="0" r="0" b="0"/>
                 <wp:wrapNone/>
                 <wp:docPr id="10" name="Shape2"/>
@@ -1958,7 +1958,7 @@
                       <wps:spPr>
                         <a:xfrm>
                           <a:off x="0" y="0"/>
-                          <a:ext cx="140400" cy="140400"/>
+                          <a:ext cx="141120" cy="141120"/>
                         </a:xfrm>
                         <a:prstGeom prst="rect">
                           <a:avLst/>
@@ -1988,7 +1988,7 @@
           </mc:Choice>
           <mc:Fallback>
             <w:pict>
-              <v:rect id="shape_0" ID="Shape2" fillcolor="white" stroked="t" style="position:absolute;margin-left:2.9pt;margin-top:7.2pt;width:11pt;height:11pt">
+              <v:rect id="shape_0" ID="Shape2" fillcolor="white" stroked="t" style="position:absolute;margin-left:2.9pt;margin-top:7.2pt;width:11.05pt;height:11.05pt">
                 <w10:wrap type="none"/>
                 <v:fill o:detectmouseclick="t" type="solid" color2="black"/>
                 <v:stroke color="black" weight="9000" joinstyle="round" endcap="flat"/>
@@ -2303,7 +2303,7 @@
                 <wp:positionV relativeFrom="paragraph">
                   <wp:posOffset>91440</wp:posOffset>
                 </wp:positionV>
-                <wp:extent cx="158750" cy="158750"/>
+                <wp:extent cx="159385" cy="159385"/>
                 <wp:effectExtent l="0" t="0" r="0" b="0"/>
                 <wp:wrapNone/>
                 <wp:docPr id="11" name="Shape1_1"/>
@@ -2314,7 +2314,7 @@
                       <wps:spPr>
                         <a:xfrm>
                           <a:off x="0" y="0"/>
-                          <a:ext cx="158040" cy="158040"/>
+                          <a:ext cx="158760" cy="158760"/>
                         </a:xfrm>
                         <a:prstGeom prst="ellipse">
                           <a:avLst/>
@@ -2344,7 +2344,7 @@
           </mc:Choice>
           <mc:Fallback>
             <w:pict>
-              <v:oval id="shape_0" ID="Shape1_1" fillcolor="white" stroked="t" style="position:absolute;margin-left:2.9pt;margin-top:7.2pt;width:12.4pt;height:12.4pt">
+              <v:oval id="shape_0" ID="Shape1_1" fillcolor="white" stroked="t" style="position:absolute;margin-left:2.9pt;margin-top:7.2pt;width:12.45pt;height:12.45pt">
                 <w10:wrap type="none"/>
                 <v:fill o:detectmouseclick="t" type="solid" color2="black"/>
                 <v:stroke color="black" weight="9000" joinstyle="round" endcap="flat"/>
@@ -2399,21 +2399,7 @@
           <w:szCs w:val="24"/>
           <w:lang w:val="en-US" w:eastAsia="zh-CN" w:bidi="hi-IN"/>
         </w:rPr>
-        <w:t>options[0]</w:t>
-      </w:r>
-      <w:r>
-        <w:rPr>
-          <w:rFonts w:eastAsia="Arial" w:cs="Arial" w:ascii="aRIAL" w:hAnsi="aRIAL"/>
-          <w:b w:val="false"/>
-          <w:bCs w:val="false"/>
-          <w:i w:val="false"/>
-          <w:color w:val="000000"/>
-          <w:kern w:val="2"/>
-          <w:sz w:val="24"/>
-          <w:szCs w:val="24"/>
-          <w:lang w:val="en-US" w:eastAsia="zh-CN" w:bidi="hi-IN"/>
-        </w:rPr>
-        <w:t xml:space="preserve"> }}</w:t>
+        <w:t>options[0] }}</w:t>
       </w:r>
     </w:p>
     <w:p>
@@ -2449,7 +2435,7 @@
                 <wp:positionV relativeFrom="paragraph">
                   <wp:posOffset>91440</wp:posOffset>
                 </wp:positionV>
-                <wp:extent cx="158750" cy="158750"/>
+                <wp:extent cx="159385" cy="159385"/>
                 <wp:effectExtent l="0" t="0" r="0" b="0"/>
                 <wp:wrapNone/>
                 <wp:docPr id="12" name="Shape1_3"/>
@@ -2460,7 +2446,7 @@
                       <wps:spPr>
                         <a:xfrm>
                           <a:off x="0" y="0"/>
-                          <a:ext cx="158040" cy="158040"/>
+                          <a:ext cx="158760" cy="158760"/>
                         </a:xfrm>
                         <a:prstGeom prst="ellipse">
                           <a:avLst/>
@@ -2490,7 +2476,7 @@
           </mc:Choice>
           <mc:Fallback>
             <w:pict>
-              <v:oval id="shape_0" ID="Shape1_3" fillcolor="white" stroked="t" style="position:absolute;margin-left:2.9pt;margin-top:7.2pt;width:12.4pt;height:12.4pt">
+              <v:oval id="shape_0" ID="Shape1_3" fillcolor="white" stroked="t" style="position:absolute;margin-left:2.9pt;margin-top:7.2pt;width:12.45pt;height:12.45pt">
                 <w10:wrap type="none"/>
                 <v:fill o:detectmouseclick="t" type="solid" color2="black"/>
                 <v:stroke color="black" weight="9000" joinstyle="round" endcap="flat"/>
@@ -2535,21 +2521,7 @@
           <w:szCs w:val="24"/>
           <w:lang w:val="en-US" w:eastAsia="zh-CN" w:bidi="hi-IN"/>
         </w:rPr>
-        <w:t>options[1]</w:t>
-      </w:r>
-      <w:r>
-        <w:rPr>
-          <w:rFonts w:eastAsia="Arial" w:cs="Arial" w:ascii="aRIAL" w:hAnsi="aRIAL"/>
-          <w:b w:val="false"/>
-          <w:bCs w:val="false"/>
-          <w:i w:val="false"/>
-          <w:color w:val="000000"/>
-          <w:kern w:val="2"/>
-          <w:sz w:val="24"/>
-          <w:szCs w:val="24"/>
-          <w:lang w:val="en-US" w:eastAsia="zh-CN" w:bidi="hi-IN"/>
-        </w:rPr>
-        <w:t xml:space="preserve"> }}</w:t>
+        <w:t>options[1] }}</w:t>
       </w:r>
     </w:p>
     <w:p>
@@ -2585,7 +2557,7 @@
                 <wp:positionV relativeFrom="paragraph">
                   <wp:posOffset>91440</wp:posOffset>
                 </wp:positionV>
-                <wp:extent cx="158750" cy="158750"/>
+                <wp:extent cx="159385" cy="159385"/>
                 <wp:effectExtent l="0" t="0" r="0" b="0"/>
                 <wp:wrapNone/>
                 <wp:docPr id="13" name="Shape1_2"/>
@@ -2596,7 +2568,7 @@
                       <wps:spPr>
                         <a:xfrm>
                           <a:off x="0" y="0"/>
-                          <a:ext cx="158040" cy="158040"/>
+                          <a:ext cx="158760" cy="158760"/>
                         </a:xfrm>
                         <a:prstGeom prst="ellipse">
                           <a:avLst/>
@@ -2626,7 +2598,7 @@
           </mc:Choice>
           <mc:Fallback>
             <w:pict>
-              <v:oval id="shape_0" ID="Shape1_2" fillcolor="white" stroked="t" style="position:absolute;margin-left:2.9pt;margin-top:7.2pt;width:12.4pt;height:12.4pt">
+              <v:oval id="shape_0" ID="Shape1_2" fillcolor="white" stroked="t" style="position:absolute;margin-left:2.9pt;margin-top:7.2pt;width:12.45pt;height:12.45pt">
                 <w10:wrap type="none"/>
                 <v:fill o:detectmouseclick="t" type="solid" color2="black"/>
                 <v:stroke color="black" weight="9000" joinstyle="round" endcap="flat"/>
@@ -2671,21 +2643,7 @@
           <w:szCs w:val="24"/>
           <w:lang w:val="en-US" w:eastAsia="zh-CN" w:bidi="hi-IN"/>
         </w:rPr>
-        <w:t>options[2]</w:t>
-      </w:r>
-      <w:r>
-        <w:rPr>
-          <w:rFonts w:eastAsia="Arial" w:cs="Arial" w:ascii="aRIAL" w:hAnsi="aRIAL"/>
-          <w:b w:val="false"/>
-          <w:bCs w:val="false"/>
-          <w:i w:val="false"/>
-          <w:color w:val="000000"/>
-          <w:kern w:val="2"/>
-          <w:sz w:val="24"/>
-          <w:szCs w:val="24"/>
-          <w:lang w:val="en-US" w:eastAsia="zh-CN" w:bidi="hi-IN"/>
-        </w:rPr>
-        <w:t xml:space="preserve"> }}</w:t>
+        <w:t>options[2] }}</w:t>
       </w:r>
       <w:r>
         <w:rPr>
@@ -2745,7 +2703,7 @@
                 <wp:positionV relativeFrom="paragraph">
                   <wp:posOffset>91440</wp:posOffset>
                 </wp:positionV>
-                <wp:extent cx="158750" cy="158750"/>
+                <wp:extent cx="159385" cy="159385"/>
                 <wp:effectExtent l="0" t="0" r="0" b="0"/>
                 <wp:wrapNone/>
                 <wp:docPr id="14" name="Shape1_9"/>
@@ -2756,7 +2714,7 @@
                       <wps:spPr>
                         <a:xfrm>
                           <a:off x="0" y="0"/>
-                          <a:ext cx="158040" cy="158040"/>
+                          <a:ext cx="158760" cy="158760"/>
                         </a:xfrm>
                         <a:prstGeom prst="ellipse">
                           <a:avLst/>
@@ -2786,7 +2744,7 @@
           </mc:Choice>
           <mc:Fallback>
             <w:pict>
-              <v:oval id="shape_0" ID="Shape1_9" fillcolor="white" stroked="t" style="position:absolute;margin-left:2.9pt;margin-top:7.2pt;width:12.4pt;height:12.4pt">
+              <v:oval id="shape_0" ID="Shape1_9" fillcolor="white" stroked="t" style="position:absolute;margin-left:2.9pt;margin-top:7.2pt;width:12.45pt;height:12.45pt">
                 <w10:wrap type="none"/>
                 <v:fill o:detectmouseclick="t" type="solid" color2="black"/>
                 <v:stroke color="black" weight="9000" joinstyle="round" endcap="flat"/>
@@ -2865,7 +2823,7 @@
                 <wp:positionV relativeFrom="paragraph">
                   <wp:posOffset>91440</wp:posOffset>
                 </wp:positionV>
-                <wp:extent cx="158750" cy="158750"/>
+                <wp:extent cx="159385" cy="159385"/>
                 <wp:effectExtent l="0" t="0" r="0" b="0"/>
                 <wp:wrapNone/>
                 <wp:docPr id="15" name="Shape1_10"/>
@@ -2876,7 +2834,7 @@
                       <wps:spPr>
                         <a:xfrm>
                           <a:off x="0" y="0"/>
-                          <a:ext cx="158040" cy="158040"/>
+                          <a:ext cx="158760" cy="158760"/>
                         </a:xfrm>
                         <a:prstGeom prst="ellipse">
                           <a:avLst/>
@@ -2906,7 +2864,7 @@
           </mc:Choice>
           <mc:Fallback>
             <w:pict>
-              <v:oval id="shape_0" ID="Shape1_10" fillcolor="white" stroked="t" style="position:absolute;margin-left:2.9pt;margin-top:7.2pt;width:12.4pt;height:12.4pt">
+              <v:oval id="shape_0" ID="Shape1_10" fillcolor="white" stroked="t" style="position:absolute;margin-left:2.9pt;margin-top:7.2pt;width:12.45pt;height:12.45pt">
                 <w10:wrap type="none"/>
                 <v:fill o:detectmouseclick="t" type="solid" color2="black"/>
                 <v:stroke color="black" weight="9000" joinstyle="round" endcap="flat"/>
@@ -3238,7 +3196,7 @@
                 <wp:positionV relativeFrom="paragraph">
                   <wp:posOffset>91440</wp:posOffset>
                 </wp:positionV>
-                <wp:extent cx="158750" cy="158750"/>
+                <wp:extent cx="159385" cy="159385"/>
                 <wp:effectExtent l="0" t="0" r="0" b="0"/>
                 <wp:wrapNone/>
                 <wp:docPr id="16" name="Shape1_4"/>
@@ -3249,7 +3207,7 @@
                       <wps:spPr>
                         <a:xfrm>
                           <a:off x="0" y="0"/>
-                          <a:ext cx="158040" cy="158040"/>
+                          <a:ext cx="158760" cy="158760"/>
                         </a:xfrm>
                         <a:prstGeom prst="ellipse">
                           <a:avLst/>
@@ -3279,7 +3237,7 @@
           </mc:Choice>
           <mc:Fallback>
             <w:pict>
-              <v:oval id="shape_0" ID="Shape1_4" fillcolor="white" stroked="t" style="position:absolute;margin-left:2.9pt;margin-top:7.2pt;width:12.4pt;height:12.4pt">
+              <v:oval id="shape_0" ID="Shape1_4" fillcolor="white" stroked="t" style="position:absolute;margin-left:2.9pt;margin-top:7.2pt;width:12.45pt;height:12.45pt">
                 <w10:wrap type="none"/>
                 <v:fill o:detectmouseclick="t" type="solid" color2="black"/>
                 <v:stroke color="black" weight="9000" joinstyle="round" endcap="flat"/>
@@ -3334,21 +3292,7 @@
           <w:szCs w:val="24"/>
           <w:lang w:val="en-US" w:eastAsia="zh-CN" w:bidi="hi-IN"/>
         </w:rPr>
-        <w:t>options[0]</w:t>
-      </w:r>
-      <w:r>
-        <w:rPr>
-          <w:rFonts w:eastAsia="Arial" w:cs="Arial" w:ascii="aRIAL" w:hAnsi="aRIAL"/>
-          <w:b w:val="false"/>
-          <w:bCs w:val="false"/>
-          <w:i w:val="false"/>
-          <w:color w:val="000000"/>
-          <w:kern w:val="2"/>
-          <w:sz w:val="24"/>
-          <w:szCs w:val="24"/>
-          <w:lang w:val="en-US" w:eastAsia="zh-CN" w:bidi="hi-IN"/>
-        </w:rPr>
-        <w:t xml:space="preserve"> }}</w:t>
+        <w:t>options[0] }}</w:t>
       </w:r>
     </w:p>
     <w:p>
@@ -3384,7 +3328,7 @@
                 <wp:positionV relativeFrom="paragraph">
                   <wp:posOffset>91440</wp:posOffset>
                 </wp:positionV>
-                <wp:extent cx="158750" cy="158750"/>
+                <wp:extent cx="159385" cy="159385"/>
                 <wp:effectExtent l="0" t="0" r="0" b="0"/>
                 <wp:wrapNone/>
                 <wp:docPr id="17" name="Shape1_6"/>
@@ -3395,7 +3339,7 @@
                       <wps:spPr>
                         <a:xfrm>
                           <a:off x="0" y="0"/>
-                          <a:ext cx="158040" cy="158040"/>
+                          <a:ext cx="158760" cy="158760"/>
                         </a:xfrm>
                         <a:prstGeom prst="ellipse">
                           <a:avLst/>
@@ -3425,7 +3369,7 @@
           </mc:Choice>
           <mc:Fallback>
             <w:pict>
-              <v:oval id="shape_0" ID="Shape1_6" fillcolor="white" stroked="t" style="position:absolute;margin-left:2.9pt;margin-top:7.2pt;width:12.4pt;height:12.4pt">
+              <v:oval id="shape_0" ID="Shape1_6" fillcolor="white" stroked="t" style="position:absolute;margin-left:2.9pt;margin-top:7.2pt;width:12.45pt;height:12.45pt">
                 <w10:wrap type="none"/>
                 <v:fill o:detectmouseclick="t" type="solid" color2="black"/>
                 <v:stroke color="black" weight="9000" joinstyle="round" endcap="flat"/>
@@ -3470,21 +3414,7 @@
           <w:szCs w:val="24"/>
           <w:lang w:val="en-US" w:eastAsia="zh-CN" w:bidi="hi-IN"/>
         </w:rPr>
-        <w:t>options[1]</w:t>
-      </w:r>
-      <w:r>
-        <w:rPr>
-          <w:rFonts w:eastAsia="Arial" w:cs="Arial" w:ascii="aRIAL" w:hAnsi="aRIAL"/>
-          <w:b w:val="false"/>
-          <w:bCs w:val="false"/>
-          <w:i w:val="false"/>
-          <w:color w:val="000000"/>
-          <w:kern w:val="2"/>
-          <w:sz w:val="24"/>
-          <w:szCs w:val="24"/>
-          <w:lang w:val="en-US" w:eastAsia="zh-CN" w:bidi="hi-IN"/>
-        </w:rPr>
-        <w:t xml:space="preserve"> }}</w:t>
+        <w:t>options[1] }}</w:t>
       </w:r>
     </w:p>
     <w:p>
@@ -3520,7 +3450,7 @@
                 <wp:positionV relativeFrom="paragraph">
                   <wp:posOffset>91440</wp:posOffset>
                 </wp:positionV>
-                <wp:extent cx="158750" cy="158750"/>
+                <wp:extent cx="159385" cy="159385"/>
                 <wp:effectExtent l="0" t="0" r="0" b="0"/>
                 <wp:wrapNone/>
                 <wp:docPr id="18" name="Shape1_5"/>
@@ -3531,7 +3461,7 @@
                       <wps:spPr>
                         <a:xfrm>
                           <a:off x="0" y="0"/>
-                          <a:ext cx="158040" cy="158040"/>
+                          <a:ext cx="158760" cy="158760"/>
                         </a:xfrm>
                         <a:prstGeom prst="ellipse">
                           <a:avLst/>
@@ -3561,7 +3491,7 @@
           </mc:Choice>
           <mc:Fallback>
             <w:pict>
-              <v:oval id="shape_0" ID="Shape1_5" fillcolor="white" stroked="t" style="position:absolute;margin-left:2.9pt;margin-top:7.2pt;width:12.4pt;height:12.4pt">
+              <v:oval id="shape_0" ID="Shape1_5" fillcolor="white" stroked="t" style="position:absolute;margin-left:2.9pt;margin-top:7.2pt;width:12.45pt;height:12.45pt">
                 <w10:wrap type="none"/>
                 <v:fill o:detectmouseclick="t" type="solid" color2="black"/>
                 <v:stroke color="black" weight="9000" joinstyle="round" endcap="flat"/>
@@ -3606,21 +3536,7 @@
           <w:szCs w:val="24"/>
           <w:lang w:val="en-US" w:eastAsia="zh-CN" w:bidi="hi-IN"/>
         </w:rPr>
-        <w:t>options[2]</w:t>
-      </w:r>
-      <w:r>
-        <w:rPr>
-          <w:rFonts w:eastAsia="Arial" w:cs="Arial" w:ascii="aRIAL" w:hAnsi="aRIAL"/>
-          <w:b w:val="false"/>
-          <w:bCs w:val="false"/>
-          <w:i w:val="false"/>
-          <w:color w:val="000000"/>
-          <w:kern w:val="2"/>
-          <w:sz w:val="24"/>
-          <w:szCs w:val="24"/>
-          <w:lang w:val="en-US" w:eastAsia="zh-CN" w:bidi="hi-IN"/>
-        </w:rPr>
-        <w:t xml:space="preserve"> }}</w:t>
+        <w:t>options[2] }}</w:t>
       </w:r>
       <w:r>
         <w:rPr>
@@ -3680,7 +3596,7 @@
                 <wp:positionV relativeFrom="paragraph">
                   <wp:posOffset>91440</wp:posOffset>
                 </wp:positionV>
-                <wp:extent cx="158750" cy="158750"/>
+                <wp:extent cx="159385" cy="159385"/>
                 <wp:effectExtent l="0" t="0" r="0" b="0"/>
                 <wp:wrapNone/>
                 <wp:docPr id="19" name="Shape1_11"/>
@@ -3691,7 +3607,7 @@
                       <wps:spPr>
                         <a:xfrm>
                           <a:off x="0" y="0"/>
-                          <a:ext cx="158040" cy="158040"/>
+                          <a:ext cx="158760" cy="158760"/>
                         </a:xfrm>
                         <a:prstGeom prst="ellipse">
                           <a:avLst/>
@@ -3721,7 +3637,7 @@
           </mc:Choice>
           <mc:Fallback>
             <w:pict>
-              <v:oval id="shape_0" ID="Shape1_11" fillcolor="white" stroked="t" style="position:absolute;margin-left:2.9pt;margin-top:7.2pt;width:12.4pt;height:12.4pt">
+              <v:oval id="shape_0" ID="Shape1_11" fillcolor="white" stroked="t" style="position:absolute;margin-left:2.9pt;margin-top:7.2pt;width:12.45pt;height:12.45pt">
                 <w10:wrap type="none"/>
                 <v:fill o:detectmouseclick="t" type="solid" color2="black"/>
                 <v:stroke color="black" weight="9000" joinstyle="round" endcap="flat"/>
@@ -3814,7 +3730,7 @@
                 <wp:positionV relativeFrom="paragraph">
                   <wp:posOffset>91440</wp:posOffset>
                 </wp:positionV>
-                <wp:extent cx="158750" cy="158750"/>
+                <wp:extent cx="159385" cy="159385"/>
                 <wp:effectExtent l="0" t="0" r="0" b="0"/>
                 <wp:wrapNone/>
                 <wp:docPr id="20" name="Shape1_12"/>
@@ -3825,7 +3741,7 @@
                       <wps:spPr>
                         <a:xfrm>
                           <a:off x="0" y="0"/>
-                          <a:ext cx="158040" cy="158040"/>
+                          <a:ext cx="158760" cy="158760"/>
                         </a:xfrm>
                         <a:prstGeom prst="ellipse">
                           <a:avLst/>
@@ -3855,7 +3771,7 @@
           </mc:Choice>
           <mc:Fallback>
             <w:pict>
-              <v:oval id="shape_0" ID="Shape1_12" fillcolor="white" stroked="t" style="position:absolute;margin-left:2.9pt;margin-top:7.2pt;width:12.4pt;height:12.4pt">
+              <v:oval id="shape_0" ID="Shape1_12" fillcolor="white" stroked="t" style="position:absolute;margin-left:2.9pt;margin-top:7.2pt;width:12.45pt;height:12.45pt">
                 <w10:wrap type="none"/>
                 <v:fill o:detectmouseclick="t" type="solid" color2="black"/>
                 <v:stroke color="black" weight="9000" joinstyle="round" endcap="flat"/>
@@ -4333,7 +4249,7 @@
                 <wp:positionV relativeFrom="paragraph">
                   <wp:posOffset>91440</wp:posOffset>
                 </wp:positionV>
-                <wp:extent cx="158750" cy="158750"/>
+                <wp:extent cx="159385" cy="159385"/>
                 <wp:effectExtent l="0" t="0" r="0" b="0"/>
                 <wp:wrapNone/>
                 <wp:docPr id="21" name="Shape1_7"/>
@@ -4344,7 +4260,7 @@
                       <wps:spPr>
                         <a:xfrm>
                           <a:off x="0" y="0"/>
-                          <a:ext cx="158040" cy="158040"/>
+                          <a:ext cx="158760" cy="158760"/>
                         </a:xfrm>
                         <a:prstGeom prst="ellipse">
                           <a:avLst/>
@@ -4374,7 +4290,7 @@
           </mc:Choice>
           <mc:Fallback>
             <w:pict>
-              <v:oval id="shape_0" ID="Shape1_7" fillcolor="white" stroked="t" style="position:absolute;margin-left:2.9pt;margin-top:7.2pt;width:12.4pt;height:12.4pt">
+              <v:oval id="shape_0" ID="Shape1_7" fillcolor="white" stroked="t" style="position:absolute;margin-left:2.9pt;margin-top:7.2pt;width:12.45pt;height:12.45pt">
                 <w10:wrap type="none"/>
                 <v:fill o:detectmouseclick="t" type="solid" color2="black"/>
                 <v:stroke color="black" weight="9000" joinstyle="round" endcap="flat"/>
@@ -4452,7 +4368,7 @@
                 <wp:positionV relativeFrom="paragraph">
                   <wp:posOffset>91440</wp:posOffset>
                 </wp:positionV>
-                <wp:extent cx="158750" cy="158750"/>
+                <wp:extent cx="159385" cy="159385"/>
                 <wp:effectExtent l="0" t="0" r="0" b="0"/>
                 <wp:wrapNone/>
                 <wp:docPr id="22" name="Shape1_8"/>
@@ -4463,7 +4379,7 @@
                       <wps:spPr>
                         <a:xfrm>
                           <a:off x="0" y="0"/>
-                          <a:ext cx="158040" cy="158040"/>
+                          <a:ext cx="158760" cy="158760"/>
                         </a:xfrm>
                         <a:prstGeom prst="ellipse">
                           <a:avLst/>
@@ -4493,7 +4409,7 @@
           </mc:Choice>
           <mc:Fallback>
             <w:pict>
-              <v:oval id="shape_0" ID="Shape1_8" fillcolor="white" stroked="t" style="position:absolute;margin-left:2.9pt;margin-top:7.2pt;width:12.4pt;height:12.4pt">
+              <v:oval id="shape_0" ID="Shape1_8" fillcolor="white" stroked="t" style="position:absolute;margin-left:2.9pt;margin-top:7.2pt;width:12.45pt;height:12.45pt">
                 <w10:wrap type="none"/>
                 <v:fill o:detectmouseclick="t" type="solid" color2="black"/>
                 <v:stroke color="black" weight="9000" joinstyle="round" endcap="flat"/>
@@ -4704,68 +4620,7 @@
           <w:color w:val="6897BB"/>
           <w:sz w:val="20"/>
         </w:rPr>
-        <w:t xml:space="preserve">162 </w:t>
-      </w:r>
-      <w:r>
-        <w:rPr>
-          <w:rFonts w:ascii="JetBrains Mono" w:hAnsi="JetBrains Mono"/>
-          <w:b w:val="false"/>
-          <w:i w:val="false"/>
-          <w:color w:val="CC7832"/>
-          <w:sz w:val="20"/>
-        </w:rPr>
-        <w:t xml:space="preserve">and </w:t>
-      </w:r>
-      <w:r>
-        <w:rPr>
-          <w:rStyle w:val="SourceText"/>
-          <w:b w:val="false"/>
-          <w:i w:val="false"/>
-          <w:color w:val="A9B7C6"/>
-          <w:sz w:val="20"/>
-        </w:rPr>
-        <w:t>imgsOfQRs</w:t>
-      </w:r>
-      <w:r>
-        <w:rPr>
-          <w:rStyle w:val="SourceText"/>
-          <w:rFonts w:eastAsia="Noto Sans Mono CJK SC" w:cs="Liberation Mono" w:ascii="Liberation Mono" w:hAnsi="Liberation Mono"/>
-          <w:b w:val="false"/>
-          <w:i w:val="false"/>
-          <w:color w:val="A9B7C6"/>
-          <w:kern w:val="2"/>
-          <w:sz w:val="20"/>
-          <w:szCs w:val="24"/>
-          <w:lang w:val="en-US" w:eastAsia="zh-CN" w:bidi="hi-IN"/>
-        </w:rPr>
-        <w:t>[</w:t>
-      </w:r>
-      <w:r>
-        <w:rPr>
-          <w:rStyle w:val="SourceText"/>
-          <w:b w:val="false"/>
-          <w:i w:val="false"/>
-          <w:color w:val="A9B7C6"/>
-          <w:kern w:val="2"/>
-          <w:sz w:val="20"/>
-          <w:szCs w:val="24"/>
-          <w:lang w:val="en-US" w:eastAsia="zh-CN" w:bidi="hi-IN"/>
-        </w:rPr>
-        <w:t>package_number</w:t>
-      </w:r>
-      <w:r>
-        <w:rPr>
-          <w:rStyle w:val="SourceText"/>
-          <w:rFonts w:eastAsia="Noto Sans Mono CJK SC" w:cs="Liberation Mono" w:ascii="Liberation Mono" w:hAnsi="Liberation Mono"/>
-          <w:b w:val="false"/>
-          <w:i w:val="false"/>
-          <w:color w:val="A9B7C6"/>
-          <w:kern w:val="2"/>
-          <w:sz w:val="20"/>
-          <w:szCs w:val="24"/>
-          <w:lang w:val="en-US" w:eastAsia="zh-CN" w:bidi="hi-IN"/>
-        </w:rPr>
-        <w:t>]</w:t>
+        <w:t>162</w:t>
       </w:r>
       <w:r>
         <w:rPr>
@@ -4786,176 +4641,6 @@
           <w:sz w:val="20"/>
         </w:rPr>
         <w:t>%}</w:t>
-      </w:r>
-    </w:p>
-    <w:tbl>
-      <w:tblPr>
-        <w:tblW w:w="9990" w:type="dxa"/>
-        <w:jc w:val="start"/>
-        <w:tblInd w:w="55" w:type="dxa"/>
-        <w:tblCellMar>
-          <w:top w:w="55" w:type="dxa"/>
-          <w:start w:w="55" w:type="dxa"/>
-          <w:bottom w:w="55" w:type="dxa"/>
-          <w:end w:w="55" w:type="dxa"/>
-        </w:tblCellMar>
-      </w:tblPr>
-      <w:tblGrid>
-        <w:gridCol w:w="4986"/>
-        <w:gridCol w:w="5003"/>
-      </w:tblGrid>
-      <w:tr>
-        <w:trPr/>
-        <w:tc>
-          <w:tcPr>
-            <w:tcW w:w="4986" w:type="dxa"/>
-            <w:tcBorders/>
-            <w:vAlign w:val="center"/>
-          </w:tcPr>
-          <w:p>
-            <w:pPr>
-              <w:pStyle w:val="Normal"/>
-              <w:numPr>
-                <w:ilvl w:val="0"/>
-                <w:numId w:val="0"/>
-              </w:numPr>
-              <w:spacing w:before="240" w:after="120"/>
-              <w:ind w:start="0" w:hanging="0"/>
-              <w:jc w:val="center"/>
-              <w:outlineLvl w:val="0"/>
-              <w:rPr/>
-            </w:pPr>
-            <w:r>
-              <w:rPr>
-                <w:rStyle w:val="SourceText"/>
-                <w:rFonts w:ascii="arial" w:hAnsi="arial"/>
-                <w:b/>
-                <w:bCs/>
-                <w:i w:val="false"/>
-                <w:color w:val="000000"/>
-                <w:sz w:val="120"/>
-                <w:szCs w:val="120"/>
-              </w:rPr>
-              <w:t>{{package_number + 1}}</w:t>
-            </w:r>
-          </w:p>
-        </w:tc>
-        <w:tc>
-          <w:tcPr>
-            <w:tcW w:w="5003" w:type="dxa"/>
-            <w:tcBorders/>
-            <w:vAlign w:val="center"/>
-          </w:tcPr>
-          <w:p>
-            <w:pPr>
-              <w:pStyle w:val="Normal"/>
-              <w:numPr>
-                <w:ilvl w:val="0"/>
-                <w:numId w:val="0"/>
-              </w:numPr>
-              <w:spacing w:before="240" w:after="120"/>
-              <w:ind w:start="0" w:hanging="0"/>
-              <w:jc w:val="center"/>
-              <w:outlineLvl w:val="0"/>
-              <w:rPr/>
-            </w:pPr>
-            <w:r>
-              <w:rPr>
-                <w:rStyle w:val="SourceText"/>
-                <w:b w:val="false"/>
-                <w:i w:val="false"/>
-                <w:color w:val="A9B7C6"/>
-                <w:sz w:val="20"/>
-              </w:rPr>
-              <w:t>{{imgsOfQRs</w:t>
-            </w:r>
-            <w:r>
-              <w:rPr>
-                <w:rStyle w:val="SourceText"/>
-                <w:rFonts w:eastAsia="Noto Sans Mono CJK SC" w:cs="Liberation Mono" w:ascii="Liberation Mono" w:hAnsi="Liberation Mono"/>
-                <w:b w:val="false"/>
-                <w:i w:val="false"/>
-                <w:color w:val="A9B7C6"/>
-                <w:kern w:val="2"/>
-                <w:sz w:val="20"/>
-                <w:szCs w:val="24"/>
-                <w:lang w:val="en-US" w:eastAsia="zh-CN" w:bidi="hi-IN"/>
-              </w:rPr>
-              <w:t>[</w:t>
-            </w:r>
-            <w:r>
-              <w:rPr>
-                <w:rStyle w:val="SourceText"/>
-                <w:b w:val="false"/>
-                <w:i w:val="false"/>
-                <w:color w:val="A9B7C6"/>
-                <w:kern w:val="2"/>
-                <w:sz w:val="20"/>
-                <w:szCs w:val="24"/>
-                <w:lang w:val="en-US" w:eastAsia="zh-CN" w:bidi="hi-IN"/>
-              </w:rPr>
-              <w:t>package_number</w:t>
-            </w:r>
-            <w:r>
-              <w:rPr>
-                <w:rStyle w:val="SourceText"/>
-                <w:rFonts w:eastAsia="Noto Sans Mono CJK SC" w:cs="Liberation Mono" w:ascii="Liberation Mono" w:hAnsi="Liberation Mono"/>
-                <w:b w:val="false"/>
-                <w:i w:val="false"/>
-                <w:color w:val="A9B7C6"/>
-                <w:kern w:val="2"/>
-                <w:sz w:val="20"/>
-                <w:szCs w:val="24"/>
-                <w:lang w:val="en-US" w:eastAsia="zh-CN" w:bidi="hi-IN"/>
-              </w:rPr>
-              <w:t>]</w:t>
-            </w:r>
-            <w:r>
-              <w:rPr>
-                <w:rStyle w:val="SourceText"/>
-                <w:b w:val="false"/>
-                <w:i w:val="false"/>
-                <w:color w:val="A9B7C6"/>
-                <w:sz w:val="20"/>
-              </w:rPr>
-              <w:t>}}</w:t>
-            </w:r>
-          </w:p>
-        </w:tc>
-      </w:tr>
-    </w:tbl>
-    <w:p>
-      <w:pPr>
-        <w:pStyle w:val="Normal"/>
-        <w:numPr>
-          <w:ilvl w:val="0"/>
-          <w:numId w:val="0"/>
-        </w:numPr>
-        <w:spacing w:before="240" w:after="120"/>
-        <w:ind w:start="0" w:hanging="0"/>
-        <w:jc w:val="start"/>
-        <w:outlineLvl w:val="0"/>
-        <w:rPr>
-          <w:rFonts w:ascii="Arial" w:hAnsi="Arial" w:eastAsia="Arial" w:cs="Arial"/>
-          <w:b w:val="false"/>
-          <w:b w:val="false"/>
-          <w:i w:val="false"/>
-          <w:i w:val="false"/>
-          <w:color w:val="676A6C"/>
-          <w:sz w:val="20"/>
-          <w:szCs w:val="20"/>
-        </w:rPr>
-      </w:pPr>
-      <w:r>
-        <w:rPr>
-          <w:rFonts w:eastAsia="Arial" w:cs="Arial" w:ascii="JetBrains Mono" w:hAnsi="JetBrains Mono"/>
-          <w:b w:val="false"/>
-          <w:i w:val="false"/>
-          <w:color w:val="A9B7C6"/>
-          <w:sz w:val="20"/>
-          <w:szCs w:val="20"/>
-        </w:rPr>
-        <w:t>{% else  %}</w:t>
       </w:r>
     </w:p>
     <w:p>
@@ -4970,21 +4655,56 @@
         <w:jc w:val="start"/>
         <w:outlineLvl w:val="0"/>
         <w:rPr>
-          <w:sz w:val="20"/>
-          <w:szCs w:val="20"/>
-        </w:rPr>
-      </w:pPr>
-      <w:r>
-        <w:rPr>
-          <w:rFonts w:eastAsia="Arial" w:cs="Arial" w:ascii="arial" w:hAnsi="arial"/>
+          <w:rFonts w:ascii="arial" w:hAnsi="arial"/>
+          <w:b/>
           <w:b/>
           <w:bCs/>
-          <w:i w:val="false"/>
-          <w:color w:val="000000"/>
-          <w:sz w:val="20"/>
-          <w:szCs w:val="20"/>
-        </w:rPr>
-        <w:t>{{ _(“Note”) }}:</w:t>
+          <w:color w:val="000000"/>
+        </w:rPr>
+      </w:pPr>
+      <w:r>
+        <w:rPr>
+          <w:rFonts w:ascii="JetBrains Mono" w:hAnsi="JetBrains Mono"/>
+          <w:b/>
+          <w:bCs/>
+          <w:i w:val="false"/>
+          <w:color w:val="000000"/>
+          <w:sz w:val="20"/>
+        </w:rPr>
+        <w:t xml:space="preserve">{{ </w:t>
+      </w:r>
+      <w:r>
+        <w:rPr>
+          <w:rFonts w:ascii="JetBrains Mono" w:hAnsi="JetBrains Mono"/>
+          <w:b/>
+          <w:bCs/>
+          <w:i w:val="false"/>
+          <w:color w:val="000000"/>
+          <w:sz w:val="20"/>
+        </w:rPr>
+        <w:t>Indication</w:t>
+      </w:r>
+      <w:r>
+        <w:rPr>
+          <w:rFonts w:ascii="JetBrains Mono" w:hAnsi="JetBrains Mono"/>
+          <w:b/>
+          <w:bCs/>
+          <w:i w:val="false"/>
+          <w:color w:val="000000"/>
+          <w:sz w:val="20"/>
+        </w:rPr>
+        <w:t>1</w:t>
+      </w:r>
+      <w:r>
+        <w:rPr>
+          <w:rFonts w:ascii="JetBrains Mono" w:hAnsi="JetBrains Mono"/>
+          <w:b/>
+          <w:bCs/>
+          <w:i w:val="false"/>
+          <w:color w:val="000000"/>
+          <w:sz w:val="20"/>
+        </w:rPr>
+        <w:t>}}</w:t>
       </w:r>
     </w:p>
     <w:p>
@@ -4999,19 +4719,57 @@
         <w:jc w:val="start"/>
         <w:outlineLvl w:val="0"/>
         <w:rPr>
-          <w:rFonts w:ascii="Arial" w:hAnsi="Arial" w:eastAsia="Arial" w:cs="Arial"/>
-          <w:b w:val="false"/>
-          <w:b w:val="false"/>
-          <w:i w:val="false"/>
-          <w:i w:val="false"/>
-          <w:color w:val="676A6C"/>
-          <w:sz w:val="20"/>
-          <w:szCs w:val="20"/>
+          <w:rFonts w:ascii="arial" w:hAnsi="arial"/>
+          <w:color w:val="000000"/>
         </w:rPr>
       </w:pPr>
       <w:r>
+        <w:rPr>
+          <w:rFonts w:ascii="arial" w:hAnsi="arial"/>
+          <w:b w:val="false"/>
+          <w:i w:val="false"/>
+          <w:color w:val="000000"/>
+          <w:sz w:val="20"/>
+        </w:rPr>
+        <w:t xml:space="preserve">{{ </w:t>
+      </w:r>
+      <w:r>
+        <w:rPr>
+          <w:rFonts w:ascii="arial" w:hAnsi="arial"/>
+          <w:b w:val="false"/>
+          <w:i w:val="false"/>
+          <w:color w:val="000000"/>
+          <w:sz w:val="20"/>
+        </w:rPr>
+        <w:t>Indication2</w:t>
+      </w:r>
+      <w:r>
+        <w:rPr>
+          <w:rFonts w:ascii="arial" w:hAnsi="arial"/>
+          <w:b w:val="false"/>
+          <w:i w:val="false"/>
+          <w:color w:val="000000"/>
+          <w:sz w:val="20"/>
+        </w:rPr>
+        <w:t>}}</w:t>
+      </w:r>
+    </w:p>
+    <w:p>
+      <w:pPr>
+        <w:pStyle w:val="Normal"/>
+        <w:numPr>
+          <w:ilvl w:val="0"/>
+          <w:numId w:val="0"/>
+        </w:numPr>
+        <w:spacing w:before="240" w:after="120"/>
+        <w:ind w:start="0" w:hanging="0"/>
+        <w:jc w:val="start"/>
+        <w:outlineLvl w:val="0"/>
+        <w:rPr/>
+      </w:pPr>
+      <w:r>
         <w:drawing>
-          <wp:anchor behindDoc="0" distT="0" distB="0" distL="0" distR="0" simplePos="0" locked="0" layoutInCell="1" allowOverlap="1" relativeHeight="19">
+          <wp:anchor behindDoc="0" distT="0" distB="0" distL="0" distR="0" simplePos="0" locked="0" layoutInCell="1" allowOverlap="1" relativeHeight="31">
             <wp:simplePos x="0" y="0"/>
             <wp:positionH relativeFrom="column">
               <wp:posOffset>0</wp:posOffset>
@@ -5022,7 +4780,7 @@
             <wp:extent cx="5910580" cy="14605"/>
             <wp:effectExtent l="0" t="0" r="0" b="0"/>
             <wp:wrapTopAndBottom/>
-            <wp:docPr id="24" name="Image9" descr="" title=""/>
+            <wp:docPr id="24" name="Image15" descr="" title=""/>
             <wp:cNvGraphicFramePr>
               <a:graphicFrameLocks xmlns:a="http://schemas.openxmlformats.org/drawingml/2006/main" noChangeAspect="1"/>
             </wp:cNvGraphicFramePr>
@@ -5030,7 +4788,7 @@
               <a:graphicData uri="http://schemas.openxmlformats.org/drawingml/2006/picture">
                 <pic:pic xmlns:pic="http://schemas.openxmlformats.org/drawingml/2006/picture">
                   <pic:nvPicPr>
-                    <pic:cNvPr id="24" name="Image9" descr="" title=""/>
+                    <pic:cNvPr id="24" name="Image15" descr="" title=""/>
                     <pic:cNvPicPr>
                       <a:picLocks noChangeAspect="1" noChangeArrowheads="1"/>
                     </pic:cNvPicPr>
@@ -5076,7 +4834,7 @@
           <w:sz w:val="20"/>
           <w:szCs w:val="20"/>
         </w:rPr>
-        <w:t>% endif %}{% endif %}{% if item.question_dtype == 16 or item.question_dtype == 17 or item.question_dtype == 18%}</w:t>
+        <w:t>% else  %}</w:t>
       </w:r>
     </w:p>
     <w:p>
@@ -5132,7 +4890,7 @@
       </w:pPr>
       <w:r>
         <w:drawing>
-          <wp:anchor behindDoc="0" distT="0" distB="0" distL="0" distR="0" simplePos="0" locked="0" layoutInCell="1" allowOverlap="1" relativeHeight="20">
+          <wp:anchor behindDoc="0" distT="0" distB="0" distL="0" distR="0" simplePos="0" locked="0" layoutInCell="1" allowOverlap="1" relativeHeight="19">
             <wp:simplePos x="0" y="0"/>
             <wp:positionH relativeFrom="column">
               <wp:posOffset>0</wp:posOffset>
@@ -5143,7 +4901,7 @@
             <wp:extent cx="5910580" cy="14605"/>
             <wp:effectExtent l="0" t="0" r="0" b="0"/>
             <wp:wrapTopAndBottom/>
-            <wp:docPr id="25" name="Image10" descr="" title=""/>
+            <wp:docPr id="25" name="Image9" descr="" title=""/>
             <wp:cNvGraphicFramePr>
               <a:graphicFrameLocks xmlns:a="http://schemas.openxmlformats.org/drawingml/2006/main" noChangeAspect="1"/>
             </wp:cNvGraphicFramePr>
@@ -5151,7 +4909,7 @@
               <a:graphicData uri="http://schemas.openxmlformats.org/drawingml/2006/picture">
                 <pic:pic xmlns:pic="http://schemas.openxmlformats.org/drawingml/2006/picture">
                   <pic:nvPicPr>
-                    <pic:cNvPr id="25" name="Image10" descr="" title=""/>
+                    <pic:cNvPr id="25" name="Image9" descr="" title=""/>
                     <pic:cNvPicPr>
                       <a:picLocks noChangeAspect="1" noChangeArrowheads="1"/>
                     </pic:cNvPicPr>
@@ -5197,7 +4955,7 @@
           <w:sz w:val="20"/>
           <w:szCs w:val="20"/>
         </w:rPr>
-        <w:t>% endif %}{% if item.question_dtype == 13 %}</w:t>
+        <w:t>% endif %}{% endif %}{% if item.question_dtype == 16 or item.question_dtype == 17 or item.question_dtype == 18%}</w:t>
       </w:r>
     </w:p>
     <w:p>
@@ -5226,7 +4984,7 @@
           <w:sz w:val="20"/>
           <w:szCs w:val="20"/>
         </w:rPr>
-        <w:t>{{ _(“Date”) }}:</w:t>
+        <w:t>{{ _(“Note”) }}:</w:t>
       </w:r>
     </w:p>
     <w:p>
@@ -5253,7 +5011,7 @@
       </w:pPr>
       <w:r>
         <w:drawing>
-          <wp:anchor behindDoc="0" distT="0" distB="0" distL="0" distR="0" simplePos="0" locked="0" layoutInCell="1" allowOverlap="1" relativeHeight="21">
+          <wp:anchor behindDoc="0" distT="0" distB="0" distL="0" distR="0" simplePos="0" locked="0" layoutInCell="1" allowOverlap="1" relativeHeight="20">
             <wp:simplePos x="0" y="0"/>
             <wp:positionH relativeFrom="column">
               <wp:posOffset>0</wp:posOffset>
@@ -5264,7 +5022,7 @@
             <wp:extent cx="5910580" cy="14605"/>
             <wp:effectExtent l="0" t="0" r="0" b="0"/>
             <wp:wrapTopAndBottom/>
-            <wp:docPr id="26" name="Image11" descr="" title=""/>
+            <wp:docPr id="26" name="Image10" descr="" title=""/>
             <wp:cNvGraphicFramePr>
               <a:graphicFrameLocks xmlns:a="http://schemas.openxmlformats.org/drawingml/2006/main" noChangeAspect="1"/>
             </wp:cNvGraphicFramePr>
@@ -5272,7 +5030,7 @@
               <a:graphicData uri="http://schemas.openxmlformats.org/drawingml/2006/picture">
                 <pic:pic xmlns:pic="http://schemas.openxmlformats.org/drawingml/2006/picture">
                   <pic:nvPicPr>
-                    <pic:cNvPr id="26" name="Image11" descr="" title=""/>
+                    <pic:cNvPr id="26" name="Image10" descr="" title=""/>
                     <pic:cNvPicPr>
                       <a:picLocks noChangeAspect="1" noChangeArrowheads="1"/>
                     </pic:cNvPicPr>
@@ -5318,7 +5076,7 @@
           <w:sz w:val="20"/>
           <w:szCs w:val="20"/>
         </w:rPr>
-        <w:t>% endif %}{% if item.question_dtype == 14 %}</w:t>
+        <w:t>% endif %}{% if item.question_dtype == 13 %}</w:t>
       </w:r>
     </w:p>
     <w:p>
@@ -5347,33 +5105,7 @@
           <w:sz w:val="20"/>
           <w:szCs w:val="20"/>
         </w:rPr>
-        <w:t>{{ _(“</w:t>
-      </w:r>
-      <w:r>
-        <w:rPr>
-          <w:rFonts w:eastAsia="Arial" w:cs="Arial" w:ascii="arial" w:hAnsi="arial"/>
-          <w:b/>
-          <w:bCs/>
-          <w:i w:val="false"/>
-          <w:color w:val="000000"/>
-          <w:kern w:val="2"/>
-          <w:sz w:val="20"/>
-          <w:szCs w:val="20"/>
-          <w:lang w:val="en-US" w:eastAsia="zh-CN" w:bidi="hi-IN"/>
-        </w:rPr>
-        <w:t>Time</w:t>
-      </w:r>
-      <w:r>
-        <w:rPr>
-          <w:rFonts w:eastAsia="Arial" w:cs="Arial" w:ascii="arial" w:hAnsi="arial"/>
-          <w:b/>
-          <w:bCs/>
-          <w:i w:val="false"/>
-          <w:color w:val="000000"/>
-          <w:sz w:val="20"/>
-          <w:szCs w:val="20"/>
-        </w:rPr>
-        <w:t>”) }}:</w:t>
+        <w:t>{{ _(“Date”) }}:</w:t>
       </w:r>
     </w:p>
     <w:p>
@@ -5400,7 +5132,7 @@
       </w:pPr>
       <w:r>
         <w:drawing>
-          <wp:anchor behindDoc="0" distT="0" distB="0" distL="0" distR="0" simplePos="0" locked="0" layoutInCell="1" allowOverlap="1" relativeHeight="22">
+          <wp:anchor behindDoc="0" distT="0" distB="0" distL="0" distR="0" simplePos="0" locked="0" layoutInCell="1" allowOverlap="1" relativeHeight="21">
             <wp:simplePos x="0" y="0"/>
             <wp:positionH relativeFrom="column">
               <wp:posOffset>0</wp:posOffset>
@@ -5411,7 +5143,7 @@
             <wp:extent cx="5910580" cy="14605"/>
             <wp:effectExtent l="0" t="0" r="0" b="0"/>
             <wp:wrapTopAndBottom/>
-            <wp:docPr id="27" name="Image12" descr="" title=""/>
+            <wp:docPr id="27" name="Image11" descr="" title=""/>
             <wp:cNvGraphicFramePr>
               <a:graphicFrameLocks xmlns:a="http://schemas.openxmlformats.org/drawingml/2006/main" noChangeAspect="1"/>
             </wp:cNvGraphicFramePr>
@@ -5419,7 +5151,7 @@
               <a:graphicData uri="http://schemas.openxmlformats.org/drawingml/2006/picture">
                 <pic:pic xmlns:pic="http://schemas.openxmlformats.org/drawingml/2006/picture">
                   <pic:nvPicPr>
-                    <pic:cNvPr id="27" name="Image12" descr="" title=""/>
+                    <pic:cNvPr id="27" name="Image11" descr="" title=""/>
                     <pic:cNvPicPr>
                       <a:picLocks noChangeAspect="1" noChangeArrowheads="1"/>
                     </pic:cNvPicPr>
@@ -5465,7 +5197,7 @@
           <w:sz w:val="20"/>
           <w:szCs w:val="20"/>
         </w:rPr>
-        <w:t>% endif %}{% if item.question_dtype == 15 %}</w:t>
+        <w:t>% endif %}{% if item.question_dtype == 14 %}</w:t>
       </w:r>
     </w:p>
     <w:p>
@@ -5494,7 +5226,33 @@
           <w:sz w:val="20"/>
           <w:szCs w:val="20"/>
         </w:rPr>
-        <w:t>{{ _(“Date”) }}:</w:t>
+        <w:t>{{ _(“</w:t>
+      </w:r>
+      <w:r>
+        <w:rPr>
+          <w:rFonts w:eastAsia="Arial" w:cs="Arial" w:ascii="arial" w:hAnsi="arial"/>
+          <w:b/>
+          <w:bCs/>
+          <w:i w:val="false"/>
+          <w:color w:val="000000"/>
+          <w:kern w:val="2"/>
+          <w:sz w:val="20"/>
+          <w:szCs w:val="20"/>
+          <w:lang w:val="en-US" w:eastAsia="zh-CN" w:bidi="hi-IN"/>
+        </w:rPr>
+        <w:t>Time</w:t>
+      </w:r>
+      <w:r>
+        <w:rPr>
+          <w:rFonts w:eastAsia="Arial" w:cs="Arial" w:ascii="arial" w:hAnsi="arial"/>
+          <w:b/>
+          <w:bCs/>
+          <w:i w:val="false"/>
+          <w:color w:val="000000"/>
+          <w:sz w:val="20"/>
+          <w:szCs w:val="20"/>
+        </w:rPr>
+        <w:t>”) }}:</w:t>
       </w:r>
     </w:p>
     <w:p>
@@ -5509,13 +5267,19 @@
         <w:jc w:val="start"/>
         <w:outlineLvl w:val="0"/>
         <w:rPr>
+          <w:rFonts w:ascii="Arial" w:hAnsi="Arial" w:eastAsia="Arial" w:cs="Arial"/>
+          <w:b w:val="false"/>
+          <w:b w:val="false"/>
+          <w:i w:val="false"/>
+          <w:i w:val="false"/>
+          <w:color w:val="676A6C"/>
           <w:sz w:val="20"/>
           <w:szCs w:val="20"/>
         </w:rPr>
       </w:pPr>
       <w:r>
         <w:drawing>
-          <wp:anchor behindDoc="0" distT="0" distB="0" distL="0" distR="0" simplePos="0" locked="0" layoutInCell="1" allowOverlap="1" relativeHeight="23">
+          <wp:anchor behindDoc="0" distT="0" distB="0" distL="0" distR="0" simplePos="0" locked="0" layoutInCell="1" allowOverlap="1" relativeHeight="22">
             <wp:simplePos x="0" y="0"/>
             <wp:positionH relativeFrom="column">
               <wp:posOffset>0</wp:posOffset>
@@ -5526,7 +5290,7 @@
             <wp:extent cx="5910580" cy="14605"/>
             <wp:effectExtent l="0" t="0" r="0" b="0"/>
             <wp:wrapTopAndBottom/>
-            <wp:docPr id="28" name="Image13" descr="" title=""/>
+            <wp:docPr id="28" name="Image12" descr="" title=""/>
             <wp:cNvGraphicFramePr>
               <a:graphicFrameLocks xmlns:a="http://schemas.openxmlformats.org/drawingml/2006/main" noChangeAspect="1"/>
             </wp:cNvGraphicFramePr>
@@ -5534,7 +5298,7 @@
               <a:graphicData uri="http://schemas.openxmlformats.org/drawingml/2006/picture">
                 <pic:pic xmlns:pic="http://schemas.openxmlformats.org/drawingml/2006/picture">
                   <pic:nvPicPr>
-                    <pic:cNvPr id="28" name="Image13" descr="" title=""/>
+                    <pic:cNvPr id="28" name="Image12" descr="" title=""/>
                     <pic:cNvPicPr>
                       <a:picLocks noChangeAspect="1" noChangeArrowheads="1"/>
                     </pic:cNvPicPr>
@@ -5562,11 +5326,10 @@
       </w:r>
       <w:r>
         <w:rPr>
-          <w:rFonts w:eastAsia="Arial" w:cs="Arial" w:ascii="arial" w:hAnsi="arial"/>
-          <w:b/>
-          <w:bCs/>
-          <w:i w:val="false"/>
-          <w:color w:val="000000"/>
+          <w:rFonts w:eastAsia="Arial" w:cs="Arial" w:ascii="JetBrains Mono" w:hAnsi="JetBrains Mono"/>
+          <w:b w:val="false"/>
+          <w:i w:val="false"/>
+          <w:color w:val="A9B7C6"/>
           <w:sz w:val="20"/>
           <w:szCs w:val="20"/>
         </w:rPr>
@@ -5574,41 +5337,14 @@
       </w:r>
       <w:r>
         <w:rPr>
-          <w:rFonts w:eastAsia="Arial" w:cs="Arial" w:ascii="arial" w:hAnsi="arial"/>
-          <w:b/>
-          <w:bCs/>
-          <w:i w:val="false"/>
-          <w:color w:val="000000"/>
-          <w:sz w:val="20"/>
-          <w:szCs w:val="20"/>
-        </w:rPr>
-        <w:t>{ _(“</w:t>
-      </w:r>
-      <w:r>
-        <w:rPr>
-          <w:rFonts w:eastAsia="Arial" w:cs="Arial" w:ascii="arial" w:hAnsi="arial"/>
-          <w:b/>
-          <w:bCs/>
-          <w:i w:val="false"/>
-          <w:color w:val="000000"/>
-          <w:kern w:val="2"/>
-          <w:sz w:val="20"/>
-          <w:szCs w:val="20"/>
-          <w:lang w:val="en-US" w:eastAsia="zh-CN" w:bidi="hi-IN"/>
-        </w:rPr>
-        <w:t>Time</w:t>
-      </w:r>
-      <w:r>
-        <w:rPr>
-          <w:rFonts w:eastAsia="Arial" w:cs="Arial" w:ascii="arial" w:hAnsi="arial"/>
-          <w:b/>
-          <w:bCs/>
-          <w:i w:val="false"/>
-          <w:color w:val="000000"/>
-          <w:sz w:val="20"/>
-          <w:szCs w:val="20"/>
-        </w:rPr>
-        <w:t>”) }}:</w:t>
+          <w:rFonts w:eastAsia="Arial" w:cs="Arial" w:ascii="JetBrains Mono" w:hAnsi="JetBrains Mono"/>
+          <w:b w:val="false"/>
+          <w:i w:val="false"/>
+          <w:color w:val="A9B7C6"/>
+          <w:sz w:val="20"/>
+          <w:szCs w:val="20"/>
+        </w:rPr>
+        <w:t>% endif %}{% if item.question_dtype == 15 %}</w:t>
       </w:r>
     </w:p>
     <w:p>
@@ -5623,6 +5359,149 @@
         <w:jc w:val="start"/>
         <w:outlineLvl w:val="0"/>
         <w:rPr>
+          <w:sz w:val="20"/>
+          <w:szCs w:val="20"/>
+        </w:rPr>
+      </w:pPr>
+      <w:r>
+        <w:rPr>
+          <w:rFonts w:eastAsia="Arial" w:cs="Arial" w:ascii="arial" w:hAnsi="arial"/>
+          <w:b/>
+          <w:bCs/>
+          <w:i w:val="false"/>
+          <w:color w:val="000000"/>
+          <w:sz w:val="20"/>
+          <w:szCs w:val="20"/>
+        </w:rPr>
+        <w:t>{{ _(“Date”) }}:</w:t>
+      </w:r>
+    </w:p>
+    <w:p>
+      <w:pPr>
+        <w:pStyle w:val="Normal"/>
+        <w:numPr>
+          <w:ilvl w:val="0"/>
+          <w:numId w:val="0"/>
+        </w:numPr>
+        <w:spacing w:before="240" w:after="120"/>
+        <w:ind w:start="0" w:hanging="0"/>
+        <w:jc w:val="start"/>
+        <w:outlineLvl w:val="0"/>
+        <w:rPr>
+          <w:sz w:val="20"/>
+          <w:szCs w:val="20"/>
+        </w:rPr>
+      </w:pPr>
+      <w:r>
+        <w:drawing>
+          <wp:anchor behindDoc="0" distT="0" distB="0" distL="0" distR="0" simplePos="0" locked="0" layoutInCell="1" allowOverlap="1" relativeHeight="23">
+            <wp:simplePos x="0" y="0"/>
+            <wp:positionH relativeFrom="column">
+              <wp:posOffset>0</wp:posOffset>
+            </wp:positionH>
+            <wp:positionV relativeFrom="paragraph">
+              <wp:posOffset>146050</wp:posOffset>
+            </wp:positionV>
+            <wp:extent cx="5910580" cy="14605"/>
+            <wp:effectExtent l="0" t="0" r="0" b="0"/>
+            <wp:wrapTopAndBottom/>
+            <wp:docPr id="29" name="Image13" descr="" title=""/>
+            <wp:cNvGraphicFramePr>
+              <a:graphicFrameLocks xmlns:a="http://schemas.openxmlformats.org/drawingml/2006/main" noChangeAspect="1"/>
+            </wp:cNvGraphicFramePr>
+            <a:graphic xmlns:a="http://schemas.openxmlformats.org/drawingml/2006/main">
+              <a:graphicData uri="http://schemas.openxmlformats.org/drawingml/2006/picture">
+                <pic:pic xmlns:pic="http://schemas.openxmlformats.org/drawingml/2006/picture">
+                  <pic:nvPicPr>
+                    <pic:cNvPr id="29" name="Image13" descr="" title=""/>
+                    <pic:cNvPicPr>
+                      <a:picLocks noChangeAspect="1" noChangeArrowheads="1"/>
+                    </pic:cNvPicPr>
+                  </pic:nvPicPr>
+                  <pic:blipFill>
+                    <a:blip r:embed="rId16"/>
+                    <a:stretch>
+                      <a:fillRect/>
+                    </a:stretch>
+                  </pic:blipFill>
+                  <pic:spPr bwMode="auto">
+                    <a:xfrm>
+                      <a:off x="0" y="0"/>
+                      <a:ext cx="5910580" cy="14605"/>
+                    </a:xfrm>
+                    <a:prstGeom prst="rect">
+                      <a:avLst/>
+                    </a:prstGeom>
+                  </pic:spPr>
+                </pic:pic>
+              </a:graphicData>
+            </a:graphic>
+          </wp:anchor>
+        </w:drawing>
+      </w:r>
+      <w:r>
+        <w:rPr>
+          <w:rFonts w:eastAsia="Arial" w:cs="Arial" w:ascii="arial" w:hAnsi="arial"/>
+          <w:b/>
+          <w:bCs/>
+          <w:i w:val="false"/>
+          <w:color w:val="000000"/>
+          <w:sz w:val="20"/>
+          <w:szCs w:val="20"/>
+        </w:rPr>
+        <w:t>{</w:t>
+      </w:r>
+      <w:r>
+        <w:rPr>
+          <w:rFonts w:eastAsia="Arial" w:cs="Arial" w:ascii="arial" w:hAnsi="arial"/>
+          <w:b/>
+          <w:bCs/>
+          <w:i w:val="false"/>
+          <w:color w:val="000000"/>
+          <w:sz w:val="20"/>
+          <w:szCs w:val="20"/>
+        </w:rPr>
+        <w:t>{ _(“</w:t>
+      </w:r>
+      <w:r>
+        <w:rPr>
+          <w:rFonts w:eastAsia="Arial" w:cs="Arial" w:ascii="arial" w:hAnsi="arial"/>
+          <w:b/>
+          <w:bCs/>
+          <w:i w:val="false"/>
+          <w:color w:val="000000"/>
+          <w:kern w:val="2"/>
+          <w:sz w:val="20"/>
+          <w:szCs w:val="20"/>
+          <w:lang w:val="en-US" w:eastAsia="zh-CN" w:bidi="hi-IN"/>
+        </w:rPr>
+        <w:t>Time</w:t>
+      </w:r>
+      <w:r>
+        <w:rPr>
+          <w:rFonts w:eastAsia="Arial" w:cs="Arial" w:ascii="arial" w:hAnsi="arial"/>
+          <w:b/>
+          <w:bCs/>
+          <w:i w:val="false"/>
+          <w:color w:val="000000"/>
+          <w:sz w:val="20"/>
+          <w:szCs w:val="20"/>
+        </w:rPr>
+        <w:t>”) }}:</w:t>
+      </w:r>
+    </w:p>
+    <w:p>
+      <w:pPr>
+        <w:pStyle w:val="Normal"/>
+        <w:numPr>
+          <w:ilvl w:val="0"/>
+          <w:numId w:val="0"/>
+        </w:numPr>
+        <w:spacing w:before="240" w:after="120"/>
+        <w:ind w:start="0" w:hanging="0"/>
+        <w:jc w:val="start"/>
+        <w:outlineLvl w:val="0"/>
+        <w:rPr>
           <w:rFonts w:ascii="Arial" w:hAnsi="Arial" w:eastAsia="Arial" w:cs="Arial"/>
           <w:b w:val="false"/>
           <w:b w:val="false"/>
@@ -5646,7 +5525,7 @@
             <wp:extent cx="5910580" cy="14605"/>
             <wp:effectExtent l="0" t="0" r="0" b="0"/>
             <wp:wrapTopAndBottom/>
-            <wp:docPr id="29" name="Image14" descr="" title=""/>
+            <wp:docPr id="30" name="Image14" descr="" title=""/>
             <wp:cNvGraphicFramePr>
               <a:graphicFrameLocks xmlns:a="http://schemas.openxmlformats.org/drawingml/2006/main" noChangeAspect="1"/>
             </wp:cNvGraphicFramePr>
@@ -5654,13 +5533,13 @@
               <a:graphicData uri="http://schemas.openxmlformats.org/drawingml/2006/picture">
                 <pic:pic xmlns:pic="http://schemas.openxmlformats.org/drawingml/2006/picture">
                   <pic:nvPicPr>
-                    <pic:cNvPr id="29" name="Image14" descr="" title=""/>
+                    <pic:cNvPr id="30" name="Image14" descr="" title=""/>
                     <pic:cNvPicPr>
                       <a:picLocks noChangeAspect="1" noChangeArrowheads="1"/>
                     </pic:cNvPicPr>
                   </pic:nvPicPr>
                   <pic:blipFill>
-                    <a:blip r:embed="rId16"/>
+                    <a:blip r:embed="rId17"/>
                     <a:stretch>
                       <a:fillRect/>
                     </a:stretch>
@@ -5761,7 +5640,7 @@
     <w:pPr>
       <w:widowControl/>
       <w:suppressAutoHyphens w:val="true"/>
-      <w:overflowPunct w:val="true"/>
+      <w:overflowPunct w:val="false"/>
       <w:bidi w:val="0"/>
       <w:spacing w:before="0" w:after="0"/>
       <w:jc w:val="start"/>

</xml_diff>